<commit_message>
Added an array version for kraken_contigs and some minor adjustments
</commit_message>
<xml_diff>
--- a/MetaG_Assembly&Annotation/MetaG_Protocol.docx
+++ b/MetaG_Assembly&Annotation/MetaG_Protocol.docx
@@ -1,6 +1,6 @@
 
 <file path=word/document.xml><?xml version="1.0" encoding="utf-8"?>
-<w:document xmlns:wpc="http://schemas.microsoft.com/office/word/2010/wordprocessingCanvas" xmlns:cx="http://schemas.microsoft.com/office/drawing/2014/chartex" xmlns:cx1="http://schemas.microsoft.com/office/drawing/2015/9/8/chartex" xmlns:cx2="http://schemas.microsoft.com/office/drawing/2015/10/21/chartex" xmlns:cx3="http://schemas.microsoft.com/office/drawing/2016/5/9/chartex" xmlns:cx4="http://schemas.microsoft.com/office/drawing/2016/5/10/chartex" xmlns:cx5="http://schemas.microsoft.com/office/drawing/2016/5/11/chartex" xmlns:cx6="http://schemas.microsoft.com/office/drawing/2016/5/12/chartex" xmlns:cx7="http://schemas.microsoft.com/office/drawing/2016/5/13/chartex" xmlns:cx8="http://schemas.microsoft.com/office/drawing/2016/5/14/chartex" xmlns:mc="http://schemas.openxmlformats.org/markup-compatibility/2006" xmlns:aink="http://schemas.microsoft.com/office/drawing/2016/ink" xmlns:am3d="http://schemas.microsoft.com/office/drawing/2017/model3d" xmlns:o="urn:schemas-microsoft-com:office:office" xmlns:oel="http://schemas.microsoft.com/office/2019/extlst" xmlns:r="http://schemas.openxmlformats.org/officeDocument/2006/relationships" xmlns:m="http://schemas.openxmlformats.org/officeDocument/2006/math" xmlns:v="urn:schemas-microsoft-com:vml" xmlns:wp14="http://schemas.microsoft.com/office/word/2010/wordprocessingDrawing" xmlns:wp="http://schemas.openxmlformats.org/drawingml/2006/wordprocessingDrawing" xmlns:w10="urn:schemas-microsoft-com:office:word" xmlns:w="http://schemas.openxmlformats.org/wordprocessingml/2006/main" xmlns:w14="http://schemas.microsoft.com/office/word/2010/wordml" xmlns:w15="http://schemas.microsoft.com/office/word/2012/wordml" xmlns:w16cex="http://schemas.microsoft.com/office/word/2018/wordml/cex" xmlns:w16cid="http://schemas.microsoft.com/office/word/2016/wordml/cid" xmlns:w16="http://schemas.microsoft.com/office/word/2018/wordml" xmlns:w16du="http://schemas.microsoft.com/office/word/2023/wordml/word16du" xmlns:w16sdtdh="http://schemas.microsoft.com/office/word/2020/wordml/sdtdatahash" xmlns:w16se="http://schemas.microsoft.com/office/word/2015/wordml/symex" xmlns:wpg="http://schemas.microsoft.com/office/word/2010/wordprocessingGroup" xmlns:wpi="http://schemas.microsoft.com/office/word/2010/wordprocessingInk" xmlns:wne="http://schemas.microsoft.com/office/word/2006/wordml" xmlns:wps="http://schemas.microsoft.com/office/word/2010/wordprocessingShape" mc:Ignorable="w14 w15 w16se w16cid w16 w16cex w16sdtdh w16du wp14">
+<w:document xmlns:wpc="http://schemas.microsoft.com/office/word/2010/wordprocessingCanvas" xmlns:cx="http://schemas.microsoft.com/office/drawing/2014/chartex" xmlns:cx1="http://schemas.microsoft.com/office/drawing/2015/9/8/chartex" xmlns:cx2="http://schemas.microsoft.com/office/drawing/2015/10/21/chartex" xmlns:cx3="http://schemas.microsoft.com/office/drawing/2016/5/9/chartex" xmlns:cx4="http://schemas.microsoft.com/office/drawing/2016/5/10/chartex" xmlns:cx5="http://schemas.microsoft.com/office/drawing/2016/5/11/chartex" xmlns:cx6="http://schemas.microsoft.com/office/drawing/2016/5/12/chartex" xmlns:cx7="http://schemas.microsoft.com/office/drawing/2016/5/13/chartex" xmlns:cx8="http://schemas.microsoft.com/office/drawing/2016/5/14/chartex" xmlns:mc="http://schemas.openxmlformats.org/markup-compatibility/2006" xmlns:aink="http://schemas.microsoft.com/office/drawing/2016/ink" xmlns:am3d="http://schemas.microsoft.com/office/drawing/2017/model3d" xmlns:o="urn:schemas-microsoft-com:office:office" xmlns:oel="http://schemas.microsoft.com/office/2019/extlst" xmlns:r="http://schemas.openxmlformats.org/officeDocument/2006/relationships" xmlns:m="http://schemas.openxmlformats.org/officeDocument/2006/math" xmlns:v="urn:schemas-microsoft-com:vml" xmlns:wp14="http://schemas.microsoft.com/office/word/2010/wordprocessingDrawing" xmlns:wp="http://schemas.openxmlformats.org/drawingml/2006/wordprocessingDrawing" xmlns:w10="urn:schemas-microsoft-com:office:word" xmlns:w="http://schemas.openxmlformats.org/wordprocessingml/2006/main" xmlns:w14="http://schemas.microsoft.com/office/word/2010/wordml" xmlns:w15="http://schemas.microsoft.com/office/word/2012/wordml" xmlns:w16cex="http://schemas.microsoft.com/office/word/2018/wordml/cex" xmlns:w16cid="http://schemas.microsoft.com/office/word/2016/wordml/cid" xmlns:w16="http://schemas.microsoft.com/office/word/2018/wordml" xmlns:w16du="http://schemas.microsoft.com/office/word/2023/wordml/word16du" xmlns:w16sdtdh="http://schemas.microsoft.com/office/word/2020/wordml/sdtdatahash" xmlns:w16sdtfl="http://schemas.microsoft.com/office/word/2024/wordml/sdtformatlock" xmlns:w16se="http://schemas.microsoft.com/office/word/2015/wordml/symex" xmlns:wpg="http://schemas.microsoft.com/office/word/2010/wordprocessingGroup" xmlns:wpi="http://schemas.microsoft.com/office/word/2010/wordprocessingInk" xmlns:wne="http://schemas.microsoft.com/office/word/2006/wordml" xmlns:wps="http://schemas.microsoft.com/office/word/2010/wordprocessingShape" mc:Ignorable="w14 w15 w16se w16cid w16 w16cex w16sdtdh w16sdtfl w16du wp14">
   <w:body>
     <w:p>
       <w:pPr>
@@ -68,7 +68,7 @@
           <w:szCs w:val="40"/>
           <w:u w:val="single"/>
         </w:rPr>
-        <w:t>Thursday, 26 September 2024</w:t>
+        <w:t>Friday, 21 March 2025</w:t>
       </w:r>
       <w:r>
         <w:rPr>
@@ -81,7 +81,25 @@
     </w:p>
     <w:p>
       <w:r>
-        <w:t xml:space="preserve">This document will include filenames of scripts that can be taken, modified and then submitted using the Kelvin HPC. They should work with most modern </w:t>
+        <w:t>This document will include filenames of scripts that can be modified and then submitted using the Kelvin</w:t>
+      </w:r>
+      <w:r>
+        <w:t>2</w:t>
+      </w:r>
+      <w:r>
+        <w:t xml:space="preserve"> HPC. They </w:t>
+      </w:r>
+      <w:r>
+        <w:t>`</w:t>
+      </w:r>
+      <w:r>
+        <w:t>should</w:t>
+      </w:r>
+      <w:r>
+        <w:t>’</w:t>
+      </w:r>
+      <w:r>
+        <w:t xml:space="preserve"> work with most modern </w:t>
       </w:r>
       <w:r>
         <w:t>HPC clusters using the SLURM submission system.</w:t>
@@ -89,46 +107,39 @@
     </w:p>
     <w:p>
       <w:r>
-        <w:t xml:space="preserve">Below I will provide the general commands used to run each tool as if on a single sample. However, as each study has many samples, we want to run each tool in a </w:t>
-      </w:r>
-      <w:r>
-        <w:rPr>
-          <w:i/>
-          <w:iCs/>
-        </w:rPr>
-        <w:t>for loop</w:t>
-      </w:r>
-      <w:r>
-        <w:t xml:space="preserve"> that loops through all samples in a study and runs the same command for each one.</w:t>
-      </w:r>
-    </w:p>
-    <w:p>
-      <w:pPr>
-        <w:rPr>
-          <w:b/>
-          <w:bCs/>
-        </w:rPr>
-      </w:pPr>
-      <w:r>
-        <w:rPr>
-          <w:b/>
-          <w:bCs/>
-        </w:rPr>
-        <w:t xml:space="preserve">Some </w:t>
-      </w:r>
-      <w:r>
-        <w:rPr>
-          <w:b/>
-          <w:bCs/>
-        </w:rPr>
-        <w:t xml:space="preserve">generally </w:t>
-      </w:r>
-      <w:r>
-        <w:rPr>
-          <w:b/>
-          <w:bCs/>
-        </w:rPr>
-        <w:t>useful links:</w:t>
+        <w:t xml:space="preserve">Below </w:t>
+      </w:r>
+      <w:r>
+        <w:t>are</w:t>
+      </w:r>
+      <w:r>
+        <w:t xml:space="preserve"> the general commands used to run each tool</w:t>
+      </w:r>
+      <w:r>
+        <w:t xml:space="preserve"> or </w:t>
+      </w:r>
+      <w:proofErr w:type="gramStart"/>
+      <w:r>
+        <w:t>step,  through</w:t>
+      </w:r>
+      <w:proofErr w:type="gramEnd"/>
+      <w:r>
+        <w:t xml:space="preserve"> a set of samples that are housed separately in individual directories.</w:t>
+      </w:r>
+    </w:p>
+    <w:p>
+      <w:pPr>
+        <w:rPr>
+          <w:b/>
+          <w:bCs/>
+        </w:rPr>
+      </w:pPr>
+      <w:r>
+        <w:rPr>
+          <w:b/>
+          <w:bCs/>
+        </w:rPr>
+        <w:t>Some useful links:</w:t>
       </w:r>
     </w:p>
     <w:p>
@@ -333,11 +344,6 @@
           <w:ilvl w:val="0"/>
           <w:numId w:val="2"/>
         </w:numPr>
-        <w:rPr>
-          <w:rStyle w:val="Hyperlink"/>
-          <w:color w:val="auto"/>
-          <w:u w:val="none"/>
-        </w:rPr>
       </w:pPr>
       <w:proofErr w:type="spellStart"/>
       <w:r>
@@ -359,6 +365,53 @@
           <w:t>https://github.com/usadellab/Trimmomatic</w:t>
         </w:r>
       </w:hyperlink>
+      <w:r>
+        <w:t xml:space="preserve"> - Being replaced by </w:t>
+      </w:r>
+      <w:proofErr w:type="spellStart"/>
+      <w:r>
+        <w:t>FastP</w:t>
+      </w:r>
+      <w:proofErr w:type="spellEnd"/>
+    </w:p>
+    <w:p>
+      <w:pPr>
+        <w:pStyle w:val="ListParagraph"/>
+        <w:numPr>
+          <w:ilvl w:val="0"/>
+          <w:numId w:val="2"/>
+        </w:numPr>
+        <w:rPr>
+          <w:rStyle w:val="Hyperlink"/>
+          <w:color w:val="auto"/>
+          <w:u w:val="none"/>
+        </w:rPr>
+      </w:pPr>
+      <w:proofErr w:type="spellStart"/>
+      <w:r>
+        <w:rPr>
+          <w:b/>
+          <w:bCs/>
+        </w:rPr>
+        <w:t>FastP</w:t>
+      </w:r>
+      <w:proofErr w:type="spellEnd"/>
+      <w:r>
+        <w:rPr>
+          <w:rStyle w:val="Hyperlink"/>
+          <w:color w:val="auto"/>
+          <w:u w:val="none"/>
+        </w:rPr>
+        <w:t>:</w:t>
+      </w:r>
+      <w:r>
+        <w:rPr>
+          <w:rStyle w:val="Hyperlink"/>
+          <w:color w:val="auto"/>
+          <w:u w:val="none"/>
+        </w:rPr>
+        <w:t xml:space="preserve"> </w:t>
+      </w:r>
     </w:p>
     <w:p>
       <w:pPr>
@@ -454,21 +507,12 @@
           <w:numId w:val="2"/>
         </w:numPr>
       </w:pPr>
-      <w:proofErr w:type="spellStart"/>
-      <w:r>
-        <w:rPr>
-          <w:b/>
-          <w:bCs/>
-        </w:rPr>
-        <w:t>MetaPhlan</w:t>
-      </w:r>
-      <w:proofErr w:type="spellEnd"/>
-      <w:r>
-        <w:rPr>
-          <w:b/>
-          <w:bCs/>
-        </w:rPr>
-        <w:t>:</w:t>
+      <w:r>
+        <w:rPr>
+          <w:b/>
+          <w:bCs/>
+        </w:rPr>
+        <w:t>MetaPhlan:</w:t>
       </w:r>
       <w:r>
         <w:t xml:space="preserve"> </w:t>
@@ -515,7 +559,13 @@
         <w:t>https://github.com/althonos/pyrodigal</w:t>
       </w:r>
       <w:r>
-        <w:t xml:space="preserve">  </w:t>
+        <w:t xml:space="preserve"> </w:t>
+      </w:r>
+      <w:r>
+        <w:t>-</w:t>
+      </w:r>
+      <w:r>
+        <w:t xml:space="preserve"> </w:t>
       </w:r>
       <w:hyperlink r:id="rId19" w:history="1">
         <w:r>
@@ -571,8 +621,41 @@
       <w:r>
         <w:t xml:space="preserve"> </w:t>
       </w:r>
-      <w:r>
-        <w:t>https://www.python.org/</w:t>
+      <w:hyperlink r:id="rId21" w:history="1">
+        <w:r>
+          <w:rPr>
+            <w:rStyle w:val="Hyperlink"/>
+          </w:rPr>
+          <w:t>https://www.python.org/</w:t>
+        </w:r>
+      </w:hyperlink>
+    </w:p>
+    <w:p>
+      <w:pPr>
+        <w:pStyle w:val="ListParagraph"/>
+        <w:numPr>
+          <w:ilvl w:val="0"/>
+          <w:numId w:val="2"/>
+        </w:numPr>
+      </w:pPr>
+      <w:proofErr w:type="spellStart"/>
+      <w:r>
+        <w:rPr>
+          <w:b/>
+          <w:bCs/>
+        </w:rPr>
+        <w:t>MetaPont</w:t>
+      </w:r>
+      <w:proofErr w:type="spellEnd"/>
+      <w:r>
+        <w:rPr>
+          <w:b/>
+          <w:bCs/>
+        </w:rPr>
+        <w:t>:</w:t>
+      </w:r>
+      <w:r>
+        <w:t xml:space="preserve"> …</w:t>
       </w:r>
     </w:p>
     <w:p>
@@ -613,7 +696,10 @@
         </w:numPr>
       </w:pPr>
       <w:r>
-        <w:t>Please request access to /</w:t>
+        <w:t>Users no longer need</w:t>
+      </w:r>
+      <w:r>
+        <w:t xml:space="preserve"> request access to /</w:t>
       </w:r>
       <w:proofErr w:type="spellStart"/>
       <w:r>
@@ -629,9 +715,15 @@
       </w:r>
       <w:proofErr w:type="spellEnd"/>
       <w:r>
-        <w:t>-anaconda via the Kelvin support ticket system (</w:t>
-      </w:r>
-      <w:hyperlink r:id="rId21" w:history="1">
+        <w:t>-anaconda</w:t>
+      </w:r>
+      <w:r>
+        <w:t xml:space="preserve"> and should have read-only access. If this is not the case, request access</w:t>
+      </w:r>
+      <w:r>
+        <w:t xml:space="preserve"> via the Kelvin support ticket system (</w:t>
+      </w:r>
+      <w:hyperlink r:id="rId22" w:history="1">
         <w:r>
           <w:rPr>
             <w:rStyle w:val="Hyperlink"/>
@@ -652,35 +744,90 @@
         </w:numPr>
       </w:pPr>
       <w:r>
-        <w:t xml:space="preserve">There are different anaconda versions available on Kelvin and I am currently testing which is the best version and so </w:t>
-      </w:r>
-      <w:proofErr w:type="gramStart"/>
-      <w:r>
-        <w:t>far</w:t>
-      </w:r>
-      <w:proofErr w:type="gramEnd"/>
-      <w:r>
-        <w:t xml:space="preserve"> it seems to be ‘</w:t>
-      </w:r>
-      <w:r>
-        <w:t>2022.10</w:t>
+        <w:t>There are different anaconda versions available on Kelvin</w:t>
+      </w:r>
+      <w:r>
+        <w:t>2</w:t>
+      </w:r>
+      <w:r>
+        <w:t xml:space="preserve"> and I </w:t>
+      </w:r>
+      <w:r>
+        <w:t xml:space="preserve">the current workflow seems to run fine </w:t>
+      </w:r>
+      <w:r>
+        <w:t>‘</w:t>
+      </w:r>
+      <w:r>
+        <w:t>202</w:t>
+      </w:r>
+      <w:r>
+        <w:t>4</w:t>
+      </w:r>
+      <w:r>
+        <w:t>.</w:t>
+      </w:r>
+      <w:r>
+        <w:t>06</w:t>
       </w:r>
       <w:r>
         <w:t>’</w:t>
       </w:r>
       <w:r>
-        <w:t xml:space="preserve"> – To activate this module use ‘</w:t>
-      </w:r>
-      <w:r>
-        <w:rPr>
-          <w:b/>
-          <w:bCs/>
-        </w:rPr>
-        <w:t>module load apps/anaconda3/2022.10/bin’</w:t>
-      </w:r>
-      <w:r>
+        <w:t xml:space="preserve"> – To </w:t>
+      </w:r>
+      <w:r>
+        <w:t xml:space="preserve">ensure that this is the version of anaconda you are using, please </w:t>
+      </w:r>
+      <w:proofErr w:type="spellStart"/>
+      <w:r>
+        <w:t>enure</w:t>
+      </w:r>
+      <w:proofErr w:type="spellEnd"/>
+      <w:r>
+        <w:t xml:space="preserve"> this line is in all submission scripts </w:t>
+      </w:r>
+      <w:r>
+        <w:t>‘</w:t>
+      </w:r>
+      <w:r>
+        <w:rPr>
+          <w:b/>
+          <w:bCs/>
+        </w:rPr>
+        <w:t>module load apps/anaconda3/202</w:t>
+      </w:r>
+      <w:r>
+        <w:rPr>
+          <w:b/>
+          <w:bCs/>
+        </w:rPr>
+        <w:t>4</w:t>
+      </w:r>
+      <w:r>
+        <w:rPr>
+          <w:b/>
+          <w:bCs/>
+        </w:rPr>
         <w:t>.</w:t>
       </w:r>
+      <w:r>
+        <w:rPr>
+          <w:b/>
+          <w:bCs/>
+        </w:rPr>
+        <w:t>06</w:t>
+      </w:r>
+      <w:r>
+        <w:rPr>
+          <w:b/>
+          <w:bCs/>
+        </w:rPr>
+        <w:t>/bin’</w:t>
+      </w:r>
+      <w:r>
+        <w:t>.</w:t>
+      </w:r>
     </w:p>
     <w:p>
       <w:r>
@@ -693,7 +840,7 @@
       <w:r>
         <w:t>Kelvin uses the ‘SLURM’ job submission system (</w:t>
       </w:r>
-      <w:hyperlink r:id="rId22" w:history="1">
+      <w:hyperlink r:id="rId23" w:history="1">
         <w:r>
           <w:rPr>
             <w:rStyle w:val="Hyperlink"/>
@@ -766,7 +913,14 @@
           <w:b/>
           <w:bCs/>
         </w:rPr>
-        <w:t>trimmomatic_</w:t>
+        <w:t>fastqc</w:t>
+      </w:r>
+      <w:r>
+        <w:rPr>
+          <w:b/>
+          <w:bCs/>
+        </w:rPr>
+        <w:t>_</w:t>
       </w:r>
       <w:proofErr w:type="gramStart"/>
       <w:r>
@@ -791,6 +945,17 @@
           <w:bCs/>
         </w:rPr>
       </w:pPr>
+      <w:r>
+        <w:t>Submission scripts are written in Bash which is the same language you use to navigate the terminal so commands such as `cd’ and `</w:t>
+      </w:r>
+      <w:proofErr w:type="spellStart"/>
+      <w:r>
+        <w:t>mkdir</w:t>
+      </w:r>
+      <w:proofErr w:type="spellEnd"/>
+      <w:r>
+        <w:t>’ work the same in a submission file and on the terminal.</w:t>
+      </w:r>
     </w:p>
     <w:p>
       <w:r>
@@ -806,6 +971,7 @@
         </w:numPr>
       </w:pPr>
       <w:r>
+        <w:lastRenderedPageBreak/>
         <w:t xml:space="preserve">Where I have placed ‘…/’ (3 dots and a forward slash) in the code, I am referring to wherever YOUR data is. You must change this according to where your data is as copying this directly will not work. </w:t>
       </w:r>
     </w:p>
@@ -854,7 +1020,7 @@
           <w:szCs w:val="36"/>
         </w:rPr>
         <w:lastRenderedPageBreak/>
-        <w:t>Databases used:</w:t>
+        <w:t>Databases:</w:t>
       </w:r>
     </w:p>
     <w:p>
@@ -868,6 +1034,19 @@
       </w:pPr>
       <w:r>
         <w:t>Kraken2 Database:</w:t>
+      </w:r>
+    </w:p>
+    <w:p>
+      <w:pPr>
+        <w:pStyle w:val="ListParagraph"/>
+        <w:numPr>
+          <w:ilvl w:val="1"/>
+          <w:numId w:val="13"/>
+        </w:numPr>
+        <w:jc w:val="both"/>
+      </w:pPr>
+      <w:r>
+        <w:t xml:space="preserve">Current: </w:t>
       </w:r>
     </w:p>
     <w:p>
@@ -915,14 +1094,9 @@
       <w:pPr>
         <w:jc w:val="center"/>
       </w:pPr>
-      <w:proofErr w:type="spellStart"/>
       <w:r>
         <w:lastRenderedPageBreak/>
-        <w:t>Conda</w:t>
-      </w:r>
-      <w:proofErr w:type="spellEnd"/>
-      <w:r>
-        <w:t xml:space="preserve"> Environments:</w:t>
+        <w:t>Conda Environments:</w:t>
       </w:r>
     </w:p>
     <w:p>
@@ -1010,7 +1184,7 @@
                     <pic:cNvPicPr/>
                   </pic:nvPicPr>
                   <pic:blipFill>
-                    <a:blip r:embed="rId23">
+                    <a:blip r:embed="rId24">
                       <a:extLst>
                         <a:ext uri="{28A0092B-C50C-407E-A947-70E740481C1C}">
                           <a14:useLocalDpi xmlns:a14="http://schemas.microsoft.com/office/drawing/2010/main" val="0"/>
@@ -1157,7 +1331,7 @@
                     <pic:cNvPicPr/>
                   </pic:nvPicPr>
                   <pic:blipFill>
-                    <a:blip r:embed="rId24">
+                    <a:blip r:embed="rId25">
                       <a:extLst>
                         <a:ext uri="{28A0092B-C50C-407E-A947-70E740481C1C}">
                           <a14:useLocalDpi xmlns:a14="http://schemas.microsoft.com/office/drawing/2010/main" val="0"/>
@@ -1716,7 +1890,7 @@
           <w:noProof/>
         </w:rPr>
         <w:drawing>
-          <wp:inline distT="0" distB="0" distL="0" distR="0" wp14:anchorId="25F7200C" wp14:editId="4424F83D">
+          <wp:inline distT="0" distB="0" distL="0" distR="0" wp14:anchorId="25F7200C" wp14:editId="4EFB4AED">
             <wp:extent cx="5992238" cy="1183480"/>
             <wp:effectExtent l="0" t="0" r="2540" b="0"/>
             <wp:docPr id="1708878915" name="Picture 2" descr="A screen shot of a computer code&#10;&#10;Description automatically generated"/>
@@ -1731,7 +1905,7 @@
                     <pic:cNvPicPr/>
                   </pic:nvPicPr>
                   <pic:blipFill>
-                    <a:blip r:embed="rId25" cstate="print">
+                    <a:blip r:embed="rId26" cstate="print">
                       <a:extLst>
                         <a:ext uri="{28A0092B-C50C-407E-A947-70E740481C1C}">
                           <a14:useLocalDpi xmlns:a14="http://schemas.microsoft.com/office/drawing/2010/main" val="0"/>
@@ -2077,7 +2251,7 @@
           <w:noProof/>
         </w:rPr>
         <w:drawing>
-          <wp:inline distT="0" distB="0" distL="0" distR="0" wp14:anchorId="69E926C9" wp14:editId="08050888">
+          <wp:inline distT="0" distB="0" distL="0" distR="0" wp14:anchorId="69E926C9" wp14:editId="574D63D2">
             <wp:extent cx="5991860" cy="1442718"/>
             <wp:effectExtent l="0" t="0" r="2540" b="5715"/>
             <wp:docPr id="1600359968" name="Picture 3" descr="A screen shot of a computer code&#10;&#10;Description automatically generated"/>
@@ -2092,7 +2266,7 @@
                     <pic:cNvPicPr/>
                   </pic:nvPicPr>
                   <pic:blipFill>
-                    <a:blip r:embed="rId26" cstate="print">
+                    <a:blip r:embed="rId27" cstate="print">
                       <a:extLst>
                         <a:ext uri="{28A0092B-C50C-407E-A947-70E740481C1C}">
                           <a14:useLocalDpi xmlns:a14="http://schemas.microsoft.com/office/drawing/2010/main" val="0"/>
@@ -2275,7 +2449,7 @@
       <w:r>
         <w:t xml:space="preserve">) available at: </w:t>
       </w:r>
-      <w:hyperlink r:id="rId27" w:history="1">
+      <w:hyperlink r:id="rId28" w:history="1">
         <w:r>
           <w:rPr>
             <w:rStyle w:val="Hyperlink"/>
@@ -2314,7 +2488,7 @@
           <w:noProof/>
         </w:rPr>
         <w:drawing>
-          <wp:inline distT="0" distB="0" distL="0" distR="0" wp14:anchorId="6A3056B7" wp14:editId="1735DA51">
+          <wp:inline distT="0" distB="0" distL="0" distR="0" wp14:anchorId="6A3056B7" wp14:editId="4C46E85F">
             <wp:extent cx="6160286" cy="3204926"/>
             <wp:effectExtent l="0" t="0" r="0" b="0"/>
             <wp:docPr id="1883118062" name="Picture 4" descr="A computer screen shot of a code&#10;&#10;Description automatically generated"/>
@@ -2329,7 +2503,7 @@
                     <pic:cNvPicPr/>
                   </pic:nvPicPr>
                   <pic:blipFill>
-                    <a:blip r:embed="rId28" cstate="print">
+                    <a:blip r:embed="rId29" cstate="print">
                       <a:extLst>
                         <a:ext uri="{28A0092B-C50C-407E-A947-70E740481C1C}">
                           <a14:useLocalDpi xmlns:a14="http://schemas.microsoft.com/office/drawing/2010/main" val="0"/>
@@ -3741,7 +3915,7 @@
       <w:r>
         <w:t xml:space="preserve">Human: </w:t>
       </w:r>
-      <w:hyperlink r:id="rId29" w:history="1">
+      <w:hyperlink r:id="rId30" w:history="1">
         <w:r>
           <w:rPr>
             <w:rStyle w:val="Hyperlink"/>
@@ -3763,7 +3937,7 @@
           <w:noProof/>
         </w:rPr>
         <w:drawing>
-          <wp:inline distT="0" distB="0" distL="0" distR="0" wp14:anchorId="3ADB3B90" wp14:editId="2708C9E3">
+          <wp:inline distT="0" distB="0" distL="0" distR="0" wp14:anchorId="3ADB3B90" wp14:editId="18749A0F">
             <wp:extent cx="6175130" cy="2464506"/>
             <wp:effectExtent l="0" t="0" r="0" b="0"/>
             <wp:docPr id="325452987" name="Picture 7" descr="A screen shot of a computer code&#10;&#10;Description automatically generated"/>
@@ -3778,7 +3952,7 @@
                     <pic:cNvPicPr/>
                   </pic:nvPicPr>
                   <pic:blipFill>
-                    <a:blip r:embed="rId30" cstate="print">
+                    <a:blip r:embed="rId31" cstate="print">
                       <a:extLst>
                         <a:ext uri="{28A0092B-C50C-407E-A947-70E740481C1C}">
                           <a14:useLocalDpi xmlns:a14="http://schemas.microsoft.com/office/drawing/2010/main" val="0"/>
@@ -6256,7 +6430,7 @@
           <w:noProof/>
         </w:rPr>
         <w:drawing>
-          <wp:inline distT="0" distB="0" distL="0" distR="0" wp14:anchorId="6E50B683" wp14:editId="5215BD37">
+          <wp:inline distT="0" distB="0" distL="0" distR="0" wp14:anchorId="6E50B683" wp14:editId="24F65055">
             <wp:extent cx="6645910" cy="1754505"/>
             <wp:effectExtent l="0" t="0" r="0" b="0"/>
             <wp:docPr id="1084894855" name="Picture 1" descr="A computer code on a dark background&#10;&#10;Description automatically generated"/>
@@ -6271,7 +6445,7 @@
                     <pic:cNvPicPr/>
                   </pic:nvPicPr>
                   <pic:blipFill>
-                    <a:blip r:embed="rId31" cstate="print">
+                    <a:blip r:embed="rId32" cstate="print">
                       <a:extLst>
                         <a:ext uri="{28A0092B-C50C-407E-A947-70E740481C1C}">
                           <a14:useLocalDpi xmlns:a14="http://schemas.microsoft.com/office/drawing/2010/main" val="0"/>
@@ -6818,7 +6992,7 @@
           <w:szCs w:val="24"/>
         </w:rPr>
         <w:drawing>
-          <wp:inline distT="0" distB="0" distL="0" distR="0" wp14:anchorId="2839DD2B" wp14:editId="66D9F195">
+          <wp:inline distT="0" distB="0" distL="0" distR="0" wp14:anchorId="2839DD2B" wp14:editId="48A2B493">
             <wp:extent cx="5994061" cy="3950605"/>
             <wp:effectExtent l="0" t="0" r="635" b="0"/>
             <wp:docPr id="1895161244" name="Picture 8" descr="A computer screen shot of a code&#10;&#10;Description automatically generated"/>
@@ -6833,7 +7007,7 @@
                     <pic:cNvPicPr/>
                   </pic:nvPicPr>
                   <pic:blipFill>
-                    <a:blip r:embed="rId32" cstate="print">
+                    <a:blip r:embed="rId33" cstate="print">
                       <a:extLst>
                         <a:ext uri="{28A0092B-C50C-407E-A947-70E740481C1C}">
                           <a14:useLocalDpi xmlns:a14="http://schemas.microsoft.com/office/drawing/2010/main" val="0"/>
@@ -6871,7 +7045,7 @@
 </file>
 
 <file path=word/endnotes.xml><?xml version="1.0" encoding="utf-8"?>
-<w:endnotes xmlns:wpc="http://schemas.microsoft.com/office/word/2010/wordprocessingCanvas" xmlns:cx="http://schemas.microsoft.com/office/drawing/2014/chartex" xmlns:cx1="http://schemas.microsoft.com/office/drawing/2015/9/8/chartex" xmlns:cx2="http://schemas.microsoft.com/office/drawing/2015/10/21/chartex" xmlns:cx3="http://schemas.microsoft.com/office/drawing/2016/5/9/chartex" xmlns:cx4="http://schemas.microsoft.com/office/drawing/2016/5/10/chartex" xmlns:cx5="http://schemas.microsoft.com/office/drawing/2016/5/11/chartex" xmlns:cx6="http://schemas.microsoft.com/office/drawing/2016/5/12/chartex" xmlns:cx7="http://schemas.microsoft.com/office/drawing/2016/5/13/chartex" xmlns:cx8="http://schemas.microsoft.com/office/drawing/2016/5/14/chartex" xmlns:mc="http://schemas.openxmlformats.org/markup-compatibility/2006" xmlns:aink="http://schemas.microsoft.com/office/drawing/2016/ink" xmlns:am3d="http://schemas.microsoft.com/office/drawing/2017/model3d" xmlns:o="urn:schemas-microsoft-com:office:office" xmlns:oel="http://schemas.microsoft.com/office/2019/extlst" xmlns:r="http://schemas.openxmlformats.org/officeDocument/2006/relationships" xmlns:m="http://schemas.openxmlformats.org/officeDocument/2006/math" xmlns:v="urn:schemas-microsoft-com:vml" xmlns:wp14="http://schemas.microsoft.com/office/word/2010/wordprocessingDrawing" xmlns:wp="http://schemas.openxmlformats.org/drawingml/2006/wordprocessingDrawing" xmlns:w10="urn:schemas-microsoft-com:office:word" xmlns:w="http://schemas.openxmlformats.org/wordprocessingml/2006/main" xmlns:w14="http://schemas.microsoft.com/office/word/2010/wordml" xmlns:w15="http://schemas.microsoft.com/office/word/2012/wordml" xmlns:w16cex="http://schemas.microsoft.com/office/word/2018/wordml/cex" xmlns:w16cid="http://schemas.microsoft.com/office/word/2016/wordml/cid" xmlns:w16="http://schemas.microsoft.com/office/word/2018/wordml" xmlns:w16du="http://schemas.microsoft.com/office/word/2023/wordml/word16du" xmlns:w16sdtdh="http://schemas.microsoft.com/office/word/2020/wordml/sdtdatahash" xmlns:w16se="http://schemas.microsoft.com/office/word/2015/wordml/symex" xmlns:wpg="http://schemas.microsoft.com/office/word/2010/wordprocessingGroup" xmlns:wpi="http://schemas.microsoft.com/office/word/2010/wordprocessingInk" xmlns:wne="http://schemas.microsoft.com/office/word/2006/wordml" xmlns:wps="http://schemas.microsoft.com/office/word/2010/wordprocessingShape" mc:Ignorable="w14 w15 w16se w16cid w16 w16cex w16sdtdh w16du wp14">
+<w:endnotes xmlns:wpc="http://schemas.microsoft.com/office/word/2010/wordprocessingCanvas" xmlns:cx="http://schemas.microsoft.com/office/drawing/2014/chartex" xmlns:cx1="http://schemas.microsoft.com/office/drawing/2015/9/8/chartex" xmlns:cx2="http://schemas.microsoft.com/office/drawing/2015/10/21/chartex" xmlns:cx3="http://schemas.microsoft.com/office/drawing/2016/5/9/chartex" xmlns:cx4="http://schemas.microsoft.com/office/drawing/2016/5/10/chartex" xmlns:cx5="http://schemas.microsoft.com/office/drawing/2016/5/11/chartex" xmlns:cx6="http://schemas.microsoft.com/office/drawing/2016/5/12/chartex" xmlns:cx7="http://schemas.microsoft.com/office/drawing/2016/5/13/chartex" xmlns:cx8="http://schemas.microsoft.com/office/drawing/2016/5/14/chartex" xmlns:mc="http://schemas.openxmlformats.org/markup-compatibility/2006" xmlns:aink="http://schemas.microsoft.com/office/drawing/2016/ink" xmlns:am3d="http://schemas.microsoft.com/office/drawing/2017/model3d" xmlns:o="urn:schemas-microsoft-com:office:office" xmlns:oel="http://schemas.microsoft.com/office/2019/extlst" xmlns:r="http://schemas.openxmlformats.org/officeDocument/2006/relationships" xmlns:m="http://schemas.openxmlformats.org/officeDocument/2006/math" xmlns:v="urn:schemas-microsoft-com:vml" xmlns:wp14="http://schemas.microsoft.com/office/word/2010/wordprocessingDrawing" xmlns:wp="http://schemas.openxmlformats.org/drawingml/2006/wordprocessingDrawing" xmlns:w10="urn:schemas-microsoft-com:office:word" xmlns:w="http://schemas.openxmlformats.org/wordprocessingml/2006/main" xmlns:w14="http://schemas.microsoft.com/office/word/2010/wordml" xmlns:w15="http://schemas.microsoft.com/office/word/2012/wordml" xmlns:w16cex="http://schemas.microsoft.com/office/word/2018/wordml/cex" xmlns:w16cid="http://schemas.microsoft.com/office/word/2016/wordml/cid" xmlns:w16="http://schemas.microsoft.com/office/word/2018/wordml" xmlns:w16du="http://schemas.microsoft.com/office/word/2023/wordml/word16du" xmlns:w16sdtdh="http://schemas.microsoft.com/office/word/2020/wordml/sdtdatahash" xmlns:w16sdtfl="http://schemas.microsoft.com/office/word/2024/wordml/sdtformatlock" xmlns:w16se="http://schemas.microsoft.com/office/word/2015/wordml/symex" xmlns:wpg="http://schemas.microsoft.com/office/word/2010/wordprocessingGroup" xmlns:wpi="http://schemas.microsoft.com/office/word/2010/wordprocessingInk" xmlns:wne="http://schemas.microsoft.com/office/word/2006/wordml" xmlns:wps="http://schemas.microsoft.com/office/word/2010/wordprocessingShape" mc:Ignorable="w14 w15 w16se w16cid w16 w16cex w16sdtdh w16sdtfl w16du wp14">
   <w:endnote w:type="separator" w:id="-1">
     <w:p>
       <w:pPr>
@@ -6903,7 +7077,7 @@
 </file>
 
 <file path=word/footnotes.xml><?xml version="1.0" encoding="utf-8"?>
-<w:footnotes xmlns:wpc="http://schemas.microsoft.com/office/word/2010/wordprocessingCanvas" xmlns:cx="http://schemas.microsoft.com/office/drawing/2014/chartex" xmlns:cx1="http://schemas.microsoft.com/office/drawing/2015/9/8/chartex" xmlns:cx2="http://schemas.microsoft.com/office/drawing/2015/10/21/chartex" xmlns:cx3="http://schemas.microsoft.com/office/drawing/2016/5/9/chartex" xmlns:cx4="http://schemas.microsoft.com/office/drawing/2016/5/10/chartex" xmlns:cx5="http://schemas.microsoft.com/office/drawing/2016/5/11/chartex" xmlns:cx6="http://schemas.microsoft.com/office/drawing/2016/5/12/chartex" xmlns:cx7="http://schemas.microsoft.com/office/drawing/2016/5/13/chartex" xmlns:cx8="http://schemas.microsoft.com/office/drawing/2016/5/14/chartex" xmlns:mc="http://schemas.openxmlformats.org/markup-compatibility/2006" xmlns:aink="http://schemas.microsoft.com/office/drawing/2016/ink" xmlns:am3d="http://schemas.microsoft.com/office/drawing/2017/model3d" xmlns:o="urn:schemas-microsoft-com:office:office" xmlns:oel="http://schemas.microsoft.com/office/2019/extlst" xmlns:r="http://schemas.openxmlformats.org/officeDocument/2006/relationships" xmlns:m="http://schemas.openxmlformats.org/officeDocument/2006/math" xmlns:v="urn:schemas-microsoft-com:vml" xmlns:wp14="http://schemas.microsoft.com/office/word/2010/wordprocessingDrawing" xmlns:wp="http://schemas.openxmlformats.org/drawingml/2006/wordprocessingDrawing" xmlns:w10="urn:schemas-microsoft-com:office:word" xmlns:w="http://schemas.openxmlformats.org/wordprocessingml/2006/main" xmlns:w14="http://schemas.microsoft.com/office/word/2010/wordml" xmlns:w15="http://schemas.microsoft.com/office/word/2012/wordml" xmlns:w16cex="http://schemas.microsoft.com/office/word/2018/wordml/cex" xmlns:w16cid="http://schemas.microsoft.com/office/word/2016/wordml/cid" xmlns:w16="http://schemas.microsoft.com/office/word/2018/wordml" xmlns:w16du="http://schemas.microsoft.com/office/word/2023/wordml/word16du" xmlns:w16sdtdh="http://schemas.microsoft.com/office/word/2020/wordml/sdtdatahash" xmlns:w16se="http://schemas.microsoft.com/office/word/2015/wordml/symex" xmlns:wpg="http://schemas.microsoft.com/office/word/2010/wordprocessingGroup" xmlns:wpi="http://schemas.microsoft.com/office/word/2010/wordprocessingInk" xmlns:wne="http://schemas.microsoft.com/office/word/2006/wordml" xmlns:wps="http://schemas.microsoft.com/office/word/2010/wordprocessingShape" mc:Ignorable="w14 w15 w16se w16cid w16 w16cex w16sdtdh w16du wp14">
+<w:footnotes xmlns:wpc="http://schemas.microsoft.com/office/word/2010/wordprocessingCanvas" xmlns:cx="http://schemas.microsoft.com/office/drawing/2014/chartex" xmlns:cx1="http://schemas.microsoft.com/office/drawing/2015/9/8/chartex" xmlns:cx2="http://schemas.microsoft.com/office/drawing/2015/10/21/chartex" xmlns:cx3="http://schemas.microsoft.com/office/drawing/2016/5/9/chartex" xmlns:cx4="http://schemas.microsoft.com/office/drawing/2016/5/10/chartex" xmlns:cx5="http://schemas.microsoft.com/office/drawing/2016/5/11/chartex" xmlns:cx6="http://schemas.microsoft.com/office/drawing/2016/5/12/chartex" xmlns:cx7="http://schemas.microsoft.com/office/drawing/2016/5/13/chartex" xmlns:cx8="http://schemas.microsoft.com/office/drawing/2016/5/14/chartex" xmlns:mc="http://schemas.openxmlformats.org/markup-compatibility/2006" xmlns:aink="http://schemas.microsoft.com/office/drawing/2016/ink" xmlns:am3d="http://schemas.microsoft.com/office/drawing/2017/model3d" xmlns:o="urn:schemas-microsoft-com:office:office" xmlns:oel="http://schemas.microsoft.com/office/2019/extlst" xmlns:r="http://schemas.openxmlformats.org/officeDocument/2006/relationships" xmlns:m="http://schemas.openxmlformats.org/officeDocument/2006/math" xmlns:v="urn:schemas-microsoft-com:vml" xmlns:wp14="http://schemas.microsoft.com/office/word/2010/wordprocessingDrawing" xmlns:wp="http://schemas.openxmlformats.org/drawingml/2006/wordprocessingDrawing" xmlns:w10="urn:schemas-microsoft-com:office:word" xmlns:w="http://schemas.openxmlformats.org/wordprocessingml/2006/main" xmlns:w14="http://schemas.microsoft.com/office/word/2010/wordml" xmlns:w15="http://schemas.microsoft.com/office/word/2012/wordml" xmlns:w16cex="http://schemas.microsoft.com/office/word/2018/wordml/cex" xmlns:w16cid="http://schemas.microsoft.com/office/word/2016/wordml/cid" xmlns:w16="http://schemas.microsoft.com/office/word/2018/wordml" xmlns:w16du="http://schemas.microsoft.com/office/word/2023/wordml/word16du" xmlns:w16sdtdh="http://schemas.microsoft.com/office/word/2020/wordml/sdtdatahash" xmlns:w16sdtfl="http://schemas.microsoft.com/office/word/2024/wordml/sdtformatlock" xmlns:w16se="http://schemas.microsoft.com/office/word/2015/wordml/symex" xmlns:wpg="http://schemas.microsoft.com/office/word/2010/wordprocessingGroup" xmlns:wpi="http://schemas.microsoft.com/office/word/2010/wordprocessingInk" xmlns:wne="http://schemas.microsoft.com/office/word/2006/wordml" xmlns:wps="http://schemas.microsoft.com/office/word/2010/wordprocessingShape" mc:Ignorable="w14 w15 w16se w16cid w16 w16cex w16sdtdh w16sdtfl w16du wp14">
   <w:footnote w:type="separator" w:id="-1">
     <w:p>
       <w:pPr>
@@ -6935,7 +7109,7 @@
 </file>
 
 <file path=word/numbering.xml><?xml version="1.0" encoding="utf-8"?>
-<w:numbering xmlns:wpc="http://schemas.microsoft.com/office/word/2010/wordprocessingCanvas" xmlns:cx="http://schemas.microsoft.com/office/drawing/2014/chartex" xmlns:cx1="http://schemas.microsoft.com/office/drawing/2015/9/8/chartex" xmlns:cx2="http://schemas.microsoft.com/office/drawing/2015/10/21/chartex" xmlns:cx3="http://schemas.microsoft.com/office/drawing/2016/5/9/chartex" xmlns:cx4="http://schemas.microsoft.com/office/drawing/2016/5/10/chartex" xmlns:cx5="http://schemas.microsoft.com/office/drawing/2016/5/11/chartex" xmlns:cx6="http://schemas.microsoft.com/office/drawing/2016/5/12/chartex" xmlns:cx7="http://schemas.microsoft.com/office/drawing/2016/5/13/chartex" xmlns:cx8="http://schemas.microsoft.com/office/drawing/2016/5/14/chartex" xmlns:mc="http://schemas.openxmlformats.org/markup-compatibility/2006" xmlns:aink="http://schemas.microsoft.com/office/drawing/2016/ink" xmlns:am3d="http://schemas.microsoft.com/office/drawing/2017/model3d" xmlns:o="urn:schemas-microsoft-com:office:office" xmlns:oel="http://schemas.microsoft.com/office/2019/extlst" xmlns:r="http://schemas.openxmlformats.org/officeDocument/2006/relationships" xmlns:m="http://schemas.openxmlformats.org/officeDocument/2006/math" xmlns:v="urn:schemas-microsoft-com:vml" xmlns:wp14="http://schemas.microsoft.com/office/word/2010/wordprocessingDrawing" xmlns:wp="http://schemas.openxmlformats.org/drawingml/2006/wordprocessingDrawing" xmlns:w10="urn:schemas-microsoft-com:office:word" xmlns:w="http://schemas.openxmlformats.org/wordprocessingml/2006/main" xmlns:w14="http://schemas.microsoft.com/office/word/2010/wordml" xmlns:w15="http://schemas.microsoft.com/office/word/2012/wordml" xmlns:w16cex="http://schemas.microsoft.com/office/word/2018/wordml/cex" xmlns:w16cid="http://schemas.microsoft.com/office/word/2016/wordml/cid" xmlns:w16="http://schemas.microsoft.com/office/word/2018/wordml" xmlns:w16du="http://schemas.microsoft.com/office/word/2023/wordml/word16du" xmlns:w16sdtdh="http://schemas.microsoft.com/office/word/2020/wordml/sdtdatahash" xmlns:w16se="http://schemas.microsoft.com/office/word/2015/wordml/symex" xmlns:wpg="http://schemas.microsoft.com/office/word/2010/wordprocessingGroup" xmlns:wpi="http://schemas.microsoft.com/office/word/2010/wordprocessingInk" xmlns:wne="http://schemas.microsoft.com/office/word/2006/wordml" xmlns:wps="http://schemas.microsoft.com/office/word/2010/wordprocessingShape" mc:Ignorable="w14 w15 w16se w16cid w16 w16cex w16sdtdh w16du wp14">
+<w:numbering xmlns:wpc="http://schemas.microsoft.com/office/word/2010/wordprocessingCanvas" xmlns:cx="http://schemas.microsoft.com/office/drawing/2014/chartex" xmlns:cx1="http://schemas.microsoft.com/office/drawing/2015/9/8/chartex" xmlns:cx2="http://schemas.microsoft.com/office/drawing/2015/10/21/chartex" xmlns:cx3="http://schemas.microsoft.com/office/drawing/2016/5/9/chartex" xmlns:cx4="http://schemas.microsoft.com/office/drawing/2016/5/10/chartex" xmlns:cx5="http://schemas.microsoft.com/office/drawing/2016/5/11/chartex" xmlns:cx6="http://schemas.microsoft.com/office/drawing/2016/5/12/chartex" xmlns:cx7="http://schemas.microsoft.com/office/drawing/2016/5/13/chartex" xmlns:cx8="http://schemas.microsoft.com/office/drawing/2016/5/14/chartex" xmlns:mc="http://schemas.openxmlformats.org/markup-compatibility/2006" xmlns:aink="http://schemas.microsoft.com/office/drawing/2016/ink" xmlns:am3d="http://schemas.microsoft.com/office/drawing/2017/model3d" xmlns:o="urn:schemas-microsoft-com:office:office" xmlns:oel="http://schemas.microsoft.com/office/2019/extlst" xmlns:r="http://schemas.openxmlformats.org/officeDocument/2006/relationships" xmlns:m="http://schemas.openxmlformats.org/officeDocument/2006/math" xmlns:v="urn:schemas-microsoft-com:vml" xmlns:wp14="http://schemas.microsoft.com/office/word/2010/wordprocessingDrawing" xmlns:wp="http://schemas.openxmlformats.org/drawingml/2006/wordprocessingDrawing" xmlns:w10="urn:schemas-microsoft-com:office:word" xmlns:w="http://schemas.openxmlformats.org/wordprocessingml/2006/main" xmlns:w14="http://schemas.microsoft.com/office/word/2010/wordml" xmlns:w15="http://schemas.microsoft.com/office/word/2012/wordml" xmlns:w16cex="http://schemas.microsoft.com/office/word/2018/wordml/cex" xmlns:w16cid="http://schemas.microsoft.com/office/word/2016/wordml/cid" xmlns:w16="http://schemas.microsoft.com/office/word/2018/wordml" xmlns:w16du="http://schemas.microsoft.com/office/word/2023/wordml/word16du" xmlns:w16sdtdh="http://schemas.microsoft.com/office/word/2020/wordml/sdtdatahash" xmlns:w16sdtfl="http://schemas.microsoft.com/office/word/2024/wordml/sdtformatlock" xmlns:w16se="http://schemas.microsoft.com/office/word/2015/wordml/symex" xmlns:wpg="http://schemas.microsoft.com/office/word/2010/wordprocessingGroup" xmlns:wpi="http://schemas.microsoft.com/office/word/2010/wordprocessingInk" xmlns:wne="http://schemas.microsoft.com/office/word/2006/wordml" xmlns:wps="http://schemas.microsoft.com/office/word/2010/wordprocessingShape" mc:Ignorable="w14 w15 w16se w16cid w16 w16cex w16sdtdh w16sdtfl w16du wp14">
   <w:abstractNum w:abstractNumId="0" w15:restartNumberingAfterBreak="0">
     <w:nsid w:val="01F123D4"/>
     <w:multiLevelType w:val="hybridMultilevel"/>
@@ -8440,7 +8614,7 @@
 </file>
 
 <file path=word/styles.xml><?xml version="1.0" encoding="utf-8"?>
-<w:styles xmlns:mc="http://schemas.openxmlformats.org/markup-compatibility/2006" xmlns:r="http://schemas.openxmlformats.org/officeDocument/2006/relationships" xmlns:w="http://schemas.openxmlformats.org/wordprocessingml/2006/main" xmlns:w14="http://schemas.microsoft.com/office/word/2010/wordml" xmlns:w15="http://schemas.microsoft.com/office/word/2012/wordml" xmlns:w16cex="http://schemas.microsoft.com/office/word/2018/wordml/cex" xmlns:w16cid="http://schemas.microsoft.com/office/word/2016/wordml/cid" xmlns:w16="http://schemas.microsoft.com/office/word/2018/wordml" xmlns:w16du="http://schemas.microsoft.com/office/word/2023/wordml/word16du" xmlns:w16sdtdh="http://schemas.microsoft.com/office/word/2020/wordml/sdtdatahash" xmlns:w16se="http://schemas.microsoft.com/office/word/2015/wordml/symex" mc:Ignorable="w14 w15 w16se w16cid w16 w16cex w16sdtdh w16du">
+<w:styles xmlns:mc="http://schemas.openxmlformats.org/markup-compatibility/2006" xmlns:r="http://schemas.openxmlformats.org/officeDocument/2006/relationships" xmlns:w="http://schemas.openxmlformats.org/wordprocessingml/2006/main" xmlns:w14="http://schemas.microsoft.com/office/word/2010/wordml" xmlns:w15="http://schemas.microsoft.com/office/word/2012/wordml" xmlns:w16cex="http://schemas.microsoft.com/office/word/2018/wordml/cex" xmlns:w16cid="http://schemas.microsoft.com/office/word/2016/wordml/cid" xmlns:w16="http://schemas.microsoft.com/office/word/2018/wordml" xmlns:w16du="http://schemas.microsoft.com/office/word/2023/wordml/word16du" xmlns:w16sdtdh="http://schemas.microsoft.com/office/word/2020/wordml/sdtdatahash" xmlns:w16sdtfl="http://schemas.microsoft.com/office/word/2024/wordml/sdtformatlock" xmlns:w16se="http://schemas.microsoft.com/office/word/2015/wordml/symex" mc:Ignorable="w14 w15 w16se w16cid w16 w16cex w16sdtdh w16sdtfl w16du">
   <w:docDefaults>
     <w:rPrDefault>
       <w:rPr>
@@ -9331,15 +9505,6 @@
 </file>
 
 <file path=customXml/item1.xml><?xml version="1.0" encoding="utf-8"?>
-<?mso-contentType ?>
-<FormTemplates xmlns="http://schemas.microsoft.com/sharepoint/v3/contenttype/forms">
-  <Display>DocumentLibraryForm</Display>
-  <Edit>DocumentLibraryForm</Edit>
-  <New>DocumentLibraryForm</New>
-</FormTemplates>
-</file>
-
-<file path=customXml/item2.xml><?xml version="1.0" encoding="utf-8"?>
 <ct:contentTypeSchema xmlns:ct="http://schemas.microsoft.com/office/2006/metadata/contentType" xmlns:ma="http://schemas.microsoft.com/office/2006/metadata/properties/metaAttributes" ct:_="" ma:_="" ma:contentTypeName="Document" ma:contentTypeID="0x01010093CA1116C06665458E7F7EDC6469099E" ma:contentTypeVersion="17" ma:contentTypeDescription="Create a new document." ma:contentTypeScope="" ma:versionID="7069c24c56786d52bd5aa7664c3bcea8">
   <xsd:schema xmlns:xsd="http://www.w3.org/2001/XMLSchema" xmlns:xs="http://www.w3.org/2001/XMLSchema" xmlns:p="http://schemas.microsoft.com/office/2006/metadata/properties" xmlns:ns2="b16e0201-c55c-4ab4-9fb7-7edf2adb091d" xmlns:ns3="b677f7ff-8198-432a-bbbf-cfdf1f97c77f" targetNamespace="http://schemas.microsoft.com/office/2006/metadata/properties" ma:root="true" ma:fieldsID="a7c0daa9a3da95313fe7411c61f7eab9" ns2:_="" ns3:_="">
     <xsd:import namespace="b16e0201-c55c-4ab4-9fb7-7edf2adb091d"/>
@@ -9588,6 +9753,15 @@
 </ct:contentTypeSchema>
 </file>
 
+<file path=customXml/item2.xml><?xml version="1.0" encoding="utf-8"?>
+<?mso-contentType ?>
+<FormTemplates xmlns="http://schemas.microsoft.com/sharepoint/v3/contenttype/forms">
+  <Display>DocumentLibraryForm</Display>
+  <Edit>DocumentLibraryForm</Edit>
+  <New>DocumentLibraryForm</New>
+</FormTemplates>
+</file>
+
 <file path=customXml/item3.xml><?xml version="1.0" encoding="utf-8"?>
 <p:properties xmlns:p="http://schemas.microsoft.com/office/2006/metadata/properties" xmlns:xsi="http://www.w3.org/2001/XMLSchema-instance" xmlns:pc="http://schemas.microsoft.com/office/infopath/2007/PartnerControls">
   <documentManagement>
@@ -9600,14 +9774,6 @@
 </file>
 
 <file path=customXml/itemProps1.xml><?xml version="1.0" encoding="utf-8"?>
-<ds:datastoreItem xmlns:ds="http://schemas.openxmlformats.org/officeDocument/2006/customXml" ds:itemID="{2A5B092D-C2B3-41D5-89D9-620E6269DCFC}">
-  <ds:schemaRefs>
-    <ds:schemaRef ds:uri="http://schemas.microsoft.com/sharepoint/v3/contenttype/forms"/>
-  </ds:schemaRefs>
-</ds:datastoreItem>
-</file>
-
-<file path=customXml/itemProps2.xml><?xml version="1.0" encoding="utf-8"?>
 <ds:datastoreItem xmlns:ds="http://schemas.openxmlformats.org/officeDocument/2006/customXml" ds:itemID="{E9DBF61F-B8EB-450F-9474-8DB9F8B448E2}">
   <ds:schemaRefs>
     <ds:schemaRef ds:uri="http://schemas.microsoft.com/office/2006/metadata/contentType"/>
@@ -9622,6 +9788,14 @@
     <ds:schemaRef ds:uri="http://purl.org/dc/elements/1.1/"/>
     <ds:schemaRef ds:uri="http://purl.org/dc/terms/"/>
     <ds:schemaRef ds:uri="http://schemas.microsoft.com/internal/obd"/>
+  </ds:schemaRefs>
+</ds:datastoreItem>
+</file>
+
+<file path=customXml/itemProps2.xml><?xml version="1.0" encoding="utf-8"?>
+<ds:datastoreItem xmlns:ds="http://schemas.openxmlformats.org/officeDocument/2006/customXml" ds:itemID="{2A5B092D-C2B3-41D5-89D9-620E6269DCFC}">
+  <ds:schemaRefs>
+    <ds:schemaRef ds:uri="http://schemas.microsoft.com/sharepoint/v3/contenttype/forms"/>
   </ds:schemaRefs>
 </ds:datastoreItem>
 </file>

</xml_diff>

<commit_message>
Added Contamination_Control v1 with the working array submission file
</commit_message>
<xml_diff>
--- a/MetaG_Assembly&Annotation/MetaG_Protocol.docx
+++ b/MetaG_Assembly&Annotation/MetaG_Protocol.docx
@@ -1046,73 +1046,35 @@
     <w:p>
       <w:pPr>
         <w:pStyle w:val="Normal"/>
-        <w:rPr>
-          <w:b/>
-          <w:bCs/>
-          <w:sz w:val="36"/>
-          <w:szCs w:val="36"/>
-        </w:rPr>
-      </w:pPr>
-      <w:r>
-        <w:rPr>
-          <w:b/>
-          <w:bCs/>
-          <w:sz w:val="36"/>
-          <w:szCs w:val="36"/>
-        </w:rPr>
-        <w:t>Kelvin SLURM batch file handling:</w:t>
-      </w:r>
-    </w:p>
-    <w:p>
-      <w:pPr>
-        <w:pStyle w:val="ListParagraph"/>
-        <w:numPr>
-          <w:ilvl w:val="0"/>
-          <w:numId w:val="4"/>
-        </w:numPr>
-        <w:rPr>
-          <w:b/>
-          <w:bCs/>
-          <w:sz w:val="28"/>
-          <w:szCs w:val="28"/>
-        </w:rPr>
-      </w:pPr>
-      <w:r>
-        <w:rPr>
-          <w:sz w:val="28"/>
-          <w:szCs w:val="28"/>
-        </w:rPr>
-        <w:t>The Kelvin HPC uses the SLURM job scheduling system to submit jobs into a queue that then run when ‘space’ becomes available.</w:t>
-      </w:r>
-    </w:p>
-    <w:p>
-      <w:pPr>
-        <w:pStyle w:val="ListParagraph"/>
-        <w:numPr>
-          <w:ilvl w:val="0"/>
-          <w:numId w:val="4"/>
-        </w:numPr>
-        <w:rPr>
-          <w:b/>
-          <w:bCs/>
-          <w:sz w:val="28"/>
-          <w:szCs w:val="28"/>
-        </w:rPr>
-      </w:pPr>
-      <w:r>
-        <w:rPr>
-          <w:sz w:val="28"/>
-          <w:szCs w:val="28"/>
-        </w:rPr>
-        <w:t>These few lines at the top of each SLURM submission script configures a job submission to a SLURM-managed compute cluster with specific resource requests, job parameters, partition preferences, and email notifications for job status updates. The actual computational tasks to be performed by the job would follow these SLURM directives in the script.</w:t>
-      </w:r>
+        <w:jc w:val="left"/>
+        <w:rPr/>
+      </w:pPr>
+      <w:r>
+        <w:rPr/>
+        <w:t>The workflow has been written to conform to a very specific format where each sample is separated and processed in its own directory. Outputs such as assemblies and annotations are given their own directory within the sample directory. The submission scripts rely on this directory structure and as such should not be changed. An example can be seen below:</w:t>
+      </w:r>
+    </w:p>
+    <w:p>
+      <w:pPr>
+        <w:pStyle w:val="Normal"/>
+        <w:jc w:val="left"/>
+        <w:rPr/>
+      </w:pPr>
       <w:r>
         <w:rPr/>
         <w:drawing>
-          <wp:inline distT="0" distB="0" distL="0" distR="0">
-            <wp:extent cx="6159500" cy="3454400"/>
+          <wp:anchor behindDoc="0" distT="0" distB="0" distL="0" distR="0" simplePos="0" locked="0" layoutInCell="0" allowOverlap="1" relativeHeight="11">
+            <wp:simplePos x="0" y="0"/>
+            <wp:positionH relativeFrom="column">
+              <wp:align>center</wp:align>
+            </wp:positionH>
+            <wp:positionV relativeFrom="paragraph">
+              <wp:posOffset>635</wp:posOffset>
+            </wp:positionV>
+            <wp:extent cx="6645910" cy="2879090"/>
             <wp:effectExtent l="0" t="0" r="0" b="0"/>
-            <wp:docPr id="2" name="Picture 5" descr="A screen shot of a computer program&#10;&#10;Description automatically generated"/>
+            <wp:wrapSquare wrapText="largest"/>
+            <wp:docPr id="2" name="Image6" descr=""/>
             <wp:cNvGraphicFramePr>
               <a:graphicFrameLocks xmlns:a="http://schemas.openxmlformats.org/drawingml/2006/main" noChangeAspect="1"/>
             </wp:cNvGraphicFramePr>
@@ -1120,13 +1082,117 @@
               <a:graphicData uri="http://schemas.openxmlformats.org/drawingml/2006/picture">
                 <pic:pic xmlns:pic="http://schemas.openxmlformats.org/drawingml/2006/picture">
                   <pic:nvPicPr>
-                    <pic:cNvPr id="2" name="Picture 5" descr="A screen shot of a computer program&#10;&#10;Description automatically generated"/>
+                    <pic:cNvPr id="2" name="Image6" descr=""/>
                     <pic:cNvPicPr>
                       <a:picLocks noChangeAspect="1" noChangeArrowheads="1"/>
                     </pic:cNvPicPr>
                   </pic:nvPicPr>
                   <pic:blipFill>
                     <a:blip r:embed="rId16"/>
+                    <a:stretch>
+                      <a:fillRect/>
+                    </a:stretch>
+                  </pic:blipFill>
+                  <pic:spPr bwMode="auto">
+                    <a:xfrm>
+                      <a:off x="0" y="0"/>
+                      <a:ext cx="6645910" cy="2879090"/>
+                    </a:xfrm>
+                    <a:prstGeom prst="rect">
+                      <a:avLst/>
+                    </a:prstGeom>
+                  </pic:spPr>
+                </pic:pic>
+              </a:graphicData>
+            </a:graphic>
+          </wp:anchor>
+        </w:drawing>
+      </w:r>
+    </w:p>
+    <w:p>
+      <w:pPr>
+        <w:pStyle w:val="Normal"/>
+        <w:rPr>
+          <w:b/>
+          <w:bCs/>
+          <w:sz w:val="36"/>
+          <w:szCs w:val="36"/>
+        </w:rPr>
+      </w:pPr>
+      <w:r>
+        <w:rPr>
+          <w:b/>
+          <w:bCs/>
+          <w:sz w:val="36"/>
+          <w:szCs w:val="36"/>
+        </w:rPr>
+        <w:t>Kelvin SLURM batch file handling:</w:t>
+      </w:r>
+    </w:p>
+    <w:p>
+      <w:pPr>
+        <w:pStyle w:val="ListParagraph"/>
+        <w:numPr>
+          <w:ilvl w:val="0"/>
+          <w:numId w:val="4"/>
+        </w:numPr>
+        <w:rPr>
+          <w:b/>
+          <w:bCs/>
+          <w:sz w:val="28"/>
+          <w:szCs w:val="28"/>
+        </w:rPr>
+      </w:pPr>
+      <w:r>
+        <w:rPr>
+          <w:sz w:val="28"/>
+          <w:szCs w:val="28"/>
+        </w:rPr>
+        <w:t>The Kelvin HPC uses the SLURM job scheduling system to submit jobs into a queue that then run when ‘space’ becomes available.</w:t>
+      </w:r>
+    </w:p>
+    <w:p>
+      <w:pPr>
+        <w:pStyle w:val="ListParagraph"/>
+        <w:numPr>
+          <w:ilvl w:val="0"/>
+          <w:numId w:val="4"/>
+        </w:numPr>
+        <w:rPr>
+          <w:b/>
+          <w:bCs/>
+          <w:sz w:val="28"/>
+          <w:szCs w:val="28"/>
+        </w:rPr>
+      </w:pPr>
+      <w:r>
+        <w:rPr>
+          <w:sz w:val="28"/>
+          <w:szCs w:val="28"/>
+        </w:rPr>
+        <w:t>These few lines at the top of each SLURM submission script configures a job submission to a SLURM-managed compute cluster with specific resource requests, job parameters, partition preferences, and email notifications for job status updates. The actual computational tasks to be performed by the job would follow these SLURM directives in the script.</w:t>
+      </w:r>
+      <w:r>
+        <w:rPr/>
+        <w:drawing>
+          <wp:inline distT="0" distB="0" distL="0" distR="0">
+            <wp:extent cx="6159500" cy="3454400"/>
+            <wp:effectExtent l="0" t="0" r="0" b="0"/>
+            <wp:docPr id="3" name="Picture 5" descr="A screen shot of a computer program&#10;&#10;Description automatically generated"/>
+            <wp:cNvGraphicFramePr>
+              <a:graphicFrameLocks xmlns:a="http://schemas.openxmlformats.org/drawingml/2006/main" noChangeAspect="1"/>
+            </wp:cNvGraphicFramePr>
+            <a:graphic xmlns:a="http://schemas.openxmlformats.org/drawingml/2006/main">
+              <a:graphicData uri="http://schemas.openxmlformats.org/drawingml/2006/picture">
+                <pic:pic xmlns:pic="http://schemas.openxmlformats.org/drawingml/2006/picture">
+                  <pic:nvPicPr>
+                    <pic:cNvPr id="3" name="Picture 5" descr="A screen shot of a computer program&#10;&#10;Description automatically generated"/>
+                    <pic:cNvPicPr>
+                      <a:picLocks noChangeAspect="1" noChangeArrowheads="1"/>
+                    </pic:cNvPicPr>
+                  </pic:nvPicPr>
+                  <pic:blipFill>
+                    <a:blip r:embed="rId17"/>
                     <a:stretch>
                       <a:fillRect/>
                     </a:stretch>
@@ -1426,7 +1492,7 @@
       </w:pPr>
       <w:r>
         <w:drawing>
-          <wp:anchor behindDoc="0" distT="0" distB="0" distL="0" distR="0" simplePos="0" locked="0" layoutInCell="0" allowOverlap="1" relativeHeight="7">
+          <wp:anchor behindDoc="0" distT="0" distB="0" distL="0" distR="0" simplePos="0" locked="0" layoutInCell="0" allowOverlap="1" relativeHeight="6">
             <wp:simplePos x="0" y="0"/>
             <wp:positionH relativeFrom="column">
               <wp:posOffset>4044950</wp:posOffset>
@@ -1437,7 +1503,7 @@
             <wp:extent cx="2567940" cy="2287905"/>
             <wp:effectExtent l="0" t="0" r="0" b="0"/>
             <wp:wrapSquare wrapText="largest"/>
-            <wp:docPr id="3" name="Image2" descr=""/>
+            <wp:docPr id="4" name="Image2" descr=""/>
             <wp:cNvGraphicFramePr>
               <a:graphicFrameLocks xmlns:a="http://schemas.openxmlformats.org/drawingml/2006/main" noChangeAspect="1"/>
             </wp:cNvGraphicFramePr>
@@ -1445,13 +1511,13 @@
               <a:graphicData uri="http://schemas.openxmlformats.org/drawingml/2006/picture">
                 <pic:pic xmlns:pic="http://schemas.openxmlformats.org/drawingml/2006/picture">
                   <pic:nvPicPr>
-                    <pic:cNvPr id="3" name="Image2" descr=""/>
+                    <pic:cNvPr id="4" name="Image2" descr=""/>
                     <pic:cNvPicPr>
                       <a:picLocks noChangeAspect="1" noChangeArrowheads="1"/>
                     </pic:cNvPicPr>
                   </pic:nvPicPr>
                   <pic:blipFill>
-                    <a:blip r:embed="rId17"/>
+                    <a:blip r:embed="rId18"/>
                     <a:stretch>
                       <a:fillRect/>
                     </a:stretch>
@@ -1657,7 +1723,7 @@
       <w:r>
         <w:rPr/>
         <w:drawing>
-          <wp:anchor behindDoc="0" distT="0" distB="0" distL="0" distR="0" simplePos="0" locked="0" layoutInCell="0" allowOverlap="1" relativeHeight="8">
+          <wp:anchor behindDoc="0" distT="0" distB="0" distL="0" distR="0" simplePos="0" locked="0" layoutInCell="0" allowOverlap="1" relativeHeight="7">
             <wp:simplePos x="0" y="0"/>
             <wp:positionH relativeFrom="column">
               <wp:align>center</wp:align>
@@ -1668,7 +1734,7 @@
             <wp:extent cx="5388610" cy="2032000"/>
             <wp:effectExtent l="0" t="0" r="0" b="0"/>
             <wp:wrapSquare wrapText="largest"/>
-            <wp:docPr id="4" name="Image1" descr=""/>
+            <wp:docPr id="5" name="Image1" descr=""/>
             <wp:cNvGraphicFramePr>
               <a:graphicFrameLocks xmlns:a="http://schemas.openxmlformats.org/drawingml/2006/main" noChangeAspect="1"/>
             </wp:cNvGraphicFramePr>
@@ -1676,13 +1742,13 @@
               <a:graphicData uri="http://schemas.openxmlformats.org/drawingml/2006/picture">
                 <pic:pic xmlns:pic="http://schemas.openxmlformats.org/drawingml/2006/picture">
                   <pic:nvPicPr>
-                    <pic:cNvPr id="4" name="Image1" descr=""/>
+                    <pic:cNvPr id="5" name="Image1" descr=""/>
                     <pic:cNvPicPr>
                       <a:picLocks noChangeAspect="1" noChangeArrowheads="1"/>
                     </pic:cNvPicPr>
                   </pic:nvPicPr>
                   <pic:blipFill>
-                    <a:blip r:embed="rId18"/>
+                    <a:blip r:embed="rId19"/>
                     <a:stretch>
                       <a:fillRect/>
                     </a:stretch>
@@ -1836,7 +1902,7 @@
       <w:r>
         <w:rPr/>
         <w:drawing>
-          <wp:anchor behindDoc="0" distT="0" distB="0" distL="0" distR="0" simplePos="0" locked="0" layoutInCell="0" allowOverlap="1" relativeHeight="9">
+          <wp:anchor behindDoc="0" distT="0" distB="0" distL="0" distR="0" simplePos="0" locked="0" layoutInCell="0" allowOverlap="1" relativeHeight="8">
             <wp:simplePos x="0" y="0"/>
             <wp:positionH relativeFrom="column">
               <wp:align>center</wp:align>
@@ -1847,7 +1913,7 @@
             <wp:extent cx="5090160" cy="1497965"/>
             <wp:effectExtent l="0" t="0" r="0" b="0"/>
             <wp:wrapSquare wrapText="largest"/>
-            <wp:docPr id="5" name="Image3" descr=""/>
+            <wp:docPr id="6" name="Image3" descr=""/>
             <wp:cNvGraphicFramePr>
               <a:graphicFrameLocks xmlns:a="http://schemas.openxmlformats.org/drawingml/2006/main" noChangeAspect="1"/>
             </wp:cNvGraphicFramePr>
@@ -1855,13 +1921,13 @@
               <a:graphicData uri="http://schemas.openxmlformats.org/drawingml/2006/picture">
                 <pic:pic xmlns:pic="http://schemas.openxmlformats.org/drawingml/2006/picture">
                   <pic:nvPicPr>
-                    <pic:cNvPr id="5" name="Image3" descr=""/>
+                    <pic:cNvPr id="6" name="Image3" descr=""/>
                     <pic:cNvPicPr>
                       <a:picLocks noChangeAspect="1" noChangeArrowheads="1"/>
                     </pic:cNvPicPr>
                   </pic:nvPicPr>
                   <pic:blipFill>
-                    <a:blip r:embed="rId19"/>
+                    <a:blip r:embed="rId20"/>
                     <a:stretch>
                       <a:fillRect/>
                     </a:stretch>
@@ -1950,6 +2016,15 @@
           <w:sz w:val="32"/>
           <w:szCs w:val="32"/>
         </w:rPr>
+        <w:t xml:space="preserve">(To be replaced with fastp) </w:t>
+      </w:r>
+      <w:r>
+        <w:rPr>
+          <w:b/>
+          <w:bCs/>
+          <w:sz w:val="32"/>
+          <w:szCs w:val="32"/>
+        </w:rPr>
         <w:t>Trimming and pairing reads with Trimmomatic:</w:t>
       </w:r>
     </w:p>
@@ -1966,7 +2041,7 @@
         <w:rPr/>
         <w:t xml:space="preserve">We are using the Trimmomatic provided adapter sequences (TruSeq3-PE-2) available at: </w:t>
       </w:r>
-      <w:hyperlink r:id="rId20">
+      <w:hyperlink r:id="rId21">
         <w:r>
           <w:rPr>
             <w:rStyle w:val="Hyperlink"/>
@@ -2008,7 +2083,7 @@
       <w:r>
         <w:rPr/>
         <w:drawing>
-          <wp:anchor behindDoc="0" distT="0" distB="0" distL="0" distR="0" simplePos="0" locked="0" layoutInCell="0" allowOverlap="1" relativeHeight="10">
+          <wp:anchor behindDoc="0" distT="0" distB="0" distL="0" distR="0" simplePos="0" locked="0" layoutInCell="0" allowOverlap="1" relativeHeight="9">
             <wp:simplePos x="0" y="0"/>
             <wp:positionH relativeFrom="column">
               <wp:posOffset>466725</wp:posOffset>
@@ -2019,7 +2094,7 @@
             <wp:extent cx="5960110" cy="4213225"/>
             <wp:effectExtent l="0" t="0" r="0" b="0"/>
             <wp:wrapSquare wrapText="largest"/>
-            <wp:docPr id="6" name="Image4" descr=""/>
+            <wp:docPr id="7" name="Image4" descr=""/>
             <wp:cNvGraphicFramePr>
               <a:graphicFrameLocks xmlns:a="http://schemas.openxmlformats.org/drawingml/2006/main" noChangeAspect="1"/>
             </wp:cNvGraphicFramePr>
@@ -2027,13 +2102,13 @@
               <a:graphicData uri="http://schemas.openxmlformats.org/drawingml/2006/picture">
                 <pic:pic xmlns:pic="http://schemas.openxmlformats.org/drawingml/2006/picture">
                   <pic:nvPicPr>
-                    <pic:cNvPr id="6" name="Image4" descr=""/>
+                    <pic:cNvPr id="7" name="Image4" descr=""/>
                     <pic:cNvPicPr>
                       <a:picLocks noChangeAspect="1" noChangeArrowheads="1"/>
                     </pic:cNvPicPr>
                   </pic:nvPicPr>
                   <pic:blipFill>
-                    <a:blip r:embed="rId21"/>
+                    <a:blip r:embed="rId22"/>
                     <a:stretch>
                       <a:fillRect/>
                     </a:stretch>
@@ -2327,7 +2402,7 @@
           <w:bCs w:val="false"/>
         </w:rPr>
         <w:drawing>
-          <wp:anchor behindDoc="0" distT="0" distB="0" distL="0" distR="0" simplePos="0" locked="0" layoutInCell="0" allowOverlap="1" relativeHeight="11">
+          <wp:anchor behindDoc="0" distT="0" distB="0" distL="0" distR="0" simplePos="0" locked="0" layoutInCell="0" allowOverlap="1" relativeHeight="10">
             <wp:simplePos x="0" y="0"/>
             <wp:positionH relativeFrom="column">
               <wp:align>center</wp:align>
@@ -2338,7 +2413,7 @@
             <wp:extent cx="5388610" cy="7040245"/>
             <wp:effectExtent l="0" t="0" r="0" b="0"/>
             <wp:wrapSquare wrapText="largest"/>
-            <wp:docPr id="7" name="Image5" descr=""/>
+            <wp:docPr id="8" name="Image5" descr=""/>
             <wp:cNvGraphicFramePr>
               <a:graphicFrameLocks xmlns:a="http://schemas.openxmlformats.org/drawingml/2006/main" noChangeAspect="1"/>
             </wp:cNvGraphicFramePr>
@@ -2346,13 +2421,13 @@
               <a:graphicData uri="http://schemas.openxmlformats.org/drawingml/2006/picture">
                 <pic:pic xmlns:pic="http://schemas.openxmlformats.org/drawingml/2006/picture">
                   <pic:nvPicPr>
-                    <pic:cNvPr id="7" name="Image5" descr=""/>
+                    <pic:cNvPr id="8" name="Image5" descr=""/>
                     <pic:cNvPicPr>
                       <a:picLocks noChangeAspect="1" noChangeArrowheads="1"/>
                     </pic:cNvPicPr>
                   </pic:nvPicPr>
                   <pic:blipFill>
-                    <a:blip r:embed="rId22"/>
+                    <a:blip r:embed="rId23"/>
                     <a:stretch>
                       <a:fillRect/>
                     </a:stretch>
@@ -2468,7 +2543,11 @@
       </w:pPr>
       <w:r>
         <w:rPr/>
-        <w:t>First, we need to identify the host and environmental DNA we might expect to be contaminating our samples. Most of our animal studies will likely be with cows or sheep along with human operators. Therefore, the standard dataset we will use to remove contamination is a combination of the bovine, ovine and human genomes.</w:t>
+        <w:t xml:space="preserve">First, we need to identify the host and environmental DNA we might expect to be contaminating our samples. Most of our animal studies will likely be with cows or sheep along with human operators. Therefore, the standard dataset we will use to remove contamination is a combination of the bovine, ovine and human genomes. </w:t>
+      </w:r>
+      <w:r>
+        <w:rPr/>
+        <w:t>We have also included some typical agricultural plant genomes. The full list can be found in the ‘rumen_genomes.txt’ file inside the Contamination_Control dir.</w:t>
       </w:r>
     </w:p>
     <w:p>
@@ -2519,17 +2598,37 @@
           <w:b/>
           <w:bCs/>
         </w:rPr>
-        <w:t>‘/mnt/scratch2/igfs-databases/reference_genomes/combined_cow_sheep_human</w:t>
-      </w:r>
-      <w:r>
-        <w:rPr/>
-        <w:t xml:space="preserve">’ and the bowtie2 database has already been created using the following command: </w:t>
+        <w:t>‘/mnt/</w:t>
+      </w:r>
+      <w:r>
+        <w:rPr>
+          <w:b/>
+          <w:bCs/>
+        </w:rPr>
+        <w:t>$$</w:t>
+      </w:r>
+      <w:r>
+        <w:rPr>
+          <w:b/>
+          <w:bCs/>
+        </w:rPr>
+        <w:t>/reference_genomes/rumen_contamination_genomes/rumen_contamination_bt2_db</w:t>
+      </w:r>
+      <w:r>
+        <w:rPr/>
+        <w:t xml:space="preserve"> and the bowtie2 database has already been created</w:t>
       </w:r>
       <w:r>
         <w:rPr>
           <w:color w:themeColor="accent4" w:themeShade="80" w:val="806000"/>
         </w:rPr>
-        <w:t>bowtie2-build Human_Sheep_Cow_Combined.fna Human_Sheep_Cow_Combined_Bowtie2</w:t>
+        <w:t xml:space="preserve">. </w:t>
+      </w:r>
+      <w:r>
+        <w:rPr>
+          <w:color w:val="000000"/>
+        </w:rPr>
+        <w:t>See build_bowtie2_database.slurm in the Contamination_Control dir for more details.</w:t>
       </w:r>
     </w:p>
     <w:p>
@@ -2573,7 +2672,7 @@
         <w:rPr/>
         <w:t xml:space="preserve">Human: </w:t>
       </w:r>
-      <w:hyperlink r:id="rId23">
+      <w:hyperlink r:id="rId25">
         <w:r>
           <w:rPr>
             <w:rStyle w:val="Hyperlink"/>
@@ -2586,18 +2685,79 @@
       <w:pPr>
         <w:pStyle w:val="ListParagraph"/>
         <w:numPr>
-          <w:ilvl w:val="1"/>
-          <w:numId w:val="1"/>
-        </w:numPr>
+          <w:ilvl w:val="3"/>
+          <w:numId w:val="1"/>
+        </w:numPr>
+        <w:rPr/>
+      </w:pPr>
+      <w:hyperlink r:id="rId26">
+        <w:r>
+          <w:rPr/>
+          <w:t>Lolium perenne: https://www.ncbi.nlm.nih.gov/datasets/taxonomy/4522/</w:t>
+        </w:r>
+      </w:hyperlink>
+    </w:p>
+    <w:p>
+      <w:pPr>
+        <w:pStyle w:val="ListParagraph"/>
+        <w:numPr>
+          <w:ilvl w:val="3"/>
+          <w:numId w:val="1"/>
+        </w:numPr>
+        <w:rPr/>
+      </w:pPr>
+      <w:r>
+        <w:rPr/>
+        <w:t xml:space="preserve">Triticum aestivum: </w:t>
+      </w:r>
+      <w:hyperlink r:id="rId28">
+        <w:r>
+          <w:rPr>
+            <w:rStyle w:val="Hyperlink"/>
+          </w:rPr>
+          <w:t>https://www.ncbi.nlm.nih.gov/datasets/taxonomy/4565/</w:t>
+        </w:r>
+      </w:hyperlink>
+    </w:p>
+    <w:p>
+      <w:pPr>
+        <w:pStyle w:val="ListParagraph"/>
+        <w:numPr>
+          <w:ilvl w:val="3"/>
+          <w:numId w:val="1"/>
+        </w:numPr>
+        <w:rPr/>
+      </w:pPr>
+      <w:r>
+        <w:rPr/>
+        <w:t>Zea mays: https://www.ncbi.nlm.nih.gov/datasets/taxonomy/4577/</w:t>
+      </w:r>
+    </w:p>
+    <w:p>
+      <w:pPr>
+        <w:pStyle w:val="ListParagraph"/>
+        <w:numPr>
+          <w:ilvl w:val="0"/>
+          <w:numId w:val="0"/>
+        </w:numPr>
+        <w:ind w:hanging="0" w:left="1440"/>
         <w:rPr/>
       </w:pPr>
       <w:r>
         <w:rPr/>
         <w:drawing>
-          <wp:inline distT="0" distB="0" distL="0" distR="0">
-            <wp:extent cx="6175375" cy="2464435"/>
+          <wp:anchor behindDoc="0" distT="0" distB="0" distL="0" distR="0" simplePos="0" locked="0" layoutInCell="0" allowOverlap="1" relativeHeight="12">
+            <wp:simplePos x="0" y="0"/>
+            <wp:positionH relativeFrom="column">
+              <wp:posOffset>822960</wp:posOffset>
+            </wp:positionH>
+            <wp:positionV relativeFrom="paragraph">
+              <wp:posOffset>635</wp:posOffset>
+            </wp:positionV>
+            <wp:extent cx="5960110" cy="1885950"/>
             <wp:effectExtent l="0" t="0" r="0" b="0"/>
-            <wp:docPr id="8" name="Picture 7" descr="A screen shot of a computer code&#10;&#10;Description automatically generated"/>
+            <wp:wrapSquare wrapText="largest"/>
+            <wp:docPr id="9" name="Image7" descr=""/>
             <wp:cNvGraphicFramePr>
               <a:graphicFrameLocks xmlns:a="http://schemas.openxmlformats.org/drawingml/2006/main" noChangeAspect="1"/>
             </wp:cNvGraphicFramePr>
@@ -2605,13 +2765,13 @@
               <a:graphicData uri="http://schemas.openxmlformats.org/drawingml/2006/picture">
                 <pic:pic xmlns:pic="http://schemas.openxmlformats.org/drawingml/2006/picture">
                   <pic:nvPicPr>
-                    <pic:cNvPr id="8" name="Picture 7" descr="A screen shot of a computer code&#10;&#10;Description automatically generated"/>
+                    <pic:cNvPr id="9" name="Image7" descr=""/>
                     <pic:cNvPicPr>
                       <a:picLocks noChangeAspect="1" noChangeArrowheads="1"/>
                     </pic:cNvPicPr>
                   </pic:nvPicPr>
                   <pic:blipFill>
-                    <a:blip r:embed="rId24"/>
+                    <a:blip r:embed="rId29"/>
                     <a:stretch>
                       <a:fillRect/>
                     </a:stretch>
@@ -2619,7 +2779,7 @@
                   <pic:spPr bwMode="auto">
                     <a:xfrm>
                       <a:off x="0" y="0"/>
-                      <a:ext cx="6175375" cy="2464435"/>
+                      <a:ext cx="5960110" cy="1885950"/>
                     </a:xfrm>
                     <a:prstGeom prst="rect">
                       <a:avLst/>
@@ -2628,7 +2788,7 @@
                 </pic:pic>
               </a:graphicData>
             </a:graphic>
-          </wp:inline>
+          </wp:anchor>
         </w:drawing>
       </w:r>
     </w:p>
@@ -2643,1169 +2803,587 @@
       </w:pPr>
       <w:r>
         <w:rPr/>
+        <w:t>Due to the time each sample will take to process this script is written differently where each sample has its own SLURM submission. This allows concurrent processing of each sample to significantly speed up processing of very large numbers of samples.</w:t>
+      </w:r>
+    </w:p>
+    <w:p>
+      <w:pPr>
+        <w:pStyle w:val="ListParagraph"/>
+        <w:numPr>
+          <w:ilvl w:val="1"/>
+          <w:numId w:val="1"/>
+        </w:numPr>
+        <w:rPr/>
+      </w:pPr>
+      <w:r>
+        <w:rPr/>
         <w:t>This script is described below:</w:t>
       </w:r>
     </w:p>
     <w:p>
       <w:pPr>
-        <w:pStyle w:val="Normal"/>
+        <w:pStyle w:val="ListParagraph"/>
         <w:numPr>
           <w:ilvl w:val="2"/>
           <w:numId w:val="1"/>
         </w:numPr>
-        <w:pBdr>
-          <w:top w:val="single" w:sz="2" w:space="0" w:color="D9D9E3"/>
-          <w:left w:val="single" w:sz="2" w:space="5" w:color="D9D9E3"/>
-          <w:bottom w:val="single" w:sz="2" w:space="0" w:color="D9D9E3"/>
-          <w:right w:val="single" w:sz="2" w:space="0" w:color="D9D9E3"/>
-        </w:pBdr>
-        <w:shd w:val="clear" w:color="auto" w:fill="F7F7F8"/>
-        <w:spacing w:lineRule="auto" w:line="240" w:before="0" w:after="0"/>
-        <w:rPr>
-          <w:rFonts w:ascii="Segoe UI" w:hAnsi="Segoe UI" w:eastAsia="Times New Roman" w:cs="Segoe UI"/>
-          <w:color w:val="374151"/>
-          <w:kern w:val="0"/>
-          <w:sz w:val="24"/>
-          <w:szCs w:val="24"/>
-          <w:lang w:eastAsia="en-GB"/>
-          <w14:ligatures w14:val="none"/>
-        </w:rPr>
-      </w:pPr>
-      <w:r>
-        <w:rPr>
-          <w:rFonts w:eastAsia="Times New Roman" w:cs="Courier New" w:ascii="Ubuntu Mono" w:hAnsi="Ubuntu Mono"/>
-          <w:b/>
-          <w:bCs/>
-          <w:color w:val="374151"/>
-          <w:kern w:val="0"/>
-          <w:sz w:val="21"/>
-          <w:szCs w:val="21"/>
-          <w:bdr w:val="single" w:sz="2" w:space="0" w:color="D9D9E3"/>
-          <w:lang w:eastAsia="en-GB"/>
-          <w14:ligatures w14:val="none"/>
-        </w:rPr>
-        <w:t>bowtie2 --threads 20 -x …/Human_Sheep_Cow_Combined -1 sample_name_1 -2 sample_name_2 | samtools view -Sbh - &gt; mapped_bam;</w:t>
-      </w:r>
-    </w:p>
-    <w:p>
-      <w:pPr>
-        <w:pStyle w:val="Normal"/>
+        <w:rPr/>
+      </w:pPr>
+      <w:r>
+        <w:rPr/>
+        <w:t>Its main purpose is to automatically create and submit separate jobs to check for contamination in sequencing data.</w:t>
+      </w:r>
+    </w:p>
+    <w:p>
+      <w:pPr>
+        <w:pStyle w:val="ListParagraph"/>
+        <w:numPr>
+          <w:ilvl w:val="2"/>
+          <w:numId w:val="1"/>
+        </w:numPr>
+        <w:rPr/>
+      </w:pPr>
+      <w:r>
+        <w:rPr/>
+        <w:t>Defines two key paths:</w:t>
+      </w:r>
+    </w:p>
+    <w:p>
+      <w:pPr>
+        <w:pStyle w:val="ListParagraph"/>
         <w:numPr>
           <w:ilvl w:val="3"/>
           <w:numId w:val="1"/>
         </w:numPr>
-        <w:pBdr>
-          <w:top w:val="single" w:sz="2" w:space="0" w:color="D9D9E3"/>
-          <w:left w:val="single" w:sz="2" w:space="5" w:color="D9D9E3"/>
-          <w:bottom w:val="single" w:sz="2" w:space="0" w:color="D9D9E3"/>
-          <w:right w:val="single" w:sz="2" w:space="0" w:color="D9D9E3"/>
-        </w:pBdr>
-        <w:shd w:val="clear" w:color="auto" w:fill="F7F7F8"/>
-        <w:spacing w:lineRule="auto" w:line="240" w:before="0" w:after="0"/>
-        <w:rPr>
-          <w:rFonts w:ascii="Segoe UI" w:hAnsi="Segoe UI" w:eastAsia="Times New Roman" w:cs="Segoe UI"/>
-          <w:color w:val="374151"/>
-          <w:kern w:val="0"/>
-          <w:sz w:val="24"/>
-          <w:szCs w:val="24"/>
-          <w:lang w:eastAsia="en-GB"/>
-          <w14:ligatures w14:val="none"/>
-        </w:rPr>
-      </w:pPr>
-      <w:r>
-        <w:rPr>
-          <w:rFonts w:eastAsia="Times New Roman" w:cs="Courier New" w:ascii="Ubuntu Mono" w:hAnsi="Ubuntu Mono"/>
-          <w:b/>
-          <w:bCs/>
-          <w:color w:val="374151"/>
-          <w:kern w:val="0"/>
-          <w:sz w:val="21"/>
-          <w:szCs w:val="21"/>
-          <w:bdr w:val="single" w:sz="2" w:space="0" w:color="D9D9E3"/>
-          <w:lang w:eastAsia="en-GB"/>
-          <w14:ligatures w14:val="none"/>
-        </w:rPr>
-        <w:t>bowtie2 --threads 20 -x /Human_Sheep_Cow_Combined -1 sample_name_1 -2 sample_name_2</w:t>
-      </w:r>
-      <w:r>
-        <w:rPr>
-          <w:rFonts w:eastAsia="Times New Roman" w:cs="Segoe UI" w:ascii="Segoe UI" w:hAnsi="Segoe UI"/>
-          <w:color w:val="374151"/>
-          <w:kern w:val="0"/>
-          <w:sz w:val="24"/>
-          <w:szCs w:val="24"/>
-          <w:lang w:eastAsia="en-GB"/>
-          <w14:ligatures w14:val="none"/>
-        </w:rPr>
-        <w:t xml:space="preserve">: This command uses Bowtie2 to align paired-end reads from </w:t>
-      </w:r>
-      <w:r>
-        <w:rPr>
-          <w:rFonts w:eastAsia="Times New Roman" w:cs="Courier New" w:ascii="Ubuntu Mono" w:hAnsi="Ubuntu Mono"/>
-          <w:b/>
-          <w:bCs/>
-          <w:color w:val="374151"/>
-          <w:kern w:val="0"/>
-          <w:sz w:val="21"/>
-          <w:szCs w:val="21"/>
-          <w:bdr w:val="single" w:sz="2" w:space="0" w:color="D9D9E3"/>
-          <w:lang w:eastAsia="en-GB"/>
-          <w14:ligatures w14:val="none"/>
-        </w:rPr>
-        <w:t>sample_name_1</w:t>
-      </w:r>
-      <w:r>
-        <w:rPr>
-          <w:rFonts w:eastAsia="Times New Roman" w:cs="Segoe UI" w:ascii="Segoe UI" w:hAnsi="Segoe UI"/>
-          <w:color w:val="374151"/>
-          <w:kern w:val="0"/>
-          <w:sz w:val="24"/>
-          <w:szCs w:val="24"/>
-          <w:lang w:eastAsia="en-GB"/>
-          <w14:ligatures w14:val="none"/>
-        </w:rPr>
-        <w:t xml:space="preserve"> and </w:t>
-      </w:r>
-      <w:r>
-        <w:rPr>
-          <w:rFonts w:eastAsia="Times New Roman" w:cs="Courier New" w:ascii="Ubuntu Mono" w:hAnsi="Ubuntu Mono"/>
-          <w:b/>
-          <w:bCs/>
-          <w:color w:val="374151"/>
-          <w:kern w:val="0"/>
-          <w:sz w:val="21"/>
-          <w:szCs w:val="21"/>
-          <w:bdr w:val="single" w:sz="2" w:space="0" w:color="D9D9E3"/>
-          <w:lang w:eastAsia="en-GB"/>
-          <w14:ligatures w14:val="none"/>
-        </w:rPr>
-        <w:t>sample_name_2</w:t>
-      </w:r>
-      <w:r>
-        <w:rPr>
-          <w:rFonts w:eastAsia="Times New Roman" w:cs="Segoe UI" w:ascii="Segoe UI" w:hAnsi="Segoe UI"/>
-          <w:color w:val="374151"/>
-          <w:kern w:val="0"/>
-          <w:sz w:val="24"/>
-          <w:szCs w:val="24"/>
-          <w:lang w:eastAsia="en-GB"/>
-          <w14:ligatures w14:val="none"/>
-        </w:rPr>
-        <w:t xml:space="preserve"> to the reference genome indexed by </w:t>
-      </w:r>
-      <w:r>
-        <w:rPr>
-          <w:rFonts w:eastAsia="Times New Roman" w:cs="Courier New" w:ascii="Ubuntu Mono" w:hAnsi="Ubuntu Mono"/>
-          <w:b/>
-          <w:bCs/>
-          <w:color w:val="374151"/>
-          <w:kern w:val="0"/>
-          <w:sz w:val="21"/>
-          <w:szCs w:val="21"/>
-          <w:bdr w:val="single" w:sz="2" w:space="0" w:color="D9D9E3"/>
-          <w:lang w:eastAsia="en-GB"/>
-          <w14:ligatures w14:val="none"/>
-        </w:rPr>
-        <w:t>/Human_Sheep_Cow_Combined</w:t>
-      </w:r>
-      <w:r>
-        <w:rPr>
-          <w:rFonts w:eastAsia="Times New Roman" w:cs="Segoe UI" w:ascii="Segoe UI" w:hAnsi="Segoe UI"/>
-          <w:color w:val="374151"/>
-          <w:kern w:val="0"/>
-          <w:sz w:val="24"/>
-          <w:szCs w:val="24"/>
-          <w:lang w:eastAsia="en-GB"/>
-          <w14:ligatures w14:val="none"/>
-        </w:rPr>
-        <w:t>, using 20 threads for parallel processing.</w:t>
-      </w:r>
-    </w:p>
-    <w:p>
-      <w:pPr>
-        <w:pStyle w:val="Normal"/>
+        <w:rPr/>
+      </w:pPr>
+      <w:r>
+        <w:rPr>
+          <w:rStyle w:val="SourceText"/>
+        </w:rPr>
+        <w:t>WORK_DIR</w:t>
+      </w:r>
+      <w:r>
+        <w:rPr/>
+        <w:t>: where the raw sequencing data is stored.</w:t>
+        <w:tab/>
+      </w:r>
+    </w:p>
+    <w:p>
+      <w:pPr>
+        <w:pStyle w:val="ListParagraph"/>
         <w:numPr>
           <w:ilvl w:val="3"/>
           <w:numId w:val="1"/>
         </w:numPr>
-        <w:pBdr>
-          <w:top w:val="single" w:sz="2" w:space="0" w:color="D9D9E3"/>
-          <w:left w:val="single" w:sz="2" w:space="5" w:color="D9D9E3"/>
-          <w:bottom w:val="single" w:sz="2" w:space="0" w:color="D9D9E3"/>
-          <w:right w:val="single" w:sz="2" w:space="0" w:color="D9D9E3"/>
-        </w:pBdr>
-        <w:shd w:val="clear" w:color="auto" w:fill="F7F7F8"/>
-        <w:spacing w:lineRule="auto" w:line="240" w:before="0" w:after="0"/>
-        <w:rPr>
-          <w:rFonts w:ascii="Segoe UI" w:hAnsi="Segoe UI" w:eastAsia="Times New Roman" w:cs="Segoe UI"/>
-          <w:color w:val="374151"/>
-          <w:kern w:val="0"/>
-          <w:sz w:val="24"/>
-          <w:szCs w:val="24"/>
-          <w:lang w:eastAsia="en-GB"/>
-          <w14:ligatures w14:val="none"/>
-        </w:rPr>
-      </w:pPr>
-      <w:r>
-        <w:rPr>
-          <w:rFonts w:eastAsia="Times New Roman" w:cs="Courier New" w:ascii="Ubuntu Mono" w:hAnsi="Ubuntu Mono"/>
-          <w:b/>
-          <w:bCs/>
-          <w:color w:val="374151"/>
-          <w:kern w:val="0"/>
-          <w:sz w:val="21"/>
-          <w:szCs w:val="21"/>
-          <w:bdr w:val="single" w:sz="2" w:space="0" w:color="D9D9E3"/>
-          <w:lang w:eastAsia="en-GB"/>
-          <w14:ligatures w14:val="none"/>
-        </w:rPr>
-        <w:t>|</w:t>
-      </w:r>
-      <w:r>
-        <w:rPr>
-          <w:rFonts w:eastAsia="Times New Roman" w:cs="Segoe UI" w:ascii="Segoe UI" w:hAnsi="Segoe UI"/>
-          <w:color w:val="374151"/>
-          <w:kern w:val="0"/>
-          <w:sz w:val="24"/>
-          <w:szCs w:val="24"/>
-          <w:lang w:eastAsia="en-GB"/>
-          <w14:ligatures w14:val="none"/>
-        </w:rPr>
-        <w:t>: This is a pipe symbol, which takes the output of the previous command and uses it as input for the next command.</w:t>
-      </w:r>
-    </w:p>
-    <w:p>
-      <w:pPr>
-        <w:pStyle w:val="Normal"/>
+        <w:rPr/>
+      </w:pPr>
+      <w:r>
+        <w:rPr>
+          <w:rStyle w:val="SourceText"/>
+        </w:rPr>
+        <w:t>JOB_DIR</w:t>
+      </w:r>
+      <w:r>
+        <w:rPr/>
+        <w:t>: where the new job scripts and their logs will be saved.</w:t>
+      </w:r>
+    </w:p>
+    <w:p>
+      <w:pPr>
+        <w:pStyle w:val="ListParagraph"/>
         <w:numPr>
           <w:ilvl w:val="3"/>
           <w:numId w:val="1"/>
         </w:numPr>
-        <w:pBdr>
-          <w:top w:val="single" w:sz="2" w:space="0" w:color="D9D9E3"/>
-          <w:left w:val="single" w:sz="2" w:space="5" w:color="D9D9E3"/>
-          <w:bottom w:val="single" w:sz="2" w:space="0" w:color="D9D9E3"/>
-          <w:right w:val="single" w:sz="2" w:space="0" w:color="D9D9E3"/>
-        </w:pBdr>
-        <w:shd w:val="clear" w:color="auto" w:fill="F7F7F8"/>
-        <w:spacing w:lineRule="auto" w:line="240" w:before="0" w:after="0"/>
-        <w:rPr>
-          <w:rFonts w:ascii="Segoe UI" w:hAnsi="Segoe UI" w:eastAsia="Times New Roman" w:cs="Segoe UI"/>
-          <w:color w:val="374151"/>
-          <w:kern w:val="0"/>
-          <w:sz w:val="24"/>
-          <w:szCs w:val="24"/>
-          <w:lang w:eastAsia="en-GB"/>
-          <w14:ligatures w14:val="none"/>
-        </w:rPr>
-      </w:pPr>
-      <w:r>
-        <w:rPr>
-          <w:rFonts w:eastAsia="Times New Roman" w:cs="Courier New" w:ascii="Ubuntu Mono" w:hAnsi="Ubuntu Mono"/>
-          <w:b/>
-          <w:bCs/>
-          <w:color w:val="374151"/>
-          <w:kern w:val="0"/>
-          <w:sz w:val="21"/>
-          <w:szCs w:val="21"/>
-          <w:bdr w:val="single" w:sz="2" w:space="0" w:color="D9D9E3"/>
-          <w:lang w:eastAsia="en-GB"/>
-          <w14:ligatures w14:val="none"/>
-        </w:rPr>
-        <w:t>samtools view -Sbh - &gt; mapped_bam</w:t>
-      </w:r>
-      <w:r>
-        <w:rPr>
-          <w:rFonts w:eastAsia="Times New Roman" w:cs="Segoe UI" w:ascii="Segoe UI" w:hAnsi="Segoe UI"/>
-          <w:color w:val="374151"/>
-          <w:kern w:val="0"/>
-          <w:sz w:val="24"/>
-          <w:szCs w:val="24"/>
-          <w:lang w:eastAsia="en-GB"/>
-          <w14:ligatures w14:val="none"/>
-        </w:rPr>
-        <w:t xml:space="preserve">: This command uses </w:t>
-      </w:r>
-      <w:r>
-        <w:rPr>
-          <w:rFonts w:eastAsia="Times New Roman" w:cs="Courier New" w:ascii="Ubuntu Mono" w:hAnsi="Ubuntu Mono"/>
-          <w:b/>
-          <w:bCs/>
-          <w:color w:val="374151"/>
-          <w:kern w:val="0"/>
-          <w:sz w:val="21"/>
-          <w:szCs w:val="21"/>
-          <w:bdr w:val="single" w:sz="2" w:space="0" w:color="D9D9E3"/>
-          <w:lang w:eastAsia="en-GB"/>
-          <w14:ligatures w14:val="none"/>
-        </w:rPr>
-        <w:t>samtools view</w:t>
-      </w:r>
-      <w:r>
-        <w:rPr>
-          <w:rFonts w:eastAsia="Times New Roman" w:cs="Segoe UI" w:ascii="Segoe UI" w:hAnsi="Segoe UI"/>
-          <w:color w:val="374151"/>
-          <w:kern w:val="0"/>
-          <w:sz w:val="24"/>
-          <w:szCs w:val="24"/>
-          <w:lang w:eastAsia="en-GB"/>
-          <w14:ligatures w14:val="none"/>
-        </w:rPr>
-        <w:t xml:space="preserve"> to convert the Bowtie2 alignment output (in SAM format) from the previous command into a BAM file (</w:t>
-      </w:r>
-      <w:r>
-        <w:rPr>
-          <w:rFonts w:eastAsia="Times New Roman" w:cs="Courier New" w:ascii="Ubuntu Mono" w:hAnsi="Ubuntu Mono"/>
-          <w:b/>
-          <w:bCs/>
-          <w:color w:val="374151"/>
-          <w:kern w:val="0"/>
-          <w:sz w:val="21"/>
-          <w:szCs w:val="21"/>
-          <w:bdr w:val="single" w:sz="2" w:space="0" w:color="D9D9E3"/>
-          <w:lang w:eastAsia="en-GB"/>
-          <w14:ligatures w14:val="none"/>
-        </w:rPr>
-        <w:t>mapped_bam</w:t>
-      </w:r>
-      <w:r>
-        <w:rPr>
-          <w:rFonts w:eastAsia="Times New Roman" w:cs="Segoe UI" w:ascii="Segoe UI" w:hAnsi="Segoe UI"/>
-          <w:color w:val="374151"/>
-          <w:kern w:val="0"/>
-          <w:sz w:val="24"/>
-          <w:szCs w:val="24"/>
-          <w:lang w:eastAsia="en-GB"/>
-          <w14:ligatures w14:val="none"/>
-        </w:rPr>
-        <w:t>) in binary format (</w:t>
-      </w:r>
-      <w:r>
-        <w:rPr>
-          <w:rFonts w:eastAsia="Times New Roman" w:cs="Courier New" w:ascii="Ubuntu Mono" w:hAnsi="Ubuntu Mono"/>
-          <w:b/>
-          <w:bCs/>
-          <w:color w:val="374151"/>
-          <w:kern w:val="0"/>
-          <w:sz w:val="21"/>
-          <w:szCs w:val="21"/>
-          <w:bdr w:val="single" w:sz="2" w:space="0" w:color="D9D9E3"/>
-          <w:lang w:eastAsia="en-GB"/>
-          <w14:ligatures w14:val="none"/>
-        </w:rPr>
-        <w:t>-b</w:t>
-      </w:r>
-      <w:r>
-        <w:rPr>
-          <w:rFonts w:eastAsia="Times New Roman" w:cs="Segoe UI" w:ascii="Segoe UI" w:hAnsi="Segoe UI"/>
-          <w:color w:val="374151"/>
-          <w:kern w:val="0"/>
-          <w:sz w:val="24"/>
-          <w:szCs w:val="24"/>
-          <w:lang w:eastAsia="en-GB"/>
-          <w14:ligatures w14:val="none"/>
-        </w:rPr>
-        <w:t xml:space="preserve">). The </w:t>
-      </w:r>
-      <w:r>
-        <w:rPr>
-          <w:rFonts w:eastAsia="Times New Roman" w:cs="Courier New" w:ascii="Ubuntu Mono" w:hAnsi="Ubuntu Mono"/>
-          <w:b/>
-          <w:bCs/>
-          <w:color w:val="374151"/>
-          <w:kern w:val="0"/>
-          <w:sz w:val="21"/>
-          <w:szCs w:val="21"/>
-          <w:bdr w:val="single" w:sz="2" w:space="0" w:color="D9D9E3"/>
-          <w:lang w:eastAsia="en-GB"/>
-          <w14:ligatures w14:val="none"/>
-        </w:rPr>
-        <w:t>-h</w:t>
-      </w:r>
-      <w:r>
-        <w:rPr>
-          <w:rFonts w:eastAsia="Times New Roman" w:cs="Segoe UI" w:ascii="Segoe UI" w:hAnsi="Segoe UI"/>
-          <w:color w:val="374151"/>
-          <w:kern w:val="0"/>
-          <w:sz w:val="24"/>
-          <w:szCs w:val="24"/>
-          <w:lang w:eastAsia="en-GB"/>
-          <w14:ligatures w14:val="none"/>
-        </w:rPr>
-        <w:t xml:space="preserve"> option retains the header, and </w:t>
-      </w:r>
-      <w:r>
-        <w:rPr>
-          <w:rFonts w:eastAsia="Times New Roman" w:cs="Courier New" w:ascii="Ubuntu Mono" w:hAnsi="Ubuntu Mono"/>
-          <w:b/>
-          <w:bCs/>
-          <w:color w:val="374151"/>
-          <w:kern w:val="0"/>
-          <w:sz w:val="21"/>
-          <w:szCs w:val="21"/>
-          <w:bdr w:val="single" w:sz="2" w:space="0" w:color="D9D9E3"/>
-          <w:lang w:eastAsia="en-GB"/>
-          <w14:ligatures w14:val="none"/>
-        </w:rPr>
-        <w:t>-S</w:t>
-      </w:r>
-      <w:r>
-        <w:rPr>
-          <w:rFonts w:eastAsia="Times New Roman" w:cs="Segoe UI" w:ascii="Segoe UI" w:hAnsi="Segoe UI"/>
-          <w:color w:val="374151"/>
-          <w:kern w:val="0"/>
-          <w:sz w:val="24"/>
-          <w:szCs w:val="24"/>
-          <w:lang w:eastAsia="en-GB"/>
-          <w14:ligatures w14:val="none"/>
-        </w:rPr>
-        <w:t xml:space="preserve"> indicates input in SAM format. The </w:t>
-      </w:r>
-      <w:r>
-        <w:rPr>
-          <w:rFonts w:eastAsia="Times New Roman" w:cs="Courier New" w:ascii="Ubuntu Mono" w:hAnsi="Ubuntu Mono"/>
-          <w:b/>
-          <w:bCs/>
-          <w:color w:val="374151"/>
-          <w:kern w:val="0"/>
-          <w:sz w:val="21"/>
-          <w:szCs w:val="21"/>
-          <w:bdr w:val="single" w:sz="2" w:space="0" w:color="D9D9E3"/>
-          <w:lang w:eastAsia="en-GB"/>
-          <w14:ligatures w14:val="none"/>
-        </w:rPr>
-        <w:t>-</w:t>
-      </w:r>
-      <w:r>
-        <w:rPr>
-          <w:rFonts w:eastAsia="Times New Roman" w:cs="Segoe UI" w:ascii="Segoe UI" w:hAnsi="Segoe UI"/>
-          <w:color w:val="374151"/>
-          <w:kern w:val="0"/>
-          <w:sz w:val="24"/>
-          <w:szCs w:val="24"/>
-          <w:lang w:eastAsia="en-GB"/>
-          <w14:ligatures w14:val="none"/>
-        </w:rPr>
-        <w:t xml:space="preserve"> indicates that the input comes from the standard input (i.e., the output of the previous command).</w:t>
-      </w:r>
-    </w:p>
-    <w:p>
-      <w:pPr>
-        <w:pStyle w:val="Normal"/>
+        <w:rPr/>
+      </w:pPr>
+      <w:r>
+        <w:rPr/>
+        <w:t>Makes sure the job directory exists (</w:t>
+      </w:r>
+      <w:r>
+        <w:rPr>
+          <w:rStyle w:val="SourceText"/>
+        </w:rPr>
+        <w:t>mkdir -p</w:t>
+      </w:r>
+      <w:r>
+        <w:rPr/>
+        <w:t>).</w:t>
+      </w:r>
+    </w:p>
+    <w:p>
+      <w:pPr>
+        <w:pStyle w:val="ListParagraph"/>
+        <w:numPr>
+          <w:ilvl w:val="3"/>
+          <w:numId w:val="1"/>
+        </w:numPr>
+        <w:rPr/>
+      </w:pPr>
+      <w:r>
+        <w:rPr/>
+        <w:t>Moves into the working directory to look for data.</w:t>
+      </w:r>
+    </w:p>
+    <w:p>
+      <w:pPr>
+        <w:pStyle w:val="ListParagraph"/>
+        <w:numPr>
+          <w:ilvl w:val="3"/>
+          <w:numId w:val="1"/>
+        </w:numPr>
+        <w:rPr/>
+      </w:pPr>
+      <w:r>
+        <w:rPr/>
+        <w:t>Looks for folders starting with “PN” (e.g., PN12345).</w:t>
+      </w:r>
+    </w:p>
+    <w:p>
+      <w:pPr>
+        <w:pStyle w:val="ListParagraph"/>
+        <w:numPr>
+          <w:ilvl w:val="3"/>
+          <w:numId w:val="1"/>
+        </w:numPr>
+        <w:rPr/>
+      </w:pPr>
+      <w:r>
+        <w:rPr/>
+        <w:t xml:space="preserve">Inside each folder, looks for files ending in </w:t>
+      </w:r>
+      <w:r>
+        <w:rPr>
+          <w:rStyle w:val="SourceText"/>
+        </w:rPr>
+        <w:t>R1_001.fastq.gz</w:t>
+      </w:r>
+      <w:r>
+        <w:rPr/>
+        <w:t xml:space="preserve"> (the first read in paired-end sequencing).</w:t>
+      </w:r>
+    </w:p>
+    <w:p>
+      <w:pPr>
+        <w:pStyle w:val="ListParagraph"/>
+        <w:numPr>
+          <w:ilvl w:val="3"/>
+          <w:numId w:val="1"/>
+        </w:numPr>
+        <w:rPr/>
+      </w:pPr>
+      <w:r>
+        <w:rPr/>
+        <w:t>For each such file:</w:t>
+      </w:r>
+    </w:p>
+    <w:p>
+      <w:pPr>
+        <w:pStyle w:val="ListParagraph"/>
+        <w:numPr>
+          <w:ilvl w:val="4"/>
+          <w:numId w:val="1"/>
+        </w:numPr>
+        <w:rPr/>
+      </w:pPr>
+      <w:r>
+        <w:rPr/>
+        <w:t>Figures out the name of the matching “R2” file.</w:t>
+        <w:tab/>
+      </w:r>
+    </w:p>
+    <w:p>
+      <w:pPr>
+        <w:pStyle w:val="ListParagraph"/>
+        <w:numPr>
+          <w:ilvl w:val="4"/>
+          <w:numId w:val="1"/>
+        </w:numPr>
+        <w:rPr/>
+      </w:pPr>
+      <w:r>
+        <w:rPr/>
+        <w:t>Uses the folder name as the sample name.</w:t>
+      </w:r>
+    </w:p>
+    <w:p>
+      <w:pPr>
+        <w:pStyle w:val="ListParagraph"/>
+        <w:numPr>
+          <w:ilvl w:val="3"/>
+          <w:numId w:val="1"/>
+        </w:numPr>
+        <w:rPr/>
+      </w:pPr>
+      <w:r>
+        <w:rPr/>
+        <w:t>For each sample, creates:</w:t>
+      </w:r>
+    </w:p>
+    <w:p>
+      <w:pPr>
+        <w:pStyle w:val="ListParagraph"/>
+        <w:numPr>
+          <w:ilvl w:val="4"/>
+          <w:numId w:val="1"/>
+        </w:numPr>
+        <w:rPr/>
+      </w:pPr>
+      <w:r>
+        <w:rPr/>
+        <w:t xml:space="preserve">A sorted BAM file of reads that </w:t>
+      </w:r>
+      <w:r>
+        <w:rPr>
+          <w:rStyle w:val="Emphasis"/>
+        </w:rPr>
+        <w:t>did not</w:t>
+      </w:r>
+      <w:r>
+        <w:rPr/>
+        <w:t xml:space="preserve"> match contaminants.</w:t>
+      </w:r>
+    </w:p>
+    <w:p>
+      <w:pPr>
+        <w:pStyle w:val="ListParagraph"/>
+        <w:numPr>
+          <w:ilvl w:val="4"/>
+          <w:numId w:val="1"/>
+        </w:numPr>
+        <w:rPr/>
+      </w:pPr>
+      <w:r>
+        <w:rPr/>
+        <w:t>Two new FASTQ files for those unmapped paired reads.</w:t>
+      </w:r>
+    </w:p>
+    <w:p>
+      <w:pPr>
+        <w:pStyle w:val="ListParagraph"/>
+        <w:numPr>
+          <w:ilvl w:val="3"/>
+          <w:numId w:val="1"/>
+        </w:numPr>
+        <w:rPr/>
+      </w:pPr>
+      <w:r>
+        <w:rPr/>
+        <w:t xml:space="preserve">For each sample, it writes a separate </w:t>
+      </w:r>
+      <w:r>
+        <w:rPr/>
+        <w:t>SLURM submission</w:t>
+      </w:r>
+      <w:r>
+        <w:rPr/>
+        <w:t xml:space="preserve"> script that:</w:t>
+      </w:r>
+    </w:p>
+    <w:p>
+      <w:pPr>
+        <w:pStyle w:val="ListParagraph"/>
+        <w:numPr>
+          <w:ilvl w:val="4"/>
+          <w:numId w:val="1"/>
+        </w:numPr>
+        <w:rPr/>
+      </w:pPr>
+      <w:r>
+        <w:rPr/>
+        <w:t>Requests computing resources (30 CPUs, 120 GB RAM, 3-hour runtime).</w:t>
+      </w:r>
+    </w:p>
+    <w:p>
+      <w:pPr>
+        <w:pStyle w:val="ListParagraph"/>
+        <w:numPr>
+          <w:ilvl w:val="4"/>
+          <w:numId w:val="1"/>
+        </w:numPr>
+        <w:rPr/>
+      </w:pPr>
+      <w:r>
+        <w:rPr/>
+        <w:t>Loads the Anaconda3 module and activates a Conda environment with Bowtie2 installed.</w:t>
+      </w:r>
+    </w:p>
+    <w:p>
+      <w:pPr>
+        <w:pStyle w:val="ListParagraph"/>
+        <w:numPr>
+          <w:ilvl w:val="4"/>
+          <w:numId w:val="1"/>
+        </w:numPr>
+        <w:rPr/>
+      </w:pPr>
+      <w:r>
+        <w:rPr/>
+        <w:t>Runs Bowtie2 to align reads against known contamination genomes.</w:t>
+      </w:r>
+    </w:p>
+    <w:p>
+      <w:pPr>
+        <w:pStyle w:val="ListParagraph"/>
+        <w:numPr>
+          <w:ilvl w:val="4"/>
+          <w:numId w:val="1"/>
+        </w:numPr>
+        <w:rPr/>
+      </w:pPr>
+      <w:r>
+        <w:rPr/>
+        <w:t xml:space="preserve">Keeps only the read pairs where </w:t>
+      </w:r>
+      <w:r>
+        <w:rPr>
+          <w:rStyle w:val="Emphasis"/>
+        </w:rPr>
+        <w:t>both</w:t>
+      </w:r>
+      <w:r>
+        <w:rPr/>
+        <w:t xml:space="preserve"> reads didn’t match (using </w:t>
+      </w:r>
+      <w:r>
+        <w:rPr>
+          <w:rStyle w:val="SourceText"/>
+        </w:rPr>
+        <w:t>samtools view -f 12</w:t>
+      </w:r>
+      <w:r>
+        <w:rPr/>
+        <w:t>).</w:t>
+      </w:r>
+    </w:p>
+    <w:p>
+      <w:pPr>
+        <w:pStyle w:val="ListParagraph"/>
+        <w:numPr>
+          <w:ilvl w:val="4"/>
+          <w:numId w:val="1"/>
+        </w:numPr>
+        <w:rPr/>
+      </w:pPr>
+      <w:r>
+        <w:rPr/>
+        <w:t xml:space="preserve">Sorts the resulting BAM file by read name (with </w:t>
+      </w:r>
+      <w:r>
+        <w:rPr>
+          <w:rStyle w:val="SourceText"/>
+        </w:rPr>
+        <w:t>samtools sort -n</w:t>
+      </w:r>
+      <w:r>
+        <w:rPr/>
+        <w:t>).</w:t>
+      </w:r>
+    </w:p>
+    <w:p>
+      <w:pPr>
+        <w:pStyle w:val="ListParagraph"/>
+        <w:numPr>
+          <w:ilvl w:val="4"/>
+          <w:numId w:val="1"/>
+        </w:numPr>
+        <w:rPr/>
+      </w:pPr>
+      <w:r>
+        <w:rPr/>
+        <w:t xml:space="preserve">Converts this sorted BAM file back to paired FASTQ files (with </w:t>
+      </w:r>
+      <w:r>
+        <w:rPr>
+          <w:rStyle w:val="SourceText"/>
+        </w:rPr>
+        <w:t>bedtools bamtofastq</w:t>
+      </w:r>
+      <w:r>
+        <w:rPr/>
+        <w:t>).</w:t>
+      </w:r>
+    </w:p>
+    <w:p>
+      <w:pPr>
+        <w:pStyle w:val="ListParagraph"/>
+        <w:numPr>
+          <w:ilvl w:val="3"/>
+          <w:numId w:val="1"/>
+        </w:numPr>
+        <w:rPr/>
+      </w:pPr>
+      <w:r>
+        <w:rPr/>
+        <w:t xml:space="preserve">After creating each sample’s SLURM script, the main script uses </w:t>
+      </w:r>
+      <w:r>
+        <w:rPr>
+          <w:rStyle w:val="SourceText"/>
+        </w:rPr>
+        <w:t>sbatch</w:t>
+      </w:r>
+      <w:r>
+        <w:rPr/>
+        <w:t xml:space="preserve"> to submit it to the cluster.</w:t>
+      </w:r>
+    </w:p>
+    <w:p>
+      <w:pPr>
+        <w:pStyle w:val="ListParagraph"/>
+        <w:numPr>
+          <w:ilvl w:val="3"/>
+          <w:numId w:val="1"/>
+        </w:numPr>
+        <w:rPr/>
+      </w:pPr>
+      <w:r>
+        <w:rPr/>
+        <w:t>Prints info about each job so the user knows what’s happening.</w:t>
+      </w:r>
+    </w:p>
+    <w:p>
+      <w:pPr>
+        <w:pStyle w:val="ListParagraph"/>
+        <w:numPr>
+          <w:ilvl w:val="3"/>
+          <w:numId w:val="1"/>
+        </w:numPr>
+        <w:rPr/>
+      </w:pPr>
+      <w:r>
+        <w:rPr/>
+        <w:t>At the end, you have:</w:t>
+      </w:r>
+    </w:p>
+    <w:p>
+      <w:pPr>
+        <w:pStyle w:val="ListParagraph"/>
+        <w:numPr>
+          <w:ilvl w:val="4"/>
+          <w:numId w:val="1"/>
+        </w:numPr>
+        <w:rPr/>
+      </w:pPr>
+      <w:r>
+        <w:rPr/>
+        <w:t>A cleaned BAM file of reads that didn’t match known contaminants.</w:t>
+      </w:r>
+    </w:p>
+    <w:p>
+      <w:pPr>
+        <w:pStyle w:val="ListParagraph"/>
+        <w:numPr>
+          <w:ilvl w:val="4"/>
+          <w:numId w:val="1"/>
+        </w:numPr>
+        <w:rPr/>
+      </w:pPr>
+      <w:r>
+        <w:rPr/>
+        <w:t>New paired FASTQ files of these clean reads.</w:t>
+      </w:r>
+    </w:p>
+    <w:p>
+      <w:pPr>
+        <w:pStyle w:val="ListParagraph"/>
+        <w:numPr>
+          <w:ilvl w:val="4"/>
+          <w:numId w:val="1"/>
+        </w:numPr>
+        <w:rPr/>
+      </w:pPr>
+      <w:r>
+        <w:rPr/>
+        <w:t>Log files recording what happened during the job.</w:t>
+      </w:r>
+    </w:p>
+    <w:p>
+      <w:pPr>
+        <w:pStyle w:val="ListParagraph"/>
+        <w:numPr>
+          <w:ilvl w:val="4"/>
+          <w:numId w:val="1"/>
+        </w:numPr>
+        <w:rPr/>
+      </w:pPr>
+      <w:r>
+        <w:rPr/>
+        <w:t>The SLURM job script itself (for reproducibility).</w:t>
+      </w:r>
+    </w:p>
+    <w:p>
+      <w:pPr>
+        <w:pStyle w:val="ListParagraph"/>
         <w:numPr>
           <w:ilvl w:val="2"/>
           <w:numId w:val="1"/>
         </w:numPr>
-        <w:pBdr>
-          <w:top w:val="single" w:sz="2" w:space="0" w:color="D9D9E3"/>
-          <w:left w:val="single" w:sz="2" w:space="5" w:color="D9D9E3"/>
-          <w:bottom w:val="single" w:sz="2" w:space="0" w:color="D9D9E3"/>
-          <w:right w:val="single" w:sz="2" w:space="0" w:color="D9D9E3"/>
-        </w:pBdr>
-        <w:shd w:val="clear" w:color="auto" w:fill="F7F7F8"/>
-        <w:spacing w:lineRule="auto" w:line="240" w:before="0" w:after="0"/>
-        <w:rPr>
-          <w:rFonts w:ascii="Segoe UI" w:hAnsi="Segoe UI" w:eastAsia="Times New Roman" w:cs="Segoe UI"/>
-          <w:color w:val="374151"/>
-          <w:kern w:val="0"/>
-          <w:sz w:val="24"/>
-          <w:szCs w:val="24"/>
-          <w:lang w:eastAsia="en-GB"/>
-          <w14:ligatures w14:val="none"/>
-        </w:rPr>
-      </w:pPr>
-      <w:r>
-        <w:rPr>
-          <w:rFonts w:eastAsia="Times New Roman" w:cs="Courier New" w:ascii="Ubuntu Mono" w:hAnsi="Ubuntu Mono"/>
-          <w:b/>
-          <w:bCs/>
-          <w:color w:val="374151"/>
-          <w:kern w:val="0"/>
-          <w:sz w:val="21"/>
-          <w:szCs w:val="21"/>
-          <w:bdr w:val="single" w:sz="2" w:space="0" w:color="D9D9E3"/>
-          <w:lang w:eastAsia="en-GB"/>
-          <w14:ligatures w14:val="none"/>
-        </w:rPr>
-        <w:t>samtools view -b -f 12 mapped_bam &gt; unmapped_bam ;</w:t>
-      </w:r>
-    </w:p>
-    <w:p>
-      <w:pPr>
-        <w:pStyle w:val="Normal"/>
+        <w:rPr/>
+      </w:pPr>
+      <w:r>
+        <w:rPr>
+          <w:rStyle w:val="Strong"/>
+        </w:rPr>
+        <w:t>In short:</w:t>
+      </w:r>
+    </w:p>
+    <w:p>
+      <w:pPr>
+        <w:pStyle w:val="ListParagraph"/>
         <w:numPr>
           <w:ilvl w:val="3"/>
           <w:numId w:val="1"/>
         </w:numPr>
-        <w:pBdr>
-          <w:top w:val="single" w:sz="2" w:space="0" w:color="D9D9E3"/>
-          <w:left w:val="single" w:sz="2" w:space="5" w:color="D9D9E3"/>
-          <w:bottom w:val="single" w:sz="2" w:space="0" w:color="D9D9E3"/>
-          <w:right w:val="single" w:sz="2" w:space="0" w:color="D9D9E3"/>
-        </w:pBdr>
-        <w:shd w:val="clear" w:color="auto" w:fill="F7F7F8"/>
-        <w:spacing w:lineRule="auto" w:line="240" w:before="0" w:after="0"/>
-        <w:rPr>
-          <w:rFonts w:ascii="Segoe UI" w:hAnsi="Segoe UI" w:eastAsia="Times New Roman" w:cs="Segoe UI"/>
-          <w:color w:val="374151"/>
-          <w:kern w:val="0"/>
-          <w:sz w:val="24"/>
-          <w:szCs w:val="24"/>
-          <w:lang w:eastAsia="en-GB"/>
-          <w14:ligatures w14:val="none"/>
-        </w:rPr>
-      </w:pPr>
-      <w:r>
-        <w:rPr>
-          <w:rFonts w:eastAsia="Times New Roman" w:cs="Courier New" w:ascii="Ubuntu Mono" w:hAnsi="Ubuntu Mono"/>
-          <w:b/>
-          <w:bCs/>
-          <w:color w:val="374151"/>
-          <w:kern w:val="0"/>
-          <w:sz w:val="21"/>
-          <w:szCs w:val="21"/>
-          <w:bdr w:val="single" w:sz="2" w:space="0" w:color="D9D9E3"/>
-          <w:lang w:eastAsia="en-GB"/>
-          <w14:ligatures w14:val="none"/>
-        </w:rPr>
-        <w:t>samtools view -b -f 12 mapped_bam &gt; unmapped_bam</w:t>
-      </w:r>
-      <w:r>
-        <w:rPr>
-          <w:rFonts w:eastAsia="Times New Roman" w:cs="Segoe UI" w:ascii="Segoe UI" w:hAnsi="Segoe UI"/>
-          <w:color w:val="374151"/>
-          <w:kern w:val="0"/>
-          <w:sz w:val="24"/>
-          <w:szCs w:val="24"/>
-          <w:lang w:eastAsia="en-GB"/>
-          <w14:ligatures w14:val="none"/>
-        </w:rPr>
-        <w:t xml:space="preserve">: This command uses </w:t>
-      </w:r>
-      <w:r>
-        <w:rPr>
-          <w:rFonts w:eastAsia="Times New Roman" w:cs="Courier New" w:ascii="Ubuntu Mono" w:hAnsi="Ubuntu Mono"/>
-          <w:b/>
-          <w:bCs/>
-          <w:color w:val="374151"/>
-          <w:kern w:val="0"/>
-          <w:sz w:val="21"/>
-          <w:szCs w:val="21"/>
-          <w:bdr w:val="single" w:sz="2" w:space="0" w:color="D9D9E3"/>
-          <w:lang w:eastAsia="en-GB"/>
-          <w14:ligatures w14:val="none"/>
-        </w:rPr>
-        <w:t>samtools view</w:t>
-      </w:r>
-      <w:r>
-        <w:rPr>
-          <w:rFonts w:eastAsia="Times New Roman" w:cs="Segoe UI" w:ascii="Segoe UI" w:hAnsi="Segoe UI"/>
-          <w:color w:val="374151"/>
-          <w:kern w:val="0"/>
-          <w:sz w:val="24"/>
-          <w:szCs w:val="24"/>
-          <w:lang w:eastAsia="en-GB"/>
-          <w14:ligatures w14:val="none"/>
-        </w:rPr>
-        <w:t xml:space="preserve"> to filter the BAM file </w:t>
-      </w:r>
-      <w:r>
-        <w:rPr>
-          <w:rFonts w:eastAsia="Times New Roman" w:cs="Courier New" w:ascii="Ubuntu Mono" w:hAnsi="Ubuntu Mono"/>
-          <w:b/>
-          <w:bCs/>
-          <w:color w:val="374151"/>
-          <w:kern w:val="0"/>
-          <w:sz w:val="21"/>
-          <w:szCs w:val="21"/>
-          <w:bdr w:val="single" w:sz="2" w:space="0" w:color="D9D9E3"/>
-          <w:lang w:eastAsia="en-GB"/>
-          <w14:ligatures w14:val="none"/>
-        </w:rPr>
-        <w:t>mapped_bam</w:t>
-      </w:r>
-      <w:r>
-        <w:rPr>
-          <w:rFonts w:eastAsia="Times New Roman" w:cs="Segoe UI" w:ascii="Segoe UI" w:hAnsi="Segoe UI"/>
-          <w:color w:val="374151"/>
-          <w:kern w:val="0"/>
-          <w:sz w:val="24"/>
-          <w:szCs w:val="24"/>
-          <w:lang w:eastAsia="en-GB"/>
-          <w14:ligatures w14:val="none"/>
-        </w:rPr>
-        <w:t xml:space="preserve">. The </w:t>
-      </w:r>
-      <w:r>
-        <w:rPr>
-          <w:rFonts w:eastAsia="Times New Roman" w:cs="Courier New" w:ascii="Ubuntu Mono" w:hAnsi="Ubuntu Mono"/>
-          <w:b/>
-          <w:bCs/>
-          <w:color w:val="374151"/>
-          <w:kern w:val="0"/>
-          <w:sz w:val="21"/>
-          <w:szCs w:val="21"/>
-          <w:bdr w:val="single" w:sz="2" w:space="0" w:color="D9D9E3"/>
-          <w:lang w:eastAsia="en-GB"/>
-          <w14:ligatures w14:val="none"/>
-        </w:rPr>
-        <w:t>-f 12</w:t>
-      </w:r>
-      <w:r>
-        <w:rPr>
-          <w:rFonts w:eastAsia="Times New Roman" w:cs="Segoe UI" w:ascii="Segoe UI" w:hAnsi="Segoe UI"/>
-          <w:color w:val="374151"/>
-          <w:kern w:val="0"/>
-          <w:sz w:val="24"/>
-          <w:szCs w:val="24"/>
-          <w:lang w:eastAsia="en-GB"/>
-          <w14:ligatures w14:val="none"/>
-        </w:rPr>
-        <w:t xml:space="preserve"> flag filters for reads that are not mapped (</w:t>
-      </w:r>
-      <w:r>
-        <w:rPr>
-          <w:rFonts w:eastAsia="Times New Roman" w:cs="Courier New" w:ascii="Ubuntu Mono" w:hAnsi="Ubuntu Mono"/>
-          <w:b/>
-          <w:bCs/>
-          <w:color w:val="374151"/>
-          <w:kern w:val="0"/>
-          <w:sz w:val="21"/>
-          <w:szCs w:val="21"/>
-          <w:bdr w:val="single" w:sz="2" w:space="0" w:color="D9D9E3"/>
-          <w:lang w:eastAsia="en-GB"/>
-          <w14:ligatures w14:val="none"/>
-        </w:rPr>
-        <w:t>0x4</w:t>
-      </w:r>
-      <w:r>
-        <w:rPr>
-          <w:rFonts w:eastAsia="Times New Roman" w:cs="Segoe UI" w:ascii="Segoe UI" w:hAnsi="Segoe UI"/>
-          <w:color w:val="374151"/>
-          <w:kern w:val="0"/>
-          <w:sz w:val="24"/>
-          <w:szCs w:val="24"/>
-          <w:lang w:eastAsia="en-GB"/>
-          <w14:ligatures w14:val="none"/>
-        </w:rPr>
-        <w:t xml:space="preserve"> flag) and have both mate pairs unmapped (</w:t>
-      </w:r>
-      <w:r>
-        <w:rPr>
-          <w:rFonts w:eastAsia="Times New Roman" w:cs="Courier New" w:ascii="Ubuntu Mono" w:hAnsi="Ubuntu Mono"/>
-          <w:b/>
-          <w:bCs/>
-          <w:color w:val="374151"/>
-          <w:kern w:val="0"/>
-          <w:sz w:val="21"/>
-          <w:szCs w:val="21"/>
-          <w:bdr w:val="single" w:sz="2" w:space="0" w:color="D9D9E3"/>
-          <w:lang w:eastAsia="en-GB"/>
-          <w14:ligatures w14:val="none"/>
-        </w:rPr>
-        <w:t>0x8</w:t>
-      </w:r>
-      <w:r>
-        <w:rPr>
-          <w:rFonts w:eastAsia="Times New Roman" w:cs="Segoe UI" w:ascii="Segoe UI" w:hAnsi="Segoe UI"/>
-          <w:color w:val="374151"/>
-          <w:kern w:val="0"/>
-          <w:sz w:val="24"/>
-          <w:szCs w:val="24"/>
-          <w:lang w:eastAsia="en-GB"/>
-          <w14:ligatures w14:val="none"/>
-        </w:rPr>
-        <w:t xml:space="preserve"> flag). The resulting filtered reads are saved in a new BAM file named </w:t>
-      </w:r>
-      <w:r>
-        <w:rPr>
-          <w:rFonts w:eastAsia="Times New Roman" w:cs="Courier New" w:ascii="Ubuntu Mono" w:hAnsi="Ubuntu Mono"/>
-          <w:b/>
-          <w:bCs/>
-          <w:color w:val="374151"/>
-          <w:kern w:val="0"/>
-          <w:sz w:val="21"/>
-          <w:szCs w:val="21"/>
-          <w:bdr w:val="single" w:sz="2" w:space="0" w:color="D9D9E3"/>
-          <w:lang w:eastAsia="en-GB"/>
-          <w14:ligatures w14:val="none"/>
-        </w:rPr>
-        <w:t>unmapped_bam</w:t>
-      </w:r>
-      <w:r>
-        <w:rPr>
-          <w:rFonts w:eastAsia="Times New Roman" w:cs="Segoe UI" w:ascii="Segoe UI" w:hAnsi="Segoe UI"/>
-          <w:color w:val="374151"/>
-          <w:kern w:val="0"/>
-          <w:sz w:val="24"/>
-          <w:szCs w:val="24"/>
-          <w:lang w:eastAsia="en-GB"/>
-          <w14:ligatures w14:val="none"/>
-        </w:rPr>
-        <w:t>.</w:t>
-      </w:r>
-    </w:p>
-    <w:p>
-      <w:pPr>
-        <w:pStyle w:val="Normal"/>
-        <w:numPr>
-          <w:ilvl w:val="2"/>
-          <w:numId w:val="1"/>
-        </w:numPr>
-        <w:pBdr>
-          <w:top w:val="single" w:sz="2" w:space="0" w:color="D9D9E3"/>
-          <w:left w:val="single" w:sz="2" w:space="5" w:color="D9D9E3"/>
-          <w:bottom w:val="single" w:sz="2" w:space="0" w:color="D9D9E3"/>
-          <w:right w:val="single" w:sz="2" w:space="0" w:color="D9D9E3"/>
-        </w:pBdr>
-        <w:shd w:val="clear" w:color="auto" w:fill="F7F7F8"/>
-        <w:spacing w:lineRule="auto" w:line="240" w:before="0" w:after="0"/>
-        <w:rPr>
-          <w:rFonts w:ascii="Segoe UI" w:hAnsi="Segoe UI" w:eastAsia="Times New Roman" w:cs="Segoe UI"/>
-          <w:color w:val="374151"/>
-          <w:kern w:val="0"/>
-          <w:sz w:val="24"/>
-          <w:szCs w:val="24"/>
-          <w:lang w:eastAsia="en-GB"/>
-          <w14:ligatures w14:val="none"/>
-        </w:rPr>
-      </w:pPr>
-      <w:r>
-        <w:rPr>
-          <w:rFonts w:eastAsia="Times New Roman" w:cs="Courier New" w:ascii="Ubuntu Mono" w:hAnsi="Ubuntu Mono"/>
-          <w:b/>
-          <w:bCs/>
-          <w:color w:val="374151"/>
-          <w:kern w:val="0"/>
-          <w:sz w:val="21"/>
-          <w:szCs w:val="21"/>
-          <w:bdr w:val="single" w:sz="2" w:space="0" w:color="D9D9E3"/>
-          <w:lang w:eastAsia="en-GB"/>
-          <w14:ligatures w14:val="none"/>
-        </w:rPr>
-        <w:t>samtools sort -n unmapped_bam -o unmapped_sorted_bam ;</w:t>
-      </w:r>
-    </w:p>
-    <w:p>
-      <w:pPr>
-        <w:pStyle w:val="Normal"/>
-        <w:numPr>
-          <w:ilvl w:val="3"/>
-          <w:numId w:val="1"/>
-        </w:numPr>
-        <w:pBdr>
-          <w:top w:val="single" w:sz="2" w:space="0" w:color="D9D9E3"/>
-          <w:left w:val="single" w:sz="2" w:space="5" w:color="D9D9E3"/>
-          <w:bottom w:val="single" w:sz="2" w:space="0" w:color="D9D9E3"/>
-          <w:right w:val="single" w:sz="2" w:space="0" w:color="D9D9E3"/>
-        </w:pBdr>
-        <w:shd w:val="clear" w:color="auto" w:fill="F7F7F8"/>
-        <w:spacing w:lineRule="auto" w:line="240" w:before="0" w:after="0"/>
-        <w:rPr>
-          <w:rFonts w:ascii="Segoe UI" w:hAnsi="Segoe UI" w:eastAsia="Times New Roman" w:cs="Segoe UI"/>
-          <w:color w:val="374151"/>
-          <w:kern w:val="0"/>
-          <w:sz w:val="24"/>
-          <w:szCs w:val="24"/>
-          <w:lang w:eastAsia="en-GB"/>
-          <w14:ligatures w14:val="none"/>
-        </w:rPr>
-      </w:pPr>
-      <w:r>
-        <w:rPr>
-          <w:rFonts w:eastAsia="Times New Roman" w:cs="Courier New" w:ascii="Ubuntu Mono" w:hAnsi="Ubuntu Mono"/>
-          <w:b/>
-          <w:bCs/>
-          <w:color w:val="374151"/>
-          <w:kern w:val="0"/>
-          <w:sz w:val="21"/>
-          <w:szCs w:val="21"/>
-          <w:bdr w:val="single" w:sz="2" w:space="0" w:color="D9D9E3"/>
-          <w:lang w:eastAsia="en-GB"/>
-          <w14:ligatures w14:val="none"/>
-        </w:rPr>
-        <w:t>samtools sort -n unmapped_bam -o unmapped_sorted_bam</w:t>
-      </w:r>
-      <w:r>
-        <w:rPr>
-          <w:rFonts w:eastAsia="Times New Roman" w:cs="Segoe UI" w:ascii="Segoe UI" w:hAnsi="Segoe UI"/>
-          <w:color w:val="374151"/>
-          <w:kern w:val="0"/>
-          <w:sz w:val="24"/>
-          <w:szCs w:val="24"/>
-          <w:lang w:eastAsia="en-GB"/>
-          <w14:ligatures w14:val="none"/>
-        </w:rPr>
-        <w:t xml:space="preserve">: This command sorts the </w:t>
-      </w:r>
-      <w:r>
-        <w:rPr>
-          <w:rFonts w:eastAsia="Times New Roman" w:cs="Courier New" w:ascii="Ubuntu Mono" w:hAnsi="Ubuntu Mono"/>
-          <w:b/>
-          <w:bCs/>
-          <w:color w:val="374151"/>
-          <w:kern w:val="0"/>
-          <w:sz w:val="21"/>
-          <w:szCs w:val="21"/>
-          <w:bdr w:val="single" w:sz="2" w:space="0" w:color="D9D9E3"/>
-          <w:lang w:eastAsia="en-GB"/>
-          <w14:ligatures w14:val="none"/>
-        </w:rPr>
-        <w:t>unmapped_bam</w:t>
-      </w:r>
-      <w:r>
-        <w:rPr>
-          <w:rFonts w:eastAsia="Times New Roman" w:cs="Segoe UI" w:ascii="Segoe UI" w:hAnsi="Segoe UI"/>
-          <w:color w:val="374151"/>
-          <w:kern w:val="0"/>
-          <w:sz w:val="24"/>
-          <w:szCs w:val="24"/>
-          <w:lang w:eastAsia="en-GB"/>
-          <w14:ligatures w14:val="none"/>
-        </w:rPr>
-        <w:t xml:space="preserve"> file by read name (</w:t>
-      </w:r>
-      <w:r>
-        <w:rPr>
-          <w:rFonts w:eastAsia="Times New Roman" w:cs="Courier New" w:ascii="Ubuntu Mono" w:hAnsi="Ubuntu Mono"/>
-          <w:b/>
-          <w:bCs/>
-          <w:color w:val="374151"/>
-          <w:kern w:val="0"/>
-          <w:sz w:val="21"/>
-          <w:szCs w:val="21"/>
-          <w:bdr w:val="single" w:sz="2" w:space="0" w:color="D9D9E3"/>
-          <w:lang w:eastAsia="en-GB"/>
-          <w14:ligatures w14:val="none"/>
-        </w:rPr>
-        <w:t>-n</w:t>
-      </w:r>
-      <w:r>
-        <w:rPr>
-          <w:rFonts w:eastAsia="Times New Roman" w:cs="Segoe UI" w:ascii="Segoe UI" w:hAnsi="Segoe UI"/>
-          <w:color w:val="374151"/>
-          <w:kern w:val="0"/>
-          <w:sz w:val="24"/>
-          <w:szCs w:val="24"/>
-          <w:lang w:eastAsia="en-GB"/>
-          <w14:ligatures w14:val="none"/>
-        </w:rPr>
-        <w:t xml:space="preserve"> option) and saves the sorted output in a new BAM file named </w:t>
-      </w:r>
-      <w:r>
-        <w:rPr>
-          <w:rFonts w:eastAsia="Times New Roman" w:cs="Courier New" w:ascii="Ubuntu Mono" w:hAnsi="Ubuntu Mono"/>
-          <w:b/>
-          <w:bCs/>
-          <w:color w:val="374151"/>
-          <w:kern w:val="0"/>
-          <w:sz w:val="21"/>
-          <w:szCs w:val="21"/>
-          <w:bdr w:val="single" w:sz="2" w:space="0" w:color="D9D9E3"/>
-          <w:lang w:eastAsia="en-GB"/>
-          <w14:ligatures w14:val="none"/>
-        </w:rPr>
-        <w:t>unmapped_sorted_bam</w:t>
-      </w:r>
-      <w:r>
-        <w:rPr>
-          <w:rFonts w:eastAsia="Times New Roman" w:cs="Segoe UI" w:ascii="Segoe UI" w:hAnsi="Segoe UI"/>
-          <w:color w:val="374151"/>
-          <w:kern w:val="0"/>
-          <w:sz w:val="24"/>
-          <w:szCs w:val="24"/>
-          <w:lang w:eastAsia="en-GB"/>
-          <w14:ligatures w14:val="none"/>
-        </w:rPr>
-        <w:t>.</w:t>
-      </w:r>
-    </w:p>
-    <w:p>
-      <w:pPr>
-        <w:pStyle w:val="Normal"/>
-        <w:numPr>
-          <w:ilvl w:val="2"/>
-          <w:numId w:val="1"/>
-        </w:numPr>
-        <w:pBdr>
-          <w:top w:val="single" w:sz="2" w:space="0" w:color="D9D9E3"/>
-          <w:left w:val="single" w:sz="2" w:space="5" w:color="D9D9E3"/>
-          <w:bottom w:val="single" w:sz="2" w:space="0" w:color="D9D9E3"/>
-          <w:right w:val="single" w:sz="2" w:space="0" w:color="D9D9E3"/>
-        </w:pBdr>
-        <w:shd w:val="clear" w:color="auto" w:fill="F7F7F8"/>
-        <w:spacing w:lineRule="auto" w:line="240" w:before="0" w:after="0"/>
-        <w:rPr>
-          <w:rFonts w:ascii="Segoe UI" w:hAnsi="Segoe UI" w:eastAsia="Times New Roman" w:cs="Segoe UI"/>
-          <w:color w:val="374151"/>
-          <w:kern w:val="0"/>
-          <w:sz w:val="24"/>
-          <w:szCs w:val="24"/>
-          <w:lang w:eastAsia="en-GB"/>
-          <w14:ligatures w14:val="none"/>
-        </w:rPr>
-      </w:pPr>
-      <w:r>
-        <w:rPr>
-          <w:rFonts w:eastAsia="Times New Roman" w:cs="Courier New" w:ascii="Ubuntu Mono" w:hAnsi="Ubuntu Mono"/>
-          <w:b/>
-          <w:bCs/>
-          <w:color w:val="374151"/>
-          <w:kern w:val="0"/>
-          <w:sz w:val="21"/>
-          <w:szCs w:val="21"/>
-          <w:bdr w:val="single" w:sz="2" w:space="0" w:color="D9D9E3"/>
-          <w:lang w:eastAsia="en-GB"/>
-          <w14:ligatures w14:val="none"/>
-        </w:rPr>
-        <w:t>bedtools bamtofastq -i unmapped_sorted_bam -fq unmapped_R1 -fq2 unmapped_R2</w:t>
-      </w:r>
-    </w:p>
-    <w:p>
-      <w:pPr>
-        <w:pStyle w:val="Normal"/>
-        <w:numPr>
-          <w:ilvl w:val="3"/>
-          <w:numId w:val="1"/>
-        </w:numPr>
-        <w:pBdr>
-          <w:top w:val="single" w:sz="2" w:space="0" w:color="D9D9E3"/>
-          <w:left w:val="single" w:sz="2" w:space="5" w:color="D9D9E3"/>
-          <w:bottom w:val="single" w:sz="2" w:space="0" w:color="D9D9E3"/>
-          <w:right w:val="single" w:sz="2" w:space="0" w:color="D9D9E3"/>
-        </w:pBdr>
-        <w:shd w:val="clear" w:color="auto" w:fill="F7F7F8"/>
-        <w:spacing w:lineRule="auto" w:line="240" w:before="0" w:after="0"/>
-        <w:rPr>
-          <w:rFonts w:ascii="Segoe UI" w:hAnsi="Segoe UI" w:eastAsia="Times New Roman" w:cs="Segoe UI"/>
-          <w:color w:val="374151"/>
-          <w:kern w:val="0"/>
-          <w:sz w:val="24"/>
-          <w:szCs w:val="24"/>
-          <w:lang w:eastAsia="en-GB"/>
-          <w14:ligatures w14:val="none"/>
-        </w:rPr>
-      </w:pPr>
-      <w:r>
-        <w:rPr>
-          <w:rFonts w:eastAsia="Times New Roman" w:cs="Courier New" w:ascii="Ubuntu Mono" w:hAnsi="Ubuntu Mono"/>
-          <w:b/>
-          <w:bCs/>
-          <w:color w:val="374151"/>
-          <w:kern w:val="0"/>
-          <w:sz w:val="21"/>
-          <w:szCs w:val="21"/>
-          <w:bdr w:val="single" w:sz="2" w:space="0" w:color="D9D9E3"/>
-          <w:lang w:eastAsia="en-GB"/>
-          <w14:ligatures w14:val="none"/>
-        </w:rPr>
-        <w:t>bedtools bamtofastq -i unmapped_sorted_bam -fq unmapped_R1 -fq2 unmapped_R2</w:t>
-      </w:r>
-      <w:r>
-        <w:rPr>
-          <w:rFonts w:eastAsia="Times New Roman" w:cs="Segoe UI" w:ascii="Segoe UI" w:hAnsi="Segoe UI"/>
-          <w:color w:val="374151"/>
-          <w:kern w:val="0"/>
-          <w:sz w:val="24"/>
-          <w:szCs w:val="24"/>
-          <w:lang w:eastAsia="en-GB"/>
-          <w14:ligatures w14:val="none"/>
-        </w:rPr>
-        <w:t xml:space="preserve">: This command uses </w:t>
-      </w:r>
-      <w:r>
-        <w:rPr>
-          <w:rFonts w:eastAsia="Times New Roman" w:cs="Courier New" w:ascii="Ubuntu Mono" w:hAnsi="Ubuntu Mono"/>
-          <w:b/>
-          <w:bCs/>
-          <w:color w:val="374151"/>
-          <w:kern w:val="0"/>
-          <w:sz w:val="21"/>
-          <w:szCs w:val="21"/>
-          <w:bdr w:val="single" w:sz="2" w:space="0" w:color="D9D9E3"/>
-          <w:lang w:eastAsia="en-GB"/>
-          <w14:ligatures w14:val="none"/>
-        </w:rPr>
-        <w:t>bedtools</w:t>
-      </w:r>
-      <w:r>
-        <w:rPr>
-          <w:rFonts w:eastAsia="Times New Roman" w:cs="Segoe UI" w:ascii="Segoe UI" w:hAnsi="Segoe UI"/>
-          <w:color w:val="374151"/>
-          <w:kern w:val="0"/>
-          <w:sz w:val="24"/>
-          <w:szCs w:val="24"/>
-          <w:lang w:eastAsia="en-GB"/>
-          <w14:ligatures w14:val="none"/>
-        </w:rPr>
-        <w:t xml:space="preserve"> to convert the sorted BAM file </w:t>
-      </w:r>
-      <w:r>
-        <w:rPr>
-          <w:rFonts w:eastAsia="Times New Roman" w:cs="Courier New" w:ascii="Ubuntu Mono" w:hAnsi="Ubuntu Mono"/>
-          <w:b/>
-          <w:bCs/>
-          <w:color w:val="374151"/>
-          <w:kern w:val="0"/>
-          <w:sz w:val="21"/>
-          <w:szCs w:val="21"/>
-          <w:bdr w:val="single" w:sz="2" w:space="0" w:color="D9D9E3"/>
-          <w:lang w:eastAsia="en-GB"/>
-          <w14:ligatures w14:val="none"/>
-        </w:rPr>
-        <w:t>unmapped_sorted_bam</w:t>
-      </w:r>
-      <w:r>
-        <w:rPr>
-          <w:rFonts w:eastAsia="Times New Roman" w:cs="Segoe UI" w:ascii="Segoe UI" w:hAnsi="Segoe UI"/>
-          <w:color w:val="374151"/>
-          <w:kern w:val="0"/>
-          <w:sz w:val="24"/>
-          <w:szCs w:val="24"/>
-          <w:lang w:eastAsia="en-GB"/>
-          <w14:ligatures w14:val="none"/>
-        </w:rPr>
-        <w:t xml:space="preserve"> into two FASTQ files, </w:t>
-      </w:r>
-      <w:r>
-        <w:rPr>
-          <w:rFonts w:eastAsia="Times New Roman" w:cs="Courier New" w:ascii="Ubuntu Mono" w:hAnsi="Ubuntu Mono"/>
-          <w:b/>
-          <w:bCs/>
-          <w:color w:val="374151"/>
-          <w:kern w:val="0"/>
-          <w:sz w:val="21"/>
-          <w:szCs w:val="21"/>
-          <w:bdr w:val="single" w:sz="2" w:space="0" w:color="D9D9E3"/>
-          <w:lang w:eastAsia="en-GB"/>
-          <w14:ligatures w14:val="none"/>
-        </w:rPr>
-        <w:t>unmapped_R1</w:t>
-      </w:r>
-      <w:r>
-        <w:rPr>
-          <w:rFonts w:eastAsia="Times New Roman" w:cs="Segoe UI" w:ascii="Segoe UI" w:hAnsi="Segoe UI"/>
-          <w:color w:val="374151"/>
-          <w:kern w:val="0"/>
-          <w:sz w:val="24"/>
-          <w:szCs w:val="24"/>
-          <w:lang w:eastAsia="en-GB"/>
-          <w14:ligatures w14:val="none"/>
-        </w:rPr>
-        <w:t xml:space="preserve"> and </w:t>
-      </w:r>
-      <w:r>
-        <w:rPr>
-          <w:rFonts w:eastAsia="Times New Roman" w:cs="Courier New" w:ascii="Ubuntu Mono" w:hAnsi="Ubuntu Mono"/>
-          <w:b/>
-          <w:bCs/>
-          <w:color w:val="374151"/>
-          <w:kern w:val="0"/>
-          <w:sz w:val="21"/>
-          <w:szCs w:val="21"/>
-          <w:bdr w:val="single" w:sz="2" w:space="0" w:color="D9D9E3"/>
-          <w:lang w:eastAsia="en-GB"/>
-          <w14:ligatures w14:val="none"/>
-        </w:rPr>
-        <w:t>unmapped_R2</w:t>
-      </w:r>
-      <w:r>
-        <w:rPr>
-          <w:rFonts w:eastAsia="Times New Roman" w:cs="Segoe UI" w:ascii="Segoe UI" w:hAnsi="Segoe UI"/>
-          <w:color w:val="374151"/>
-          <w:kern w:val="0"/>
-          <w:sz w:val="24"/>
-          <w:szCs w:val="24"/>
-          <w:lang w:eastAsia="en-GB"/>
-          <w14:ligatures w14:val="none"/>
-        </w:rPr>
-        <w:t>, containing the unmapped reads' paired-end data.</w:t>
-      </w:r>
-    </w:p>
-    <w:p>
-      <w:pPr>
-        <w:pStyle w:val="ListParagraph"/>
-        <w:numPr>
-          <w:ilvl w:val="2"/>
-          <w:numId w:val="1"/>
-        </w:numPr>
-        <w:rPr>
-          <w:lang w:eastAsia="en-GB"/>
-        </w:rPr>
-      </w:pPr>
-      <w:r>
-        <w:rPr>
-          <w:lang w:eastAsia="en-GB"/>
-        </w:rPr>
-        <w:t xml:space="preserve">In summary, this code aligns paired-end reads using Bowtie2, processes the alignment results to extract unmapped reads, sorts the unmapped reads by name, and then converts the sorted unmapped reads into separate FASTQ files for both read pairs using </w:t>
-      </w:r>
-      <w:r>
-        <w:rPr>
-          <w:rFonts w:cs="Courier New" w:ascii="Ubuntu Mono" w:hAnsi="Ubuntu Mono"/>
-          <w:b/>
-          <w:bCs/>
-          <w:bdr w:val="single" w:sz="2" w:space="0" w:color="D9D9E3"/>
-          <w:lang w:eastAsia="en-GB"/>
-        </w:rPr>
-        <w:t>samtools</w:t>
-      </w:r>
-      <w:r>
-        <w:rPr>
-          <w:lang w:eastAsia="en-GB"/>
-        </w:rPr>
-        <w:t xml:space="preserve"> and </w:t>
-      </w:r>
-      <w:r>
-        <w:rPr>
-          <w:rFonts w:cs="Courier New" w:ascii="Ubuntu Mono" w:hAnsi="Ubuntu Mono"/>
-          <w:b/>
-          <w:bCs/>
-          <w:bdr w:val="single" w:sz="2" w:space="0" w:color="D9D9E3"/>
-          <w:lang w:eastAsia="en-GB"/>
-        </w:rPr>
-        <w:t>bedtools</w:t>
-      </w:r>
-      <w:r>
-        <w:rPr>
-          <w:lang w:eastAsia="en-GB"/>
-        </w:rPr>
-        <w:t>.</w:t>
-      </w:r>
-    </w:p>
-    <w:p>
-      <w:pPr>
-        <w:pStyle w:val="ListParagraph"/>
-        <w:numPr>
-          <w:ilvl w:val="0"/>
-          <w:numId w:val="1"/>
-        </w:numPr>
-        <w:pBdr>
-          <w:bottom w:val="single" w:sz="6" w:space="1" w:color="000000"/>
-        </w:pBdr>
-        <w:spacing w:lineRule="auto" w:line="240" w:before="0" w:after="0"/>
-        <w:contextualSpacing/>
-        <w:jc w:val="center"/>
-        <w:rPr>
-          <w:rFonts w:ascii="Arial" w:hAnsi="Arial" w:eastAsia="Times New Roman" w:cs="Arial"/>
-          <w:vanish/>
-          <w:kern w:val="0"/>
-          <w:sz w:val="16"/>
-          <w:szCs w:val="16"/>
-          <w:lang w:eastAsia="en-GB"/>
-          <w14:ligatures w14:val="none"/>
-        </w:rPr>
-      </w:pPr>
-      <w:r>
-        <w:rPr>
-          <w:rFonts w:eastAsia="Times New Roman" w:cs="Arial" w:ascii="Arial" w:hAnsi="Arial"/>
-          <w:vanish/>
-          <w:kern w:val="0"/>
-          <w:sz w:val="16"/>
-          <w:szCs w:val="16"/>
-          <w:lang w:eastAsia="en-GB"/>
-          <w14:ligatures w14:val="none"/>
-        </w:rPr>
-        <w:t>Top of Form</w:t>
+        <w:rPr/>
+      </w:pPr>
+      <w:r>
+        <w:rPr/>
+        <w:t>This script automates the process of removing known contaminant sequences from many sequencing samples by:</w:t>
+      </w:r>
+    </w:p>
+    <w:p>
+      <w:pPr>
+        <w:pStyle w:val="ListParagraph"/>
+        <w:numPr>
+          <w:ilvl w:val="4"/>
+          <w:numId w:val="1"/>
+        </w:numPr>
+        <w:rPr/>
+      </w:pPr>
+      <w:r>
+        <w:rPr/>
+        <w:t>Creating one job script per sample.</w:t>
+      </w:r>
+    </w:p>
+    <w:p>
+      <w:pPr>
+        <w:pStyle w:val="ListParagraph"/>
+        <w:numPr>
+          <w:ilvl w:val="4"/>
+          <w:numId w:val="1"/>
+        </w:numPr>
+        <w:rPr/>
+      </w:pPr>
+      <w:r>
+        <w:rPr/>
+        <w:t>Submitting each to the cluster.</w:t>
+      </w:r>
+    </w:p>
+    <w:p>
+      <w:pPr>
+        <w:pStyle w:val="ListParagraph"/>
+        <w:numPr>
+          <w:ilvl w:val="4"/>
+          <w:numId w:val="1"/>
+        </w:numPr>
+        <w:rPr/>
+      </w:pPr>
+      <w:r>
+        <w:rPr/>
+        <w:t>Keeping only clean, unmapped reads for further analysis.</w:t>
       </w:r>
     </w:p>
     <w:p>
@@ -3826,136 +3404,18 @@
       </w:pPr>
       <w:r>
         <w:rPr/>
-      </w:r>
-    </w:p>
-    <w:p>
-      <w:pPr>
-        <w:pStyle w:val="ListParagraph"/>
-        <w:ind w:left="360"/>
-        <w:rPr/>
-      </w:pPr>
-      <w:r>
-        <w:rPr/>
-      </w:r>
-    </w:p>
-    <w:p>
-      <w:pPr>
-        <w:pStyle w:val="ListParagraph"/>
-        <w:ind w:left="360"/>
-        <w:rPr/>
-      </w:pPr>
-      <w:r>
-        <w:rPr/>
-      </w:r>
-    </w:p>
-    <w:p>
-      <w:pPr>
-        <w:pStyle w:val="ListParagraph"/>
-        <w:ind w:left="360"/>
-        <w:rPr/>
-      </w:pPr>
-      <w:r>
-        <w:rPr/>
-      </w:r>
-    </w:p>
-    <w:p>
-      <w:pPr>
-        <w:pStyle w:val="ListParagraph"/>
-        <w:ind w:left="360"/>
-        <w:rPr/>
-      </w:pPr>
-      <w:r>
-        <w:rPr/>
-      </w:r>
-    </w:p>
-    <w:p>
-      <w:pPr>
-        <w:pStyle w:val="ListParagraph"/>
-        <w:ind w:left="360"/>
-        <w:rPr/>
-      </w:pPr>
-      <w:r>
-        <w:rPr/>
-      </w:r>
-    </w:p>
-    <w:p>
-      <w:pPr>
-        <w:pStyle w:val="ListParagraph"/>
-        <w:ind w:left="360"/>
-        <w:rPr/>
-      </w:pPr>
-      <w:r>
-        <w:rPr/>
-      </w:r>
-    </w:p>
-    <w:p>
-      <w:pPr>
-        <w:pStyle w:val="ListParagraph"/>
-        <w:ind w:left="360"/>
-        <w:rPr/>
-      </w:pPr>
-      <w:r>
-        <w:rPr/>
-      </w:r>
-    </w:p>
-    <w:p>
-      <w:pPr>
-        <w:pStyle w:val="ListParagraph"/>
-        <w:ind w:left="360"/>
-        <w:rPr/>
-      </w:pPr>
-      <w:r>
-        <w:rPr/>
-      </w:r>
-    </w:p>
-    <w:p>
-      <w:pPr>
-        <w:pStyle w:val="ListParagraph"/>
-        <w:ind w:left="360"/>
-        <w:rPr/>
-      </w:pPr>
-      <w:r>
-        <w:rPr/>
-      </w:r>
-    </w:p>
-    <w:p>
-      <w:pPr>
-        <w:pStyle w:val="ListParagraph"/>
-        <w:ind w:left="360"/>
-        <w:rPr/>
-      </w:pPr>
-      <w:r>
-        <w:rPr/>
-      </w:r>
-    </w:p>
-    <w:p>
-      <w:pPr>
-        <w:pStyle w:val="ListParagraph"/>
-        <w:ind w:left="360"/>
-        <w:rPr/>
-      </w:pPr>
-      <w:r>
-        <w:rPr/>
-      </w:r>
-    </w:p>
-    <w:p>
-      <w:pPr>
-        <w:pStyle w:val="ListParagraph"/>
-        <w:ind w:left="360"/>
-        <w:rPr/>
-      </w:pPr>
-      <w:r>
-        <w:rPr/>
-      </w:r>
-    </w:p>
-    <w:p>
-      <w:pPr>
-        <w:pStyle w:val="ListParagraph"/>
-        <w:ind w:left="360"/>
-        <w:rPr/>
-      </w:pPr>
-      <w:r>
-        <w:rPr/>
+        <w:t xml:space="preserve">See submission file </w:t>
+      </w:r>
+      <w:r>
+        <w:rPr>
+          <w:b/>
+          <w:bCs/>
+        </w:rPr>
+        <w:t>contamination_removal_array_v1.slurm</w:t>
+      </w:r>
+      <w:r>
+        <w:rPr/>
+        <w:t xml:space="preserve"> script for more details.</w:t>
       </w:r>
     </w:p>
     <w:p>
@@ -4255,7 +3715,7 @@
           <wp:inline distT="0" distB="0" distL="0" distR="0">
             <wp:extent cx="6645910" cy="1754505"/>
             <wp:effectExtent l="0" t="0" r="0" b="0"/>
-            <wp:docPr id="9" name="Picture 1" descr="A computer code on a dark background&#10;&#10;Description automatically generated"/>
+            <wp:docPr id="10" name="Picture 1" descr="A computer code on a dark background&#10;&#10;Description automatically generated"/>
             <wp:cNvGraphicFramePr>
               <a:graphicFrameLocks xmlns:a="http://schemas.openxmlformats.org/drawingml/2006/main" noChangeAspect="1"/>
             </wp:cNvGraphicFramePr>
@@ -4263,13 +3723,13 @@
               <a:graphicData uri="http://schemas.openxmlformats.org/drawingml/2006/picture">
                 <pic:pic xmlns:pic="http://schemas.openxmlformats.org/drawingml/2006/picture">
                   <pic:nvPicPr>
-                    <pic:cNvPr id="9" name="Picture 1" descr="A computer code on a dark background&#10;&#10;Description automatically generated"/>
+                    <pic:cNvPr id="10" name="Picture 1" descr="A computer code on a dark background&#10;&#10;Description automatically generated"/>
                     <pic:cNvPicPr>
                       <a:picLocks noChangeAspect="1" noChangeArrowheads="1"/>
                     </pic:cNvPicPr>
                   </pic:nvPicPr>
                   <pic:blipFill>
-                    <a:blip r:embed="rId25"/>
+                    <a:blip r:embed="rId30"/>
                     <a:stretch>
                       <a:fillRect/>
                     </a:stretch>
@@ -4739,7 +4199,7 @@
           <wp:inline distT="0" distB="0" distL="0" distR="0">
             <wp:extent cx="5993765" cy="3950335"/>
             <wp:effectExtent l="0" t="0" r="0" b="0"/>
-            <wp:docPr id="10" name="Picture 8" descr="A computer screen shot of a code&#10;&#10;Description automatically generated"/>
+            <wp:docPr id="11" name="Picture 8" descr="A computer screen shot of a code&#10;&#10;Description automatically generated"/>
             <wp:cNvGraphicFramePr>
               <a:graphicFrameLocks xmlns:a="http://schemas.openxmlformats.org/drawingml/2006/main" noChangeAspect="1"/>
             </wp:cNvGraphicFramePr>
@@ -4747,13 +4207,13 @@
               <a:graphicData uri="http://schemas.openxmlformats.org/drawingml/2006/picture">
                 <pic:pic xmlns:pic="http://schemas.openxmlformats.org/drawingml/2006/picture">
                   <pic:nvPicPr>
-                    <pic:cNvPr id="10" name="Picture 8" descr="A computer screen shot of a code&#10;&#10;Description automatically generated"/>
+                    <pic:cNvPr id="11" name="Picture 8" descr="A computer screen shot of a code&#10;&#10;Description automatically generated"/>
                     <pic:cNvPicPr>
                       <a:picLocks noChangeAspect="1" noChangeArrowheads="1"/>
                     </pic:cNvPicPr>
                   </pic:nvPicPr>
                   <pic:blipFill>
-                    <a:blip r:embed="rId26"/>
+                    <a:blip r:embed="rId31"/>
                     <a:stretch>
                       <a:fillRect/>
                     </a:stretch>
@@ -5477,6 +4937,7 @@
     </w:lvl>
     <w:lvl w:ilvl="1">
       <w:start w:val="1"/>
+      <w:pStyle w:val="Heading2"/>
       <w:numFmt w:val="none"/>
       <w:suff w:val="nothing"/>
       <w:lvlText w:val=""/>
@@ -5490,6 +4951,7 @@
     </w:lvl>
     <w:lvl w:ilvl="2">
       <w:start w:val="1"/>
+      <w:pStyle w:val="Heading3"/>
       <w:numFmt w:val="none"/>
       <w:suff w:val="nothing"/>
       <w:lvlText w:val=""/>
@@ -6017,6 +5479,40 @@
       <w14:ligatures w14:val="standardContextual"/>
     </w:rPr>
   </w:style>
+  <w:style w:type="paragraph" w:styleId="Heading2">
+    <w:name w:val="Heading 2"/>
+    <w:basedOn w:val="Heading"/>
+    <w:next w:val="BodyText"/>
+    <w:qFormat/>
+    <w:pPr>
+      <w:spacing w:before="200" w:after="120"/>
+      <w:outlineLvl w:val="1"/>
+    </w:pPr>
+    <w:rPr>
+      <w:rFonts w:ascii="Liberation Serif" w:hAnsi="Liberation Serif" w:eastAsia="DejaVu Sans" w:cs="DejaVu Sans"/>
+      <w:b/>
+      <w:bCs/>
+      <w:sz w:val="36"/>
+      <w:szCs w:val="36"/>
+    </w:rPr>
+  </w:style>
+  <w:style w:type="paragraph" w:styleId="Heading3">
+    <w:name w:val="Heading 3"/>
+    <w:basedOn w:val="Heading"/>
+    <w:next w:val="BodyText"/>
+    <w:qFormat/>
+    <w:pPr>
+      <w:spacing w:before="140" w:after="120"/>
+      <w:outlineLvl w:val="2"/>
+    </w:pPr>
+    <w:rPr>
+      <w:rFonts w:ascii="Liberation Serif" w:hAnsi="Liberation Serif" w:eastAsia="DejaVu Sans" w:cs="DejaVu Sans"/>
+      <w:b/>
+      <w:bCs/>
+      <w:sz w:val="28"/>
+      <w:szCs w:val="28"/>
+    </w:rPr>
+  </w:style>
   <w:style w:type="character" w:styleId="DefaultParagraphFont" w:default="1">
     <w:name w:val="Default Paragraph Font"/>
     <w:uiPriority w:val="1"/>
@@ -6110,6 +5606,36 @@
     <w:qFormat/>
     <w:rsid w:val="008a2dbe"/>
     <w:rPr/>
+  </w:style>
+  <w:style w:type="character" w:styleId="Strong">
+    <w:name w:val="Strong"/>
+    <w:qFormat/>
+    <w:rPr>
+      <w:b/>
+      <w:bCs/>
+    </w:rPr>
+  </w:style>
+  <w:style w:type="character" w:styleId="Bullets">
+    <w:name w:val="Bullets"/>
+    <w:qFormat/>
+    <w:rPr>
+      <w:rFonts w:ascii="OpenSymbol" w:hAnsi="OpenSymbol" w:eastAsia="OpenSymbol" w:cs="OpenSymbol"/>
+    </w:rPr>
+  </w:style>
+  <w:style w:type="character" w:styleId="SourceText">
+    <w:name w:val="Source Text"/>
+    <w:qFormat/>
+    <w:rPr>
+      <w:rFonts w:ascii="Liberation Mono" w:hAnsi="Liberation Mono" w:eastAsia="Liberation Mono" w:cs="Liberation Mono"/>
+    </w:rPr>
+  </w:style>
+  <w:style w:type="character" w:styleId="Emphasis">
+    <w:name w:val="Emphasis"/>
+    <w:qFormat/>
+    <w:rPr>
+      <w:i/>
+      <w:iCs/>
+    </w:rPr>
   </w:style>
   <w:style w:type="paragraph" w:styleId="Heading">
     <w:name w:val="Heading"/>
@@ -6268,6 +5794,23 @@
       <w:spacing w:lineRule="auto" w:line="240" w:before="0" w:after="0"/>
     </w:pPr>
     <w:rPr/>
+  </w:style>
+  <w:style w:type="paragraph" w:styleId="HorizontalLine">
+    <w:name w:val="Horizontal Line"/>
+    <w:basedOn w:val="Normal"/>
+    <w:next w:val="BodyText"/>
+    <w:qFormat/>
+    <w:pPr>
+      <w:suppressLineNumbers/>
+      <w:pBdr>
+        <w:bottom w:val="double" w:sz="2" w:space="0" w:color="808080"/>
+      </w:pBdr>
+      <w:spacing w:before="0" w:after="283"/>
+    </w:pPr>
+    <w:rPr>
+      <w:sz w:val="12"/>
+      <w:szCs w:val="12"/>
+    </w:rPr>
   </w:style>
   <w:style w:type="numbering" w:styleId="NoList" w:default="1">
     <w:name w:val="No List"/>

</xml_diff>

<commit_message>
Fixed minor filename discrepancies $ updated workflow doc to assembly
</commit_message>
<xml_diff>
--- a/MetaG_Assembly&Annotation/MetaG_Protocol.docx
+++ b/MetaG_Assembly&Annotation/MetaG_Protocol.docx
@@ -61,7 +61,7 @@
           <w:u w:val="single"/>
           <w:szCs w:val="40"/>
         </w:rPr>
-        <w:t>Tuesday, 22 July 2025</w:t>
+        <w:t>Friday, 25 July 2025</w:t>
       </w:r>
       <w:r>
         <w:rPr>
@@ -667,7 +667,10 @@
         </w:rPr>
       </w:pPr>
       <w:r>
-        <w:rPr/>
+        <w:rPr>
+          <w:b/>
+          <w:bCs/>
+        </w:rPr>
       </w:r>
     </w:p>
     <w:p>
@@ -679,7 +682,10 @@
         </w:rPr>
       </w:pPr>
       <w:r>
-        <w:rPr/>
+        <w:rPr>
+          <w:b/>
+          <w:bCs/>
+        </w:rPr>
       </w:r>
     </w:p>
     <w:p>
@@ -1063,7 +1069,7 @@
       <w:r>
         <w:rPr/>
         <w:drawing>
-          <wp:anchor behindDoc="0" distT="0" distB="0" distL="0" distR="0" simplePos="0" locked="0" layoutInCell="0" allowOverlap="1" relativeHeight="11">
+          <wp:anchor behindDoc="0" distT="0" distB="0" distL="0" distR="0" simplePos="0" locked="0" layoutInCell="0" allowOverlap="1" relativeHeight="9">
             <wp:simplePos x="0" y="0"/>
             <wp:positionH relativeFrom="column">
               <wp:align>center</wp:align>
@@ -1492,7 +1498,7 @@
       </w:pPr>
       <w:r>
         <w:drawing>
-          <wp:anchor behindDoc="0" distT="0" distB="0" distL="0" distR="0" simplePos="0" locked="0" layoutInCell="0" allowOverlap="1" relativeHeight="6">
+          <wp:anchor behindDoc="0" distT="0" distB="0" distL="0" distR="0" simplePos="0" locked="0" layoutInCell="0" allowOverlap="1" relativeHeight="5">
             <wp:simplePos x="0" y="0"/>
             <wp:positionH relativeFrom="column">
               <wp:posOffset>4044950</wp:posOffset>
@@ -1585,15 +1591,7 @@
       </w:pPr>
       <w:r>
         <w:rPr/>
-        <w:t xml:space="preserve">Activate the multiqc environment (FastQC and MultiQC are installed together in a single environment ‘multiqc’ </w:t>
-      </w:r>
-      <w:r>
-        <w:rPr/>
-        <w:t>on the Kelvin cluster</w:t>
-      </w:r>
-      <w:r>
-        <w:rPr/>
-        <w:t>).</w:t>
+        <w:t>Activate the multiqc environment (FastQC and MultiQC are installed together in a single environment ‘multiqc’ on the Kelvin cluster).</w:t>
       </w:r>
     </w:p>
     <w:p>
@@ -1691,23 +1689,7 @@
       </w:pPr>
       <w:r>
         <w:rPr/>
-        <w:t xml:space="preserve">Set working directory and output  </w:t>
-      </w:r>
-      <w:r>
-        <w:rPr/>
-        <w:t>d</w:t>
-      </w:r>
-      <w:r>
-        <w:rPr/>
-        <w:t xml:space="preserve">irectory </w:t>
-      </w:r>
-      <w:r>
-        <w:rPr/>
-        <w:t>and f</w:t>
-      </w:r>
-      <w:r>
-        <w:rPr/>
-        <w:t>ind all ‘.fastq’ files and run the fastqc command on them individually.</w:t>
+        <w:t>Set working directory and output  directory and find all ‘.fastq’ files and run the fastqc command on them individually.</w:t>
       </w:r>
     </w:p>
     <w:p>
@@ -1723,7 +1705,7 @@
       <w:r>
         <w:rPr/>
         <w:drawing>
-          <wp:anchor behindDoc="0" distT="0" distB="0" distL="0" distR="0" simplePos="0" locked="0" layoutInCell="0" allowOverlap="1" relativeHeight="7">
+          <wp:anchor behindDoc="0" distT="0" distB="0" distL="0" distR="0" simplePos="0" locked="0" layoutInCell="0" allowOverlap="1" relativeHeight="6">
             <wp:simplePos x="0" y="0"/>
             <wp:positionH relativeFrom="column">
               <wp:align>center</wp:align>
@@ -1900,9 +1882,12 @@
         </w:rPr>
       </w:pPr>
       <w:r>
-        <w:rPr/>
+        <w:rPr>
+          <w:b/>
+          <w:bCs/>
+        </w:rPr>
         <w:drawing>
-          <wp:anchor behindDoc="0" distT="0" distB="0" distL="0" distR="0" simplePos="0" locked="0" layoutInCell="0" allowOverlap="1" relativeHeight="8">
+          <wp:anchor behindDoc="0" distT="0" distB="0" distL="0" distR="0" simplePos="0" locked="0" layoutInCell="0" allowOverlap="1" relativeHeight="7">
             <wp:simplePos x="0" y="0"/>
             <wp:positionH relativeFrom="column">
               <wp:align>center</wp:align>
@@ -2016,16 +2001,7 @@
           <w:sz w:val="32"/>
           <w:szCs w:val="32"/>
         </w:rPr>
-        <w:t xml:space="preserve">(To be replaced with fastp) </w:t>
-      </w:r>
-      <w:r>
-        <w:rPr>
-          <w:b/>
-          <w:bCs/>
-          <w:sz w:val="32"/>
-          <w:szCs w:val="32"/>
-        </w:rPr>
-        <w:t>Trimming and pairing reads with Trimmomatic:</w:t>
+        <w:t>(To be replaced with fastp) Trimming and pairing reads with Trimmomatic:</w:t>
       </w:r>
     </w:p>
     <w:p>
@@ -2081,17 +2057,20 @@
         </w:rPr>
       </w:pPr>
       <w:r>
-        <w:rPr/>
+        <w:rPr>
+          <w:b/>
+          <w:bCs/>
+        </w:rPr>
         <w:drawing>
-          <wp:anchor behindDoc="0" distT="0" distB="0" distL="0" distR="0" simplePos="0" locked="0" layoutInCell="0" allowOverlap="1" relativeHeight="9">
+          <wp:anchor behindDoc="0" distT="0" distB="0" distL="0" distR="0" simplePos="0" locked="0" layoutInCell="0" allowOverlap="1" relativeHeight="11">
             <wp:simplePos x="0" y="0"/>
             <wp:positionH relativeFrom="column">
-              <wp:posOffset>466725</wp:posOffset>
+              <wp:align>center</wp:align>
             </wp:positionH>
             <wp:positionV relativeFrom="paragraph">
               <wp:posOffset>635</wp:posOffset>
             </wp:positionV>
-            <wp:extent cx="5960110" cy="4213225"/>
+            <wp:extent cx="5731510" cy="3778885"/>
             <wp:effectExtent l="0" t="0" r="0" b="0"/>
             <wp:wrapSquare wrapText="largest"/>
             <wp:docPr id="7" name="Image4" descr=""/>
@@ -2116,7 +2095,7 @@
                   <pic:spPr bwMode="auto">
                     <a:xfrm>
                       <a:off x="0" y="0"/>
-                      <a:ext cx="5960110" cy="4213225"/>
+                      <a:ext cx="5731510" cy="3778885"/>
                     </a:xfrm>
                     <a:prstGeom prst="rect">
                       <a:avLst/>
@@ -2143,7 +2122,10 @@
         </w:rPr>
       </w:pPr>
       <w:r>
-        <w:rPr/>
+        <w:rPr>
+          <w:b/>
+          <w:bCs/>
+        </w:rPr>
       </w:r>
     </w:p>
     <w:p>
@@ -2163,155 +2145,178 @@
           <w:b w:val="false"/>
           <w:bCs w:val="false"/>
         </w:rPr>
-        <w:t xml:space="preserve">This command aims to improve the quality of the reads, remove adapter sequences, and ensure that the reads are of a minimum length and have a mate. It's commonly used as a preprocessing step before downstream analysis of sequencing data – </w:t>
-      </w:r>
-      <w:r>
+        <w:t>This command aims to improve the quality of the reads, remove adapter sequences, and ensure that the reads are of a minimum length and have a mate. It's commonly used as a preprocessing step before downstream analysis of sequencing data – Check the manual for further details.</w:t>
+      </w:r>
+    </w:p>
+    <w:p>
+      <w:pPr>
+        <w:pStyle w:val="ListParagraph"/>
+        <w:ind w:left="1440"/>
+        <w:rPr/>
+      </w:pPr>
+      <w:r>
+        <w:rPr/>
+      </w:r>
+    </w:p>
+    <w:p>
+      <w:pPr>
+        <w:pStyle w:val="ListParagraph"/>
+        <w:numPr>
+          <w:ilvl w:val="1"/>
+          <w:numId w:val="1"/>
+        </w:numPr>
+        <w:rPr/>
+      </w:pPr>
+      <w:r>
+        <w:rPr/>
+        <w:t xml:space="preserve">See Submission file </w:t>
+      </w:r>
+      <w:r>
+        <w:rPr>
+          <w:b/>
+          <w:bCs/>
+        </w:rPr>
+        <w:t xml:space="preserve">trimmomatic_v1.slurm </w:t>
+      </w:r>
+      <w:r>
+        <w:rPr/>
+        <w:t xml:space="preserve">to run </w:t>
+      </w:r>
+      <w:r>
+        <w:rPr>
+          <w:b/>
+          <w:bCs/>
+        </w:rPr>
+        <w:t>Trimmomatic</w:t>
+      </w:r>
+      <w:r>
+        <w:rPr/>
+        <w:t xml:space="preserve"> on a collection of samples.</w:t>
+      </w:r>
+    </w:p>
+    <w:p>
+      <w:pPr>
+        <w:pStyle w:val="ListParagraph"/>
+        <w:ind w:left="1440"/>
+        <w:rPr>
+          <w:lang w:eastAsia="en-GB"/>
+        </w:rPr>
+      </w:pPr>
+      <w:r>
+        <w:rPr>
+          <w:lang w:eastAsia="en-GB"/>
+        </w:rPr>
+      </w:r>
+    </w:p>
+    <w:p>
+      <w:pPr>
+        <w:pStyle w:val="Normal"/>
+        <w:rPr>
+          <w:b/>
+          <w:bCs/>
+          <w:sz w:val="32"/>
+          <w:szCs w:val="32"/>
+        </w:rPr>
+      </w:pPr>
+      <w:r>
+        <w:rPr>
+          <w:b/>
+          <w:bCs/>
+          <w:sz w:val="32"/>
+          <w:szCs w:val="32"/>
+        </w:rPr>
+      </w:r>
+    </w:p>
+    <w:p>
+      <w:pPr>
+        <w:pStyle w:val="Normal"/>
+        <w:rPr>
+          <w:b/>
+          <w:bCs/>
+          <w:sz w:val="32"/>
+          <w:szCs w:val="32"/>
+        </w:rPr>
+      </w:pPr>
+      <w:r>
+        <w:rPr>
+          <w:b/>
+          <w:bCs/>
+          <w:sz w:val="32"/>
+          <w:szCs w:val="32"/>
+        </w:rPr>
+      </w:r>
+      <w:r>
+        <w:br w:type="page"/>
+      </w:r>
+    </w:p>
+    <w:p>
+      <w:pPr>
+        <w:pStyle w:val="ListParagraph"/>
+        <w:numPr>
+          <w:ilvl w:val="0"/>
+          <w:numId w:val="1"/>
+        </w:numPr>
+        <w:spacing w:before="0" w:after="160"/>
+        <w:contextualSpacing/>
+        <w:rPr>
+          <w:b/>
+          <w:bCs/>
+          <w:sz w:val="32"/>
+          <w:szCs w:val="32"/>
+        </w:rPr>
+      </w:pPr>
+      <w:r>
+        <w:rPr>
+          <w:b/>
+          <w:bCs/>
+          <w:sz w:val="32"/>
+          <w:szCs w:val="32"/>
+        </w:rPr>
+        <w:t>(Replacing Trimmomatic) Trimming and pairing reads with Fastp:</w:t>
+      </w:r>
+    </w:p>
+    <w:p>
+      <w:pPr>
+        <w:pStyle w:val="ListParagraph"/>
+        <w:numPr>
+          <w:ilvl w:val="1"/>
+          <w:numId w:val="1"/>
+        </w:numPr>
+        <w:spacing w:before="0" w:after="160"/>
+        <w:contextualSpacing/>
         <w:rPr>
           <w:b w:val="false"/>
           <w:bCs w:val="false"/>
         </w:rPr>
-        <w:t>Check the manual for further details.</w:t>
-      </w:r>
-    </w:p>
-    <w:p>
-      <w:pPr>
-        <w:pStyle w:val="ListParagraph"/>
-        <w:ind w:left="1440"/>
-        <w:rPr/>
-      </w:pPr>
-      <w:r>
-        <w:rPr/>
-      </w:r>
-    </w:p>
-    <w:p>
-      <w:pPr>
-        <w:pStyle w:val="ListParagraph"/>
-        <w:numPr>
-          <w:ilvl w:val="1"/>
-          <w:numId w:val="1"/>
-        </w:numPr>
-        <w:rPr/>
-      </w:pPr>
-      <w:r>
-        <w:rPr/>
-        <w:t xml:space="preserve">See Submission file </w:t>
-      </w:r>
-      <w:r>
-        <w:rPr>
-          <w:b/>
-          <w:bCs/>
-        </w:rPr>
-        <w:t>trimmomatic_</w:t>
-      </w:r>
-      <w:r>
-        <w:rPr>
-          <w:b/>
-          <w:bCs/>
-        </w:rPr>
-        <w:t>v1</w:t>
-      </w:r>
-      <w:r>
-        <w:rPr>
-          <w:b/>
-          <w:bCs/>
-        </w:rPr>
-        <w:t xml:space="preserve">.slurm </w:t>
-      </w:r>
-      <w:r>
-        <w:rPr/>
-        <w:t xml:space="preserve">to run </w:t>
-      </w:r>
-      <w:r>
-        <w:rPr>
-          <w:b/>
-          <w:bCs/>
-        </w:rPr>
-        <w:t>Trimmomatic</w:t>
-      </w:r>
-      <w:r>
-        <w:rPr/>
-        <w:t xml:space="preserve"> on a collection of samples.</w:t>
-      </w:r>
-    </w:p>
-    <w:p>
-      <w:pPr>
-        <w:pStyle w:val="ListParagraph"/>
-        <w:ind w:left="1440"/>
-        <w:rPr>
-          <w:lang w:eastAsia="en-GB"/>
-        </w:rPr>
-      </w:pPr>
-      <w:r>
-        <w:rPr>
-          <w:lang w:eastAsia="en-GB"/>
-        </w:rPr>
-      </w:r>
-    </w:p>
-    <w:p>
-      <w:pPr>
-        <w:pStyle w:val="Normal"/>
-        <w:rPr>
-          <w:b/>
-          <w:bCs/>
-          <w:sz w:val="32"/>
-          <w:szCs w:val="32"/>
-        </w:rPr>
-      </w:pPr>
-      <w:r>
-        <w:rPr>
-          <w:b/>
-          <w:bCs/>
-          <w:sz w:val="32"/>
-          <w:szCs w:val="32"/>
-        </w:rPr>
-      </w:r>
-    </w:p>
-    <w:p>
-      <w:pPr>
-        <w:pStyle w:val="Normal"/>
-        <w:rPr>
-          <w:b/>
-          <w:bCs/>
-          <w:sz w:val="32"/>
-          <w:szCs w:val="32"/>
-        </w:rPr>
-      </w:pPr>
-      <w:r>
-        <w:rPr>
-          <w:b/>
-          <w:bCs/>
-          <w:sz w:val="32"/>
-          <w:szCs w:val="32"/>
-        </w:rPr>
-      </w:r>
-      <w:r>
-        <w:br w:type="page"/>
-      </w:r>
-    </w:p>
-    <w:p>
-      <w:pPr>
-        <w:pStyle w:val="ListParagraph"/>
-        <w:numPr>
-          <w:ilvl w:val="0"/>
+      </w:pPr>
+      <w:r>
+        <w:rPr>
+          <w:b w:val="false"/>
+          <w:bCs w:val="false"/>
+        </w:rPr>
+        <w:t>As a replacement for trimmomatic, we can use Fastp to trim and pair our reads.</w:t>
+      </w:r>
+    </w:p>
+    <w:p>
+      <w:pPr>
+        <w:pStyle w:val="ListParagraph"/>
+        <w:numPr>
+          <w:ilvl w:val="2"/>
           <w:numId w:val="1"/>
         </w:numPr>
         <w:spacing w:before="0" w:after="160"/>
         <w:contextualSpacing/>
         <w:rPr>
-          <w:b/>
-          <w:bCs/>
-          <w:sz w:val="32"/>
-          <w:szCs w:val="32"/>
-        </w:rPr>
-      </w:pPr>
-      <w:r>
-        <w:rPr>
-          <w:b/>
-          <w:bCs/>
-          <w:sz w:val="32"/>
-          <w:szCs w:val="32"/>
-        </w:rPr>
-        <w:t>(Replacing Trimmomatic) Trimming and pairing reads with Fastp:</w:t>
+          <w:b w:val="false"/>
+          <w:bCs w:val="false"/>
+        </w:rPr>
+      </w:pPr>
+      <w:r>
+        <w:rPr>
+          <w:b w:val="false"/>
+          <w:bCs w:val="false"/>
+        </w:rPr>
+        <w:t>As we may be unsure of which adapters were used, we use the –detect_adapter_for_pe option. Users can provide their own adapters in fasta format.</w:t>
       </w:r>
     </w:p>
     <w:p>
@@ -2321,6 +2326,23 @@
           <w:ilvl w:val="1"/>
           <w:numId w:val="1"/>
         </w:numPr>
+        <w:rPr/>
+      </w:pPr>
+      <w:r>
+        <w:rPr/>
+        <w:t xml:space="preserve">See Submission file </w:t>
+      </w:r>
+      <w:r>
+        <w:rPr>
+          <w:b/>
+          <w:bCs/>
+        </w:rPr>
+        <w:t>fastp_v1.slurm.</w:t>
+      </w:r>
+    </w:p>
+    <w:p>
+      <w:pPr>
+        <w:pStyle w:val="ListParagraph"/>
         <w:spacing w:before="0" w:after="160"/>
         <w:contextualSpacing/>
         <w:rPr>
@@ -2333,76 +2355,8 @@
           <w:b w:val="false"/>
           <w:bCs w:val="false"/>
         </w:rPr>
-        <w:t>As a replacement for trimmomatic, we can use Fastp to trim and pair our reads.</w:t>
-      </w:r>
-    </w:p>
-    <w:p>
-      <w:pPr>
-        <w:pStyle w:val="ListParagraph"/>
-        <w:numPr>
-          <w:ilvl w:val="2"/>
-          <w:numId w:val="1"/>
-        </w:numPr>
-        <w:spacing w:before="0" w:after="160"/>
-        <w:contextualSpacing/>
-        <w:rPr>
-          <w:b w:val="false"/>
-          <w:bCs w:val="false"/>
-        </w:rPr>
-      </w:pPr>
-      <w:r>
-        <w:rPr>
-          <w:b w:val="false"/>
-          <w:bCs w:val="false"/>
-        </w:rPr>
-        <w:t>As we may be unsure of which adapters were used, we use the –detect_adapter_for_pe option. Users can provide their own adapters in fasta format.</w:t>
-      </w:r>
-    </w:p>
-    <w:p>
-      <w:pPr>
-        <w:pStyle w:val="ListParagraph"/>
-        <w:numPr>
-          <w:ilvl w:val="1"/>
-          <w:numId w:val="1"/>
-        </w:numPr>
-        <w:rPr/>
-      </w:pPr>
-      <w:r>
-        <w:rPr/>
-        <w:t xml:space="preserve">See Submission file </w:t>
-      </w:r>
-      <w:r>
-        <w:rPr>
-          <w:b/>
-          <w:bCs/>
-        </w:rPr>
-        <w:t>fastp</w:t>
-      </w:r>
-      <w:r>
-        <w:rPr>
-          <w:b/>
-          <w:bCs/>
-        </w:rPr>
-        <w:t>_v1.slurm.</w:t>
-      </w:r>
-    </w:p>
-    <w:p>
-      <w:pPr>
-        <w:pStyle w:val="ListParagraph"/>
-        <w:spacing w:before="0" w:after="160"/>
-        <w:contextualSpacing/>
-        <w:rPr>
-          <w:b w:val="false"/>
-          <w:bCs w:val="false"/>
-        </w:rPr>
-      </w:pPr>
-      <w:r>
-        <w:rPr>
-          <w:b w:val="false"/>
-          <w:bCs w:val="false"/>
-        </w:rPr>
         <w:drawing>
-          <wp:anchor behindDoc="0" distT="0" distB="0" distL="0" distR="0" simplePos="0" locked="0" layoutInCell="0" allowOverlap="1" relativeHeight="10">
+          <wp:anchor behindDoc="0" distT="0" distB="0" distL="0" distR="0" simplePos="0" locked="0" layoutInCell="0" allowOverlap="1" relativeHeight="8">
             <wp:simplePos x="0" y="0"/>
             <wp:positionH relativeFrom="column">
               <wp:align>center</wp:align>
@@ -2466,7 +2420,12 @@
         </w:rPr>
       </w:pPr>
       <w:r>
-        <w:rPr/>
+        <w:rPr>
+          <w:b/>
+          <w:bCs/>
+          <w:sz w:val="32"/>
+          <w:szCs w:val="32"/>
+        </w:rPr>
       </w:r>
       <w:r>
         <w:br w:type="page"/>
@@ -2492,7 +2451,7 @@
           <w:numId w:val="0"/>
         </w:numPr>
         <w:spacing w:lineRule="auto" w:line="259" w:before="0" w:after="160"/>
-        <w:ind w:left="720"/>
+        <w:ind w:hanging="0" w:left="720"/>
         <w:contextualSpacing/>
         <w:jc w:val="left"/>
         <w:rPr>
@@ -2503,7 +2462,12 @@
         </w:rPr>
       </w:pPr>
       <w:r>
-        <w:rPr/>
+        <w:rPr>
+          <w:b/>
+          <w:bCs/>
+          <w:sz w:val="32"/>
+          <w:szCs w:val="32"/>
+        </w:rPr>
       </w:r>
     </w:p>
     <w:p>
@@ -2543,11 +2507,19 @@
       </w:pPr>
       <w:r>
         <w:rPr/>
-        <w:t xml:space="preserve">First, we need to identify the host and environmental DNA we might expect to be contaminating our samples. Most of our animal studies will likely be with cows or sheep along with human operators. Therefore, the standard dataset we will use to remove contamination is a combination of the bovine, ovine and human genomes. </w:t>
-      </w:r>
-      <w:r>
-        <w:rPr/>
-        <w:t>We have also included some typical agricultural plant genomes. The full list can be found in the ‘rumen_genomes.txt’ file inside the Contamination_Control dir.</w:t>
+        <w:t>W</w:t>
+      </w:r>
+      <w:r>
+        <w:rPr/>
+        <w:t xml:space="preserve">e need to identify the host and environmental DNA we might expect to be </w:t>
+      </w:r>
+      <w:r>
+        <w:rPr/>
+        <w:t>`</w:t>
+      </w:r>
+      <w:r>
+        <w:rPr/>
+        <w:t>contaminating’ our samples. Most of our animal studies will likely be with cows or sheep along with human operators. Therefore, the standard dataset we will use to remove contamination is a combination of the bovine, ovine and human genomes. We have also included some typical agricultural plant genomes. The full list can be found in the ‘rumen_genomes.txt’ file inside the Contamination_Control dir.</w:t>
       </w:r>
     </w:p>
     <w:p>
@@ -2598,21 +2570,7 @@
           <w:b/>
           <w:bCs/>
         </w:rPr>
-        <w:t>‘/mnt/</w:t>
-      </w:r>
-      <w:r>
-        <w:rPr>
-          <w:b/>
-          <w:bCs/>
-        </w:rPr>
-        <w:t>$$</w:t>
-      </w:r>
-      <w:r>
-        <w:rPr>
-          <w:b/>
-          <w:bCs/>
-        </w:rPr>
-        <w:t>/reference_genomes/rumen_contamination_genomes/rumen_contamination_bt2_db</w:t>
+        <w:t>‘/mnt/$$/reference_genomes/rumen_contamination_genomes/rumen_contamination_bt2_db</w:t>
       </w:r>
       <w:r>
         <w:rPr/>
@@ -2672,27 +2630,27 @@
         <w:rPr/>
         <w:t xml:space="preserve">Human: </w:t>
       </w:r>
-      <w:hyperlink r:id="rId25">
+      <w:r>
+        <w:rPr>
+          <w:rStyle w:val="Hyperlink"/>
+        </w:rPr>
+        <w:t>https://www.ncbi.nlm.nih.gov/datasets/taxonomy/9606/</w:t>
+      </w:r>
+    </w:p>
+    <w:p>
+      <w:pPr>
+        <w:pStyle w:val="ListParagraph"/>
+        <w:numPr>
+          <w:ilvl w:val="3"/>
+          <w:numId w:val="1"/>
+        </w:numPr>
+        <w:rPr/>
+      </w:pPr>
+      <w:hyperlink r:id="rId24">
         <w:r>
           <w:rPr>
-            <w:rStyle w:val="Hyperlink"/>
+            <w:rStyle w:val="ListLabel2"/>
           </w:rPr>
-          <w:t>https://www.ncbi.nlm.nih.gov/datasets/taxonomy/9606/</w:t>
-        </w:r>
-      </w:hyperlink>
-    </w:p>
-    <w:p>
-      <w:pPr>
-        <w:pStyle w:val="ListParagraph"/>
-        <w:numPr>
-          <w:ilvl w:val="3"/>
-          <w:numId w:val="1"/>
-        </w:numPr>
-        <w:rPr/>
-      </w:pPr>
-      <w:hyperlink r:id="rId26">
-        <w:r>
-          <w:rPr/>
           <w:t>Lolium perenne: https://www.ncbi.nlm.nih.gov/datasets/taxonomy/4522/</w:t>
         </w:r>
       </w:hyperlink>
@@ -2710,14 +2668,12 @@
         <w:rPr/>
         <w:t xml:space="preserve">Triticum aestivum: </w:t>
       </w:r>
-      <w:hyperlink r:id="rId28">
-        <w:r>
-          <w:rPr>
-            <w:rStyle w:val="Hyperlink"/>
-          </w:rPr>
-          <w:t>https://www.ncbi.nlm.nih.gov/datasets/taxonomy/4565/</w:t>
-        </w:r>
-      </w:hyperlink>
+      <w:r>
+        <w:rPr>
+          <w:rStyle w:val="Hyperlink"/>
+        </w:rPr>
+        <w:t>https://www.ncbi.nlm.nih.gov/datasets/taxonomy/4565/</w:t>
+      </w:r>
     </w:p>
     <w:p>
       <w:pPr>
@@ -2746,7 +2702,7 @@
       <w:r>
         <w:rPr/>
         <w:drawing>
-          <wp:anchor behindDoc="0" distT="0" distB="0" distL="0" distR="0" simplePos="0" locked="0" layoutInCell="0" allowOverlap="1" relativeHeight="12">
+          <wp:anchor behindDoc="0" distT="0" distB="0" distL="0" distR="0" simplePos="0" locked="0" layoutInCell="0" allowOverlap="1" relativeHeight="10">
             <wp:simplePos x="0" y="0"/>
             <wp:positionH relativeFrom="column">
               <wp:posOffset>822960</wp:posOffset>
@@ -2771,7 +2727,7 @@
                     </pic:cNvPicPr>
                   </pic:nvPicPr>
                   <pic:blipFill>
-                    <a:blip r:embed="rId29"/>
+                    <a:blip r:embed="rId25"/>
                     <a:stretch>
                       <a:fillRect/>
                     </a:stretch>
@@ -2817,7 +2773,15 @@
       </w:pPr>
       <w:r>
         <w:rPr/>
-        <w:t>This script is described below:</w:t>
+        <w:t>Th</w:t>
+      </w:r>
+      <w:r>
+        <w:rPr/>
+        <w:t>e</w:t>
+      </w:r>
+      <w:r>
+        <w:rPr/>
+        <w:t xml:space="preserve"> script is described below:</w:t>
       </w:r>
     </w:p>
     <w:p>
@@ -2844,8 +2808,22 @@
         <w:rPr/>
       </w:pPr>
       <w:r>
-        <w:rPr/>
-        <w:t>Defines two key paths:</w:t>
+        <w:rPr>
+          <w:i w:val="false"/>
+          <w:iCs w:val="false"/>
+        </w:rPr>
+        <w:t xml:space="preserve">Below are details for the script </w:t>
+      </w:r>
+      <w:r>
+        <w:rPr>
+          <w:i/>
+          <w:iCs/>
+        </w:rPr>
+        <w:t>contamination_removal_array_v1.slurm</w:t>
+      </w:r>
+      <w:r>
+        <w:rPr/>
+        <w:t>:</w:t>
       </w:r>
     </w:p>
     <w:p>
@@ -2938,7 +2916,11 @@
       </w:pPr>
       <w:r>
         <w:rPr/>
-        <w:t>Looks for folders starting with “PN” (e.g., PN12345).</w:t>
+        <w:t xml:space="preserve">Looks for folders starting with “PN” (e.g., PN12345) – </w:t>
+      </w:r>
+      <w:r>
+        <w:rPr/>
+        <w:t>Change accordingly.</w:t>
       </w:r>
     </w:p>
     <w:p>
@@ -2958,11 +2940,31 @@
         <w:rPr>
           <w:rStyle w:val="SourceText"/>
         </w:rPr>
-        <w:t>R1_001.fastq.gz</w:t>
-      </w:r>
-      <w:r>
-        <w:rPr/>
-        <w:t xml:space="preserve"> (the first read in paired-end sequencing).</w:t>
+        <w:t>R1_001.</w:t>
+      </w:r>
+      <w:r>
+        <w:rPr>
+          <w:rStyle w:val="SourceText"/>
+        </w:rPr>
+        <w:t>trimmed_paired.</w:t>
+      </w:r>
+      <w:r>
+        <w:rPr>
+          <w:rStyle w:val="SourceText"/>
+        </w:rPr>
+        <w:t>fastq.gz</w:t>
+      </w:r>
+      <w:r>
+        <w:rPr/>
+        <w:t xml:space="preserve"> – </w:t>
+      </w:r>
+      <w:r>
+        <w:rPr/>
+        <w:t>Change accordingly</w:t>
+      </w:r>
+      <w:r>
+        <w:rPr/>
+        <w:t>.</w:t>
       </w:r>
     </w:p>
     <w:p>
@@ -3005,7 +3007,15 @@
       </w:pPr>
       <w:r>
         <w:rPr/>
-        <w:t>Uses the folder name as the sample name.</w:t>
+        <w:t xml:space="preserve">Uses the folder name as the sample name </w:t>
+      </w:r>
+      <w:r>
+        <w:rPr/>
+        <w:t>(PNxxx)</w:t>
+      </w:r>
+      <w:r>
+        <w:rPr/>
+        <w:t>.</w:t>
       </w:r>
     </w:p>
     <w:p>
@@ -3019,7 +3029,15 @@
       </w:pPr>
       <w:r>
         <w:rPr/>
-        <w:t>For each sample, creates:</w:t>
+        <w:t xml:space="preserve">For each sample, creates </w:t>
+      </w:r>
+      <w:r>
+        <w:rPr/>
+        <w:t>placeholder variable names for</w:t>
+      </w:r>
+      <w:r>
+        <w:rPr/>
+        <w:t>:</w:t>
       </w:r>
     </w:p>
     <w:p>
@@ -3071,15 +3089,7 @@
       </w:pPr>
       <w:r>
         <w:rPr/>
-        <w:t xml:space="preserve">For each sample, it writes a separate </w:t>
-      </w:r>
-      <w:r>
-        <w:rPr/>
-        <w:t>SLURM submission</w:t>
-      </w:r>
-      <w:r>
-        <w:rPr/>
-        <w:t xml:space="preserve"> script that:</w:t>
+        <w:t>For each sample, it writes a separate SLURM submission script that:</w:t>
       </w:r>
     </w:p>
     <w:p>
@@ -3210,6 +3220,20 @@
       <w:pPr>
         <w:pStyle w:val="ListParagraph"/>
         <w:numPr>
+          <w:ilvl w:val="5"/>
+          <w:numId w:val="1"/>
+        </w:numPr>
+        <w:rPr/>
+      </w:pPr>
+      <w:r>
+        <w:rPr/>
+        <w:t>Uses pigz to compress the two fastq files to .gz files.</w:t>
+      </w:r>
+    </w:p>
+    <w:p>
+      <w:pPr>
+        <w:pStyle w:val="ListParagraph"/>
+        <w:numPr>
           <w:ilvl w:val="3"/>
           <w:numId w:val="1"/>
         </w:numPr>
@@ -3414,168 +3438,34 @@
         <w:t>contamination_removal_array_v1.slurm</w:t>
       </w:r>
       <w:r>
-        <w:rPr/>
-        <w:t xml:space="preserve"> script for more details.</w:t>
-      </w:r>
-    </w:p>
-    <w:p>
-      <w:pPr>
-        <w:pStyle w:val="ListParagraph"/>
-        <w:ind w:left="360"/>
-        <w:rPr/>
-      </w:pPr>
-      <w:r>
-        <w:rPr/>
-      </w:r>
-    </w:p>
-    <w:p>
-      <w:pPr>
-        <w:pStyle w:val="ListParagraph"/>
-        <w:ind w:left="360"/>
-        <w:rPr/>
-      </w:pPr>
-      <w:r>
-        <w:rPr/>
-      </w:r>
-    </w:p>
-    <w:p>
-      <w:pPr>
-        <w:pStyle w:val="ListParagraph"/>
-        <w:ind w:left="360"/>
-        <w:rPr/>
-      </w:pPr>
-      <w:r>
-        <w:rPr/>
-      </w:r>
-    </w:p>
-    <w:p>
-      <w:pPr>
-        <w:pStyle w:val="ListParagraph"/>
-        <w:ind w:left="360"/>
-        <w:rPr/>
-      </w:pPr>
-      <w:r>
-        <w:rPr/>
-      </w:r>
-    </w:p>
-    <w:p>
-      <w:pPr>
-        <w:pStyle w:val="ListParagraph"/>
-        <w:ind w:left="360"/>
-        <w:rPr/>
-      </w:pPr>
-      <w:r>
-        <w:rPr/>
-      </w:r>
-    </w:p>
-    <w:p>
-      <w:pPr>
-        <w:pStyle w:val="ListParagraph"/>
-        <w:ind w:left="360"/>
-        <w:rPr/>
-      </w:pPr>
-      <w:r>
-        <w:rPr/>
-      </w:r>
-    </w:p>
-    <w:p>
-      <w:pPr>
-        <w:pStyle w:val="ListParagraph"/>
-        <w:ind w:left="360"/>
-        <w:rPr/>
-      </w:pPr>
-      <w:r>
-        <w:rPr/>
-      </w:r>
-    </w:p>
-    <w:p>
-      <w:pPr>
-        <w:pStyle w:val="ListParagraph"/>
-        <w:ind w:left="360"/>
-        <w:rPr/>
-      </w:pPr>
-      <w:r>
-        <w:rPr/>
-      </w:r>
-    </w:p>
-    <w:p>
-      <w:pPr>
-        <w:pStyle w:val="ListParagraph"/>
-        <w:ind w:left="360"/>
-        <w:rPr/>
-      </w:pPr>
-      <w:r>
-        <w:rPr/>
-      </w:r>
-    </w:p>
-    <w:p>
-      <w:pPr>
-        <w:pStyle w:val="ListParagraph"/>
-        <w:ind w:left="360"/>
-        <w:rPr/>
-      </w:pPr>
-      <w:r>
-        <w:rPr/>
-      </w:r>
-    </w:p>
-    <w:p>
-      <w:pPr>
-        <w:pStyle w:val="ListParagraph"/>
-        <w:ind w:left="360"/>
-        <w:rPr/>
-      </w:pPr>
-      <w:r>
-        <w:rPr/>
-      </w:r>
-    </w:p>
-    <w:p>
-      <w:pPr>
-        <w:pStyle w:val="ListParagraph"/>
-        <w:ind w:left="360"/>
-        <w:rPr/>
-      </w:pPr>
-      <w:r>
-        <w:rPr/>
-      </w:r>
-    </w:p>
-    <w:p>
-      <w:pPr>
-        <w:pStyle w:val="ListParagraph"/>
-        <w:ind w:left="360"/>
-        <w:rPr/>
-      </w:pPr>
-      <w:r>
-        <w:rPr/>
-      </w:r>
-    </w:p>
-    <w:p>
-      <w:pPr>
-        <w:pStyle w:val="ListParagraph"/>
-        <w:ind w:left="360"/>
-        <w:rPr/>
-      </w:pPr>
-      <w:r>
-        <w:rPr/>
-      </w:r>
-    </w:p>
-    <w:p>
-      <w:pPr>
-        <w:pStyle w:val="ListParagraph"/>
-        <w:ind w:left="360"/>
-        <w:rPr/>
-      </w:pPr>
-      <w:r>
-        <w:rPr/>
-      </w:r>
-    </w:p>
-    <w:p>
-      <w:pPr>
-        <w:pStyle w:val="ListParagraph"/>
-        <w:ind w:left="360"/>
-        <w:rPr/>
-      </w:pPr>
-      <w:r>
-        <w:rPr/>
+        <w:rPr>
+          <w:b w:val="false"/>
+          <w:bCs w:val="false"/>
+        </w:rPr>
+        <w:t xml:space="preserve"> </w:t>
+      </w:r>
+      <w:r>
+        <w:rPr>
+          <w:b w:val="false"/>
+          <w:bCs w:val="false"/>
+        </w:rPr>
+        <w:t>script</w:t>
+      </w:r>
+      <w:r>
+        <w:rPr>
+          <w:b w:val="false"/>
+          <w:bCs w:val="false"/>
+          <w:vertAlign w:val="subscript"/>
+        </w:rPr>
+        <w:t xml:space="preserve"> </w:t>
+      </w:r>
+      <w:r>
+        <w:rPr/>
+        <w:t>in the Contamination_Control directory</w:t>
+      </w:r>
+      <w:r>
+        <w:rPr/>
+        <w:t xml:space="preserve"> for more details.</w:t>
       </w:r>
     </w:p>
     <w:p>
@@ -3684,7 +3574,7 @@
           <w:sz w:val="32"/>
           <w:szCs w:val="32"/>
         </w:rPr>
-        <w:t>Assemble reads into Metagenomic contigs: metaspades_v1.slurm</w:t>
+        <w:t>Assemble reads into Metagenomic contigs: metaspades_array_v1.slurm</w:t>
       </w:r>
     </w:p>
     <w:p>
@@ -3698,6 +3588,7 @@
       </w:pPr>
       <w:r>
         <w:rPr/>
+        <w:t>Here is where we will assemble our cleaned reads into metagenomic contigs. As with the decontamination step, this SLURM script will automatically create individual submission scripts for each sample.</w:t>
       </w:r>
     </w:p>
     <w:p>
@@ -3708,14 +3599,1182 @@
           <w:numId w:val="1"/>
         </w:numPr>
         <w:rPr/>
+      </w:pPr>
+      <w:r>
+        <w:rPr/>
+        <w:t>Th</w:t>
+      </w:r>
+      <w:r>
+        <w:rPr/>
+        <w:t>e</w:t>
+      </w:r>
+      <w:r>
+        <w:rPr/>
+        <w:t xml:space="preserve"> script is described below:</w:t>
+      </w:r>
+    </w:p>
+    <w:p>
+      <w:pPr>
+        <w:pStyle w:val="ListParagraph"/>
+        <w:numPr>
+          <w:ilvl w:val="2"/>
+          <w:numId w:val="1"/>
+        </w:numPr>
+        <w:rPr/>
+      </w:pPr>
+      <w:r>
+        <w:rPr/>
+        <w:t xml:space="preserve">Its main purpose is to automatically create and submit separate jobs to </w:t>
+      </w:r>
+      <w:r>
+        <w:rPr/>
+        <w:t>assemble each samples set of cleaned reads</w:t>
+      </w:r>
+      <w:r>
+        <w:rPr/>
+        <w:t>.</w:t>
+      </w:r>
+    </w:p>
+    <w:p>
+      <w:pPr>
+        <w:pStyle w:val="ListParagraph"/>
+        <w:numPr>
+          <w:ilvl w:val="2"/>
+          <w:numId w:val="1"/>
+        </w:numPr>
+        <w:rPr/>
+      </w:pPr>
+      <w:r>
+        <w:rPr>
+          <w:i w:val="false"/>
+          <w:iCs w:val="false"/>
+        </w:rPr>
+        <w:t>Below are details for the script metaspades_array_v1</w:t>
+      </w:r>
+      <w:r>
+        <w:rPr>
+          <w:i/>
+          <w:iCs/>
+        </w:rPr>
+        <w:t>.slurm</w:t>
+      </w:r>
+      <w:r>
+        <w:rPr/>
+        <w:t>:</w:t>
+      </w:r>
+    </w:p>
+    <w:p>
+      <w:pPr>
+        <w:pStyle w:val="ListParagraph"/>
+        <w:numPr>
+          <w:ilvl w:val="3"/>
+          <w:numId w:val="1"/>
+        </w:numPr>
+        <w:rPr/>
+      </w:pPr>
+      <w:r>
+        <w:rPr>
+          <w:rStyle w:val="SourceText"/>
+        </w:rPr>
+        <w:t>WORK_DIR</w:t>
+      </w:r>
+      <w:r>
+        <w:rPr/>
+        <w:t>: where the raw sequencing data is stored.</w:t>
+        <w:tab/>
+      </w:r>
+    </w:p>
+    <w:p>
+      <w:pPr>
+        <w:pStyle w:val="ListParagraph"/>
+        <w:numPr>
+          <w:ilvl w:val="3"/>
+          <w:numId w:val="1"/>
+        </w:numPr>
+        <w:rPr/>
+      </w:pPr>
+      <w:r>
+        <w:rPr>
+          <w:rStyle w:val="SourceText"/>
+        </w:rPr>
+        <w:t>JOB_DIR</w:t>
+      </w:r>
+      <w:r>
+        <w:rPr/>
+        <w:t>: where the new job scripts and their logs will be saved.</w:t>
+      </w:r>
+    </w:p>
+    <w:p>
+      <w:pPr>
+        <w:pStyle w:val="ListParagraph"/>
+        <w:numPr>
+          <w:ilvl w:val="3"/>
+          <w:numId w:val="1"/>
+        </w:numPr>
+        <w:rPr/>
+      </w:pPr>
+      <w:r>
+        <w:rPr/>
+        <w:t>Makes sure the job directory exists (</w:t>
+      </w:r>
+      <w:r>
+        <w:rPr>
+          <w:rStyle w:val="SourceText"/>
+        </w:rPr>
+        <w:t>mkdir -p</w:t>
+      </w:r>
+      <w:r>
+        <w:rPr/>
+        <w:t>).</w:t>
+      </w:r>
+    </w:p>
+    <w:p>
+      <w:pPr>
+        <w:pStyle w:val="ListParagraph"/>
+        <w:numPr>
+          <w:ilvl w:val="3"/>
+          <w:numId w:val="1"/>
+        </w:numPr>
+        <w:rPr/>
+      </w:pPr>
+      <w:r>
+        <w:rPr/>
+        <w:t>Moves into the working directory to look for data.</w:t>
+      </w:r>
+    </w:p>
+    <w:p>
+      <w:pPr>
+        <w:pStyle w:val="ListParagraph"/>
+        <w:numPr>
+          <w:ilvl w:val="3"/>
+          <w:numId w:val="1"/>
+        </w:numPr>
+        <w:rPr/>
+      </w:pPr>
+      <w:r>
+        <w:rPr/>
+        <w:t xml:space="preserve">Looks for folders starting with “PN” (e.g., PN12345) – </w:t>
+      </w:r>
+      <w:r>
+        <w:rPr/>
+        <w:t>Change accordingly.</w:t>
+      </w:r>
+    </w:p>
+    <w:p>
+      <w:pPr>
+        <w:pStyle w:val="ListParagraph"/>
+        <w:numPr>
+          <w:ilvl w:val="3"/>
+          <w:numId w:val="1"/>
+        </w:numPr>
+        <w:rPr/>
+      </w:pPr>
+      <w:r>
+        <w:rPr/>
+        <w:t xml:space="preserve">Inside each folder, looks for files ending in </w:t>
+      </w:r>
+      <w:r>
+        <w:rPr>
+          <w:rStyle w:val="SourceText"/>
+        </w:rPr>
+        <w:t>_unmapped_R1.fastq.gz</w:t>
+      </w:r>
+      <w:r>
+        <w:rPr/>
+        <w:t xml:space="preserve"> (the first read in paired-end sequencing) – </w:t>
+      </w:r>
+      <w:r>
+        <w:rPr/>
+        <w:t xml:space="preserve">Change accordingly </w:t>
+      </w:r>
+      <w:r>
+        <w:rPr/>
+        <w:t>(This is the output format provided in the decontamination script)</w:t>
+      </w:r>
+      <w:r>
+        <w:rPr/>
+        <w:t>.</w:t>
+      </w:r>
+    </w:p>
+    <w:p>
+      <w:pPr>
+        <w:pStyle w:val="ListParagraph"/>
+        <w:numPr>
+          <w:ilvl w:val="3"/>
+          <w:numId w:val="1"/>
+        </w:numPr>
+        <w:rPr/>
+      </w:pPr>
+      <w:r>
+        <w:rPr/>
+        <w:t>For each such file:</w:t>
+      </w:r>
+    </w:p>
+    <w:p>
+      <w:pPr>
+        <w:pStyle w:val="ListParagraph"/>
+        <w:numPr>
+          <w:ilvl w:val="4"/>
+          <w:numId w:val="1"/>
+        </w:numPr>
+        <w:rPr/>
+      </w:pPr>
+      <w:r>
+        <w:rPr/>
+        <w:t>Figures out the name of the matching “R2” file.</w:t>
+        <w:tab/>
+      </w:r>
+    </w:p>
+    <w:p>
+      <w:pPr>
+        <w:pStyle w:val="ListParagraph"/>
+        <w:numPr>
+          <w:ilvl w:val="4"/>
+          <w:numId w:val="1"/>
+        </w:numPr>
+        <w:rPr/>
+      </w:pPr>
+      <w:r>
+        <w:rPr/>
+        <w:t xml:space="preserve">Uses the folder name as the sample name </w:t>
+      </w:r>
+      <w:r>
+        <w:rPr/>
+        <w:t>(PNxxx)</w:t>
+      </w:r>
+      <w:r>
+        <w:rPr/>
+        <w:t>.</w:t>
+      </w:r>
+    </w:p>
+    <w:p>
+      <w:pPr>
+        <w:pStyle w:val="ListParagraph"/>
+        <w:numPr>
+          <w:ilvl w:val="3"/>
+          <w:numId w:val="1"/>
+        </w:numPr>
+        <w:rPr/>
+      </w:pPr>
+      <w:r>
+        <w:rPr/>
+        <w:t xml:space="preserve">For each sample, creates </w:t>
+      </w:r>
+      <w:r>
+        <w:rPr/>
+        <w:t>placeholder variable name for</w:t>
+      </w:r>
+      <w:r>
+        <w:rPr/>
+        <w:t>:</w:t>
+      </w:r>
+    </w:p>
+    <w:p>
+      <w:pPr>
+        <w:pStyle w:val="ListParagraph"/>
+        <w:numPr>
+          <w:ilvl w:val="4"/>
+          <w:numId w:val="1"/>
+        </w:numPr>
+        <w:rPr/>
+      </w:pPr>
+      <w:r>
+        <w:rPr/>
+        <w:t xml:space="preserve">Output directory name for assembly results (replacing </w:t>
+      </w:r>
+      <w:r>
+        <w:rPr>
+          <w:rStyle w:val="SourceText"/>
+        </w:rPr>
+        <w:t>_unmapped_R1.fastq.gz</w:t>
+      </w:r>
+      <w:r>
+        <w:rPr/>
+        <w:t xml:space="preserve"> with </w:t>
+      </w:r>
+      <w:r>
+        <w:rPr>
+          <w:rStyle w:val="SourceText"/>
+        </w:rPr>
+        <w:t>_metaspades</w:t>
+      </w:r>
+      <w:r>
+        <w:rPr/>
+        <w:t>)</w:t>
+      </w:r>
+    </w:p>
+    <w:p>
+      <w:pPr>
+        <w:pStyle w:val="BodyText"/>
+        <w:numPr>
+          <w:ilvl w:val="3"/>
+          <w:numId w:val="1"/>
+        </w:numPr>
+        <w:rPr/>
+      </w:pPr>
+      <w:r>
+        <w:rPr/>
+        <w:t xml:space="preserve">Checks if </w:t>
+      </w:r>
+      <w:r>
+        <w:rPr>
+          <w:rStyle w:val="SourceText"/>
+        </w:rPr>
+        <w:t>contigs.fasta</w:t>
+      </w:r>
+      <w:r>
+        <w:rPr/>
+        <w:t xml:space="preserve"> already exists in the output folder:</w:t>
+      </w:r>
+    </w:p>
+    <w:p>
+      <w:pPr>
+        <w:pStyle w:val="BodyText"/>
+        <w:numPr>
+          <w:ilvl w:val="4"/>
+          <w:numId w:val="1"/>
+        </w:numPr>
+        <w:rPr/>
+      </w:pPr>
+      <w:r>
+        <w:rPr>
+          <w:rStyle w:val="Strong"/>
+        </w:rPr>
+        <w:t>If it does →</w:t>
+      </w:r>
+      <w:r>
+        <w:rPr/>
+        <w:t xml:space="preserve"> skip this sample (don’t submit a new job).</w:t>
+      </w:r>
+    </w:p>
+    <w:p>
+      <w:pPr>
+        <w:pStyle w:val="BodyText"/>
+        <w:numPr>
+          <w:ilvl w:val="4"/>
+          <w:numId w:val="1"/>
+        </w:numPr>
+        <w:rPr/>
+      </w:pPr>
+      <w:r>
+        <w:rPr>
+          <w:rStyle w:val="Strong"/>
+        </w:rPr>
+        <w:t>If it doesn’t →</w:t>
+      </w:r>
+      <w:r>
+        <w:rPr/>
+        <w:t xml:space="preserve"> prepare a new SLURM job script.</w:t>
+      </w:r>
+    </w:p>
+    <w:p>
+      <w:pPr>
+        <w:pStyle w:val="ListParagraph"/>
+        <w:numPr>
+          <w:ilvl w:val="3"/>
+          <w:numId w:val="1"/>
+        </w:numPr>
+        <w:rPr/>
+      </w:pPr>
+      <w:r>
+        <w:rPr/>
+        <w:t>For each sample, it writes a separate SLURM submission script that:</w:t>
+      </w:r>
+    </w:p>
+    <w:p>
+      <w:pPr>
+        <w:pStyle w:val="ListParagraph"/>
+        <w:numPr>
+          <w:ilvl w:val="4"/>
+          <w:numId w:val="1"/>
+        </w:numPr>
+        <w:rPr/>
+      </w:pPr>
+      <w:r>
+        <w:rPr/>
+        <w:t xml:space="preserve">Requests computing resources (30 CPUs, </w:t>
+      </w:r>
+      <w:r>
+        <w:rPr/>
+        <w:t>350</w:t>
+      </w:r>
+      <w:r>
+        <w:rPr/>
+        <w:t xml:space="preserve"> GB RAM, </w:t>
+      </w:r>
+      <w:r>
+        <w:rPr/>
+        <w:t>24</w:t>
+      </w:r>
+      <w:r>
+        <w:rPr/>
+        <w:t>-hour runtime).</w:t>
+      </w:r>
+    </w:p>
+    <w:p>
+      <w:pPr>
+        <w:pStyle w:val="ListParagraph"/>
+        <w:numPr>
+          <w:ilvl w:val="4"/>
+          <w:numId w:val="1"/>
+        </w:numPr>
+        <w:rPr/>
+      </w:pPr>
+      <w:r>
+        <w:rPr/>
+        <w:t xml:space="preserve">Loads the Anaconda3 module and activates a Conda environment with </w:t>
+      </w:r>
+      <w:r>
+        <w:rPr/>
+        <w:t>spades_4.2.0</w:t>
+      </w:r>
+      <w:r>
+        <w:rPr/>
+        <w:t xml:space="preserve"> installed.</w:t>
+      </w:r>
+    </w:p>
+    <w:p>
+      <w:pPr>
+        <w:pStyle w:val="ListParagraph"/>
+        <w:numPr>
+          <w:ilvl w:val="4"/>
+          <w:numId w:val="1"/>
+        </w:numPr>
+        <w:rPr/>
+      </w:pPr>
+      <w:r>
+        <w:rPr/>
+        <w:t xml:space="preserve">Runs </w:t>
+      </w:r>
+      <w:r>
+        <w:rPr/>
+        <w:t>metaspades</w:t>
+      </w:r>
+      <w:r>
+        <w:rPr/>
+        <w:t xml:space="preserve"> to </w:t>
+      </w:r>
+      <w:r>
+        <w:rPr/>
+        <w:t>metagenomically assemble the cleaned and decontamination reads</w:t>
+      </w:r>
+      <w:r>
+        <w:rPr/>
+        <w:t>.</w:t>
+      </w:r>
+    </w:p>
+    <w:p>
+      <w:pPr>
+        <w:pStyle w:val="ListParagraph"/>
+        <w:numPr>
+          <w:ilvl w:val="4"/>
+          <w:numId w:val="1"/>
+        </w:numPr>
+        <w:rPr/>
+      </w:pPr>
+      <w:r>
+        <w:rPr/>
+        <w:t xml:space="preserve">Keeps only the read pairs where </w:t>
+      </w:r>
+      <w:r>
+        <w:rPr>
+          <w:rStyle w:val="Emphasis"/>
+        </w:rPr>
+        <w:t>both</w:t>
+      </w:r>
+      <w:r>
+        <w:rPr/>
+        <w:t xml:space="preserve"> reads didn’t match (using </w:t>
+      </w:r>
+      <w:r>
+        <w:rPr>
+          <w:rStyle w:val="SourceText"/>
+        </w:rPr>
+        <w:t>samtools view -f 12</w:t>
+      </w:r>
+      <w:r>
+        <w:rPr/>
+        <w:t>).</w:t>
+      </w:r>
+    </w:p>
+    <w:p>
+      <w:pPr>
+        <w:pStyle w:val="ListParagraph"/>
+        <w:numPr>
+          <w:ilvl w:val="4"/>
+          <w:numId w:val="1"/>
+        </w:numPr>
+        <w:rPr/>
+      </w:pPr>
+      <w:r>
+        <w:rPr/>
+        <w:t xml:space="preserve">Sorts the resulting BAM file by read name (with </w:t>
+      </w:r>
+      <w:r>
+        <w:rPr>
+          <w:rStyle w:val="SourceText"/>
+        </w:rPr>
+        <w:t>samtools sort -n</w:t>
+      </w:r>
+      <w:r>
+        <w:rPr/>
+        <w:t>).</w:t>
+      </w:r>
+    </w:p>
+    <w:p>
+      <w:pPr>
+        <w:pStyle w:val="ListParagraph"/>
+        <w:numPr>
+          <w:ilvl w:val="4"/>
+          <w:numId w:val="1"/>
+        </w:numPr>
+        <w:rPr/>
+      </w:pPr>
+      <w:r>
+        <w:rPr/>
+        <w:t xml:space="preserve">Converts this sorted BAM file back to paired FASTQ files (with </w:t>
+      </w:r>
+      <w:r>
+        <w:rPr>
+          <w:rStyle w:val="SourceText"/>
+        </w:rPr>
+        <w:t>bedtools bamtofastq</w:t>
+      </w:r>
+      <w:r>
+        <w:rPr/>
+        <w:t>).</w:t>
+      </w:r>
+    </w:p>
+    <w:p>
+      <w:pPr>
+        <w:pStyle w:val="ListParagraph"/>
+        <w:numPr>
+          <w:ilvl w:val="3"/>
+          <w:numId w:val="1"/>
+        </w:numPr>
+        <w:rPr/>
+      </w:pPr>
+      <w:r>
+        <w:rPr/>
+        <w:t xml:space="preserve">After creating each sample’s SLURM script, the main script uses </w:t>
+      </w:r>
+      <w:r>
+        <w:rPr>
+          <w:rStyle w:val="SourceText"/>
+        </w:rPr>
+        <w:t>sbatch</w:t>
+      </w:r>
+      <w:r>
+        <w:rPr/>
+        <w:t xml:space="preserve"> to submit it to the cluster.</w:t>
+      </w:r>
+    </w:p>
+    <w:p>
+      <w:pPr>
+        <w:pStyle w:val="ListParagraph"/>
+        <w:numPr>
+          <w:ilvl w:val="3"/>
+          <w:numId w:val="1"/>
+        </w:numPr>
+        <w:rPr/>
+      </w:pPr>
+      <w:r>
+        <w:rPr/>
+        <w:t>Prints info about each job so the user knows what’s happening.</w:t>
+      </w:r>
+    </w:p>
+    <w:p>
+      <w:pPr>
+        <w:pStyle w:val="ListParagraph"/>
+        <w:numPr>
+          <w:ilvl w:val="3"/>
+          <w:numId w:val="1"/>
+        </w:numPr>
+        <w:rPr/>
+      </w:pPr>
+      <w:r>
+        <w:rPr/>
+        <w:t>At the end, you have:</w:t>
+      </w:r>
+    </w:p>
+    <w:p>
+      <w:pPr>
+        <w:pStyle w:val="ListParagraph"/>
+        <w:numPr>
+          <w:ilvl w:val="4"/>
+          <w:numId w:val="1"/>
+        </w:numPr>
+        <w:rPr/>
+      </w:pPr>
+      <w:r>
+        <w:rPr/>
+        <w:t>A cleaned BAM file of reads that didn’t match known contaminants.</w:t>
+      </w:r>
+    </w:p>
+    <w:p>
+      <w:pPr>
+        <w:pStyle w:val="ListParagraph"/>
+        <w:numPr>
+          <w:ilvl w:val="4"/>
+          <w:numId w:val="1"/>
+        </w:numPr>
+        <w:rPr/>
+      </w:pPr>
+      <w:r>
+        <w:rPr/>
+        <w:t>New paired FASTQ files of these clean reads.</w:t>
+      </w:r>
+    </w:p>
+    <w:p>
+      <w:pPr>
+        <w:pStyle w:val="ListParagraph"/>
+        <w:numPr>
+          <w:ilvl w:val="4"/>
+          <w:numId w:val="1"/>
+        </w:numPr>
+        <w:rPr/>
+      </w:pPr>
+      <w:r>
+        <w:rPr/>
+        <w:t>Log files recording what happened during the job.</w:t>
+      </w:r>
+    </w:p>
+    <w:p>
+      <w:pPr>
+        <w:pStyle w:val="ListParagraph"/>
+        <w:numPr>
+          <w:ilvl w:val="4"/>
+          <w:numId w:val="1"/>
+        </w:numPr>
+        <w:rPr/>
+      </w:pPr>
+      <w:r>
+        <w:rPr/>
+        <w:t>The SLURM job script itself (for reproducibility).</w:t>
+      </w:r>
+    </w:p>
+    <w:p>
+      <w:pPr>
+        <w:pStyle w:val="ListParagraph"/>
+        <w:numPr>
+          <w:ilvl w:val="2"/>
+          <w:numId w:val="1"/>
+        </w:numPr>
+        <w:rPr/>
+      </w:pPr>
+      <w:r>
+        <w:rPr>
+          <w:rStyle w:val="Strong"/>
+        </w:rPr>
+        <w:t>In short:</w:t>
+      </w:r>
+    </w:p>
+    <w:p>
+      <w:pPr>
+        <w:pStyle w:val="ListParagraph"/>
+        <w:numPr>
+          <w:ilvl w:val="3"/>
+          <w:numId w:val="1"/>
+        </w:numPr>
+        <w:rPr/>
+      </w:pPr>
+      <w:r>
+        <w:rPr/>
+        <w:t>This script automates the process of removing known contaminant sequences from many sequencing samples by:</w:t>
+      </w:r>
+    </w:p>
+    <w:p>
+      <w:pPr>
+        <w:pStyle w:val="ListParagraph"/>
+        <w:numPr>
+          <w:ilvl w:val="4"/>
+          <w:numId w:val="1"/>
+        </w:numPr>
+        <w:rPr/>
+      </w:pPr>
+      <w:r>
+        <w:rPr/>
+        <w:t>Creating one job script per sample.</w:t>
+      </w:r>
+    </w:p>
+    <w:p>
+      <w:pPr>
+        <w:pStyle w:val="ListParagraph"/>
+        <w:numPr>
+          <w:ilvl w:val="4"/>
+          <w:numId w:val="1"/>
+        </w:numPr>
+        <w:rPr/>
+      </w:pPr>
+      <w:r>
+        <w:rPr/>
+        <w:t>Submitting each to the cluster.</w:t>
+      </w:r>
+    </w:p>
+    <w:p>
+      <w:pPr>
+        <w:pStyle w:val="ListParagraph"/>
+        <w:numPr>
+          <w:ilvl w:val="4"/>
+          <w:numId w:val="1"/>
+        </w:numPr>
+        <w:rPr/>
+      </w:pPr>
+      <w:r>
+        <w:rPr/>
+        <w:t>Keeping only clean, unmapped reads for further analysis.</w:t>
+      </w:r>
+    </w:p>
+    <w:p>
+      <w:pPr>
+        <w:pStyle w:val="ListParagraph"/>
+        <w:numPr>
+          <w:ilvl w:val="1"/>
+          <w:numId w:val="1"/>
+        </w:numPr>
+        <w:rPr/>
+      </w:pPr>
+      <w:r>
+        <w:rPr/>
+        <w:t>The command is described below:</w:t>
+      </w:r>
+    </w:p>
+    <w:p>
+      <w:pPr>
+        <w:pStyle w:val="NormalWeb"/>
+        <w:numPr>
+          <w:ilvl w:val="2"/>
+          <w:numId w:val="1"/>
+        </w:numPr>
+        <w:pBdr>
+          <w:top w:val="single" w:sz="2" w:space="0" w:color="D9D9E3"/>
+          <w:left w:val="single" w:sz="2" w:space="5" w:color="D9D9E3"/>
+          <w:bottom w:val="single" w:sz="2" w:space="0" w:color="D9D9E3"/>
+          <w:right w:val="single" w:sz="2" w:space="0" w:color="D9D9E3"/>
+        </w:pBdr>
+        <w:spacing w:beforeAutospacing="0" w:before="0" w:afterAutospacing="0" w:after="0"/>
+        <w:rPr>
+          <w:rStyle w:val="HTMLCode"/>
+          <w:rFonts w:ascii="Segoe UI" w:hAnsi="Segoe UI" w:cs="Segoe UI"/>
+          <w:b/>
+          <w:bCs/>
+          <w:color w:val="000000"/>
+          <w:sz w:val="24"/>
+          <w:szCs w:val="24"/>
+        </w:rPr>
+      </w:pPr>
+      <w:r>
+        <w:rPr>
+          <w:rFonts w:cs="Segoe UI" w:ascii="Segoe UI" w:hAnsi="Segoe UI"/>
+          <w:b/>
+          <w:bCs/>
+          <w:color w:val="343541"/>
+        </w:rPr>
+        <w:t>metaspades.py -1 sample_name_1 -2 sample_name_2 -o outdir -t 24</w:t>
+      </w:r>
+    </w:p>
+    <w:p>
+      <w:pPr>
+        <w:pStyle w:val="NormalWeb"/>
+        <w:numPr>
+          <w:ilvl w:val="2"/>
+          <w:numId w:val="1"/>
+        </w:numPr>
+        <w:pBdr>
+          <w:top w:val="single" w:sz="2" w:space="0" w:color="D9D9E3"/>
+          <w:left w:val="single" w:sz="2" w:space="5" w:color="D9D9E3"/>
+          <w:bottom w:val="single" w:sz="2" w:space="0" w:color="D9D9E3"/>
+          <w:right w:val="single" w:sz="2" w:space="0" w:color="D9D9E3"/>
+        </w:pBdr>
+        <w:spacing w:beforeAutospacing="0" w:before="0" w:afterAutospacing="0" w:after="0"/>
+        <w:rPr>
+          <w:rFonts w:ascii="Segoe UI" w:hAnsi="Segoe UI" w:cs="Segoe UI"/>
+          <w:color w:val="000000"/>
+        </w:rPr>
+      </w:pPr>
+      <w:r>
+        <w:rPr>
+          <w:rStyle w:val="HTMLCode"/>
+          <w:rFonts w:ascii="Ubuntu Mono" w:hAnsi="Ubuntu Mono"/>
+          <w:b/>
+          <w:bCs/>
+          <w:color w:val="000000"/>
+          <w:sz w:val="24"/>
+          <w:szCs w:val="24"/>
+          <w:bdr w:val="single" w:sz="2" w:space="0" w:color="D9D9E3"/>
+        </w:rPr>
+        <w:t>metaspades.py</w:t>
+      </w:r>
+      <w:r>
+        <w:rPr>
+          <w:rFonts w:cs="Segoe UI" w:ascii="Segoe UI" w:hAnsi="Segoe UI"/>
+          <w:color w:val="000000"/>
+        </w:rPr>
+        <w:t>: This is the command to run the MetaSPAdes assembler.</w:t>
+      </w:r>
+    </w:p>
+    <w:p>
+      <w:pPr>
+        <w:pStyle w:val="NormalWeb"/>
+        <w:numPr>
+          <w:ilvl w:val="2"/>
+          <w:numId w:val="1"/>
+        </w:numPr>
+        <w:pBdr>
+          <w:top w:val="single" w:sz="2" w:space="0" w:color="D9D9E3"/>
+          <w:left w:val="single" w:sz="2" w:space="5" w:color="D9D9E3"/>
+          <w:bottom w:val="single" w:sz="2" w:space="0" w:color="D9D9E3"/>
+          <w:right w:val="single" w:sz="2" w:space="0" w:color="D9D9E3"/>
+        </w:pBdr>
+        <w:spacing w:beforeAutospacing="0" w:before="0" w:afterAutospacing="0" w:after="0"/>
+        <w:rPr>
+          <w:rFonts w:ascii="Segoe UI" w:hAnsi="Segoe UI" w:cs="Segoe UI"/>
+          <w:color w:val="000000"/>
+        </w:rPr>
+      </w:pPr>
+      <w:r>
+        <w:rPr>
+          <w:rStyle w:val="HTMLCode"/>
+          <w:rFonts w:ascii="Ubuntu Mono" w:hAnsi="Ubuntu Mono"/>
+          <w:b/>
+          <w:bCs/>
+          <w:color w:val="000000"/>
+          <w:sz w:val="24"/>
+          <w:szCs w:val="24"/>
+          <w:bdr w:val="single" w:sz="2" w:space="0" w:color="D9D9E3"/>
+        </w:rPr>
+        <w:t>-1 sample_name_1 -2 sample_name_2</w:t>
+      </w:r>
+      <w:r>
+        <w:rPr>
+          <w:rFonts w:cs="Segoe UI" w:ascii="Segoe UI" w:hAnsi="Segoe UI"/>
+          <w:color w:val="000000"/>
+        </w:rPr>
+        <w:t xml:space="preserve">: These options specify the input paired-end FASTQ files for the assembly. </w:t>
+      </w:r>
+      <w:r>
+        <w:rPr>
+          <w:rStyle w:val="HTMLCode"/>
+          <w:rFonts w:ascii="Ubuntu Mono" w:hAnsi="Ubuntu Mono"/>
+          <w:b/>
+          <w:bCs/>
+          <w:color w:val="000000"/>
+          <w:sz w:val="24"/>
+          <w:szCs w:val="24"/>
+          <w:bdr w:val="single" w:sz="2" w:space="0" w:color="D9D9E3"/>
+        </w:rPr>
+        <w:t>sample_name_1</w:t>
+      </w:r>
+      <w:r>
+        <w:rPr>
+          <w:rFonts w:cs="Segoe UI" w:ascii="Segoe UI" w:hAnsi="Segoe UI"/>
+          <w:color w:val="000000"/>
+        </w:rPr>
+        <w:t xml:space="preserve"> and </w:t>
+      </w:r>
+      <w:r>
+        <w:rPr>
+          <w:rStyle w:val="HTMLCode"/>
+          <w:rFonts w:ascii="Ubuntu Mono" w:hAnsi="Ubuntu Mono"/>
+          <w:b/>
+          <w:bCs/>
+          <w:color w:val="000000"/>
+          <w:sz w:val="24"/>
+          <w:szCs w:val="24"/>
+          <w:bdr w:val="single" w:sz="2" w:space="0" w:color="D9D9E3"/>
+        </w:rPr>
+        <w:t>sample_name_2</w:t>
+      </w:r>
+      <w:r>
+        <w:rPr>
+          <w:rFonts w:cs="Segoe UI" w:ascii="Segoe UI" w:hAnsi="Segoe UI"/>
+          <w:color w:val="000000"/>
+        </w:rPr>
+        <w:t xml:space="preserve"> are the filenames of the first and second reads, respectively.</w:t>
+      </w:r>
+    </w:p>
+    <w:p>
+      <w:pPr>
+        <w:pStyle w:val="NormalWeb"/>
+        <w:numPr>
+          <w:ilvl w:val="2"/>
+          <w:numId w:val="1"/>
+        </w:numPr>
+        <w:pBdr>
+          <w:top w:val="single" w:sz="2" w:space="0" w:color="D9D9E3"/>
+          <w:left w:val="single" w:sz="2" w:space="5" w:color="D9D9E3"/>
+          <w:bottom w:val="single" w:sz="2" w:space="0" w:color="D9D9E3"/>
+          <w:right w:val="single" w:sz="2" w:space="0" w:color="D9D9E3"/>
+        </w:pBdr>
+        <w:spacing w:beforeAutospacing="0" w:before="0" w:afterAutospacing="0" w:after="0"/>
+        <w:rPr>
+          <w:rFonts w:ascii="Segoe UI" w:hAnsi="Segoe UI" w:cs="Segoe UI"/>
+          <w:color w:val="000000"/>
+        </w:rPr>
+      </w:pPr>
+      <w:r>
+        <w:rPr>
+          <w:rStyle w:val="HTMLCode"/>
+          <w:rFonts w:ascii="Ubuntu Mono" w:hAnsi="Ubuntu Mono"/>
+          <w:b/>
+          <w:bCs/>
+          <w:color w:val="000000"/>
+          <w:sz w:val="24"/>
+          <w:szCs w:val="24"/>
+          <w:bdr w:val="single" w:sz="2" w:space="0" w:color="D9D9E3"/>
+        </w:rPr>
+        <w:t>-o outdir</w:t>
+      </w:r>
+      <w:r>
+        <w:rPr>
+          <w:rFonts w:cs="Segoe UI" w:ascii="Segoe UI" w:hAnsi="Segoe UI"/>
+          <w:color w:val="000000"/>
+        </w:rPr>
+        <w:t xml:space="preserve">: This option specifies the output directory where the assembly results will be saved. </w:t>
+      </w:r>
+      <w:r>
+        <w:rPr>
+          <w:rStyle w:val="HTMLCode"/>
+          <w:rFonts w:ascii="Ubuntu Mono" w:hAnsi="Ubuntu Mono"/>
+          <w:b/>
+          <w:bCs/>
+          <w:color w:val="000000"/>
+          <w:sz w:val="24"/>
+          <w:szCs w:val="24"/>
+          <w:bdr w:val="single" w:sz="2" w:space="0" w:color="D9D9E3"/>
+        </w:rPr>
+        <w:t>outdir</w:t>
+      </w:r>
+      <w:r>
+        <w:rPr>
+          <w:rFonts w:cs="Segoe UI" w:ascii="Segoe UI" w:hAnsi="Segoe UI"/>
+          <w:color w:val="000000"/>
+        </w:rPr>
+        <w:t xml:space="preserve"> is the name of the directory where the output will be stored.</w:t>
+      </w:r>
+    </w:p>
+    <w:p>
+      <w:pPr>
+        <w:pStyle w:val="NormalWeb"/>
+        <w:numPr>
+          <w:ilvl w:val="2"/>
+          <w:numId w:val="1"/>
+        </w:numPr>
+        <w:pBdr>
+          <w:top w:val="single" w:sz="2" w:space="0" w:color="D9D9E3"/>
+          <w:left w:val="single" w:sz="2" w:space="5" w:color="D9D9E3"/>
+          <w:bottom w:val="single" w:sz="2" w:space="0" w:color="D9D9E3"/>
+          <w:right w:val="single" w:sz="2" w:space="0" w:color="D9D9E3"/>
+        </w:pBdr>
+        <w:spacing w:beforeAutospacing="0" w:before="0" w:afterAutospacing="0" w:after="0"/>
+        <w:rPr>
+          <w:rFonts w:ascii="Segoe UI" w:hAnsi="Segoe UI" w:cs="Segoe UI"/>
+          <w:color w:val="000000"/>
+        </w:rPr>
+      </w:pPr>
+      <w:r>
+        <w:rPr>
+          <w:rStyle w:val="HTMLCode"/>
+          <w:rFonts w:ascii="Ubuntu Mono" w:hAnsi="Ubuntu Mono"/>
+          <w:b/>
+          <w:bCs/>
+          <w:color w:val="000000"/>
+          <w:sz w:val="24"/>
+          <w:szCs w:val="24"/>
+          <w:bdr w:val="single" w:sz="2" w:space="0" w:color="D9D9E3"/>
+        </w:rPr>
+        <w:t>-t 24</w:t>
+      </w:r>
+      <w:r>
+        <w:rPr>
+          <w:rFonts w:cs="Segoe UI" w:ascii="Segoe UI" w:hAnsi="Segoe UI"/>
+          <w:color w:val="000000"/>
+        </w:rPr>
+        <w:t xml:space="preserve">: This option sets the number of threads (CPU cores) to use for parallel processing. In this case, it's set to </w:t>
+      </w:r>
+      <w:r>
+        <w:rPr>
+          <w:rStyle w:val="HTMLCode"/>
+          <w:rFonts w:ascii="Ubuntu Mono" w:hAnsi="Ubuntu Mono"/>
+          <w:b/>
+          <w:bCs/>
+          <w:color w:val="000000"/>
+          <w:sz w:val="24"/>
+          <w:szCs w:val="24"/>
+          <w:bdr w:val="single" w:sz="2" w:space="0" w:color="D9D9E3"/>
+        </w:rPr>
+        <w:t>24</w:t>
+      </w:r>
+      <w:r>
+        <w:rPr>
+          <w:rFonts w:cs="Segoe UI" w:ascii="Segoe UI" w:hAnsi="Segoe UI"/>
+          <w:color w:val="000000"/>
+        </w:rPr>
+        <w:t>.</w:t>
+      </w:r>
+    </w:p>
+    <w:p>
+      <w:pPr>
+        <w:pStyle w:val="ListParagraph"/>
+        <w:numPr>
+          <w:ilvl w:val="2"/>
+          <w:numId w:val="1"/>
+        </w:numPr>
+        <w:rPr>
+          <w:sz w:val="24"/>
+          <w:szCs w:val="24"/>
+        </w:rPr>
+      </w:pPr>
+      <w:r>
+        <w:rPr>
+          <w:sz w:val="24"/>
+          <w:szCs w:val="24"/>
+        </w:rPr>
+        <w:t xml:space="preserve">In summary, this command runs the MetaSPAdes metagenomic assembler on paired-end sequencing data provided in </w:t>
+      </w:r>
+      <w:r>
+        <w:rPr>
+          <w:rStyle w:val="HTMLCode"/>
+          <w:rFonts w:eastAsia="Calibri" w:ascii="Ubuntu Mono" w:hAnsi="Ubuntu Mono" w:eastAsiaTheme="minorHAnsi"/>
+          <w:b/>
+          <w:bCs/>
+          <w:color w:val="000000"/>
+          <w:sz w:val="24"/>
+          <w:szCs w:val="24"/>
+          <w:bdr w:val="single" w:sz="2" w:space="0" w:color="D9D9E3"/>
+        </w:rPr>
+        <w:t>sample_name_1</w:t>
+      </w:r>
+      <w:r>
+        <w:rPr>
+          <w:sz w:val="24"/>
+          <w:szCs w:val="24"/>
+        </w:rPr>
+        <w:t xml:space="preserve"> and </w:t>
+      </w:r>
+      <w:r>
+        <w:rPr>
+          <w:rStyle w:val="HTMLCode"/>
+          <w:rFonts w:eastAsia="Calibri" w:ascii="Ubuntu Mono" w:hAnsi="Ubuntu Mono" w:eastAsiaTheme="minorHAnsi"/>
+          <w:b/>
+          <w:bCs/>
+          <w:color w:val="000000"/>
+          <w:sz w:val="24"/>
+          <w:szCs w:val="24"/>
+          <w:bdr w:val="single" w:sz="2" w:space="0" w:color="D9D9E3"/>
+        </w:rPr>
+        <w:t>sample_name_2</w:t>
+      </w:r>
+      <w:r>
+        <w:rPr>
+          <w:sz w:val="24"/>
+          <w:szCs w:val="24"/>
+        </w:rPr>
+        <w:t xml:space="preserve"> files. The assembled contigs and other output files will be saved in the specified output directory </w:t>
+      </w:r>
+      <w:r>
+        <w:rPr>
+          <w:rStyle w:val="HTMLCode"/>
+          <w:rFonts w:eastAsia="Calibri" w:ascii="Ubuntu Mono" w:hAnsi="Ubuntu Mono" w:eastAsiaTheme="minorHAnsi"/>
+          <w:b/>
+          <w:bCs/>
+          <w:color w:val="000000"/>
+          <w:sz w:val="24"/>
+          <w:szCs w:val="24"/>
+          <w:bdr w:val="single" w:sz="2" w:space="0" w:color="D9D9E3"/>
+        </w:rPr>
+        <w:t>outdir</w:t>
+      </w:r>
+      <w:r>
+        <w:rPr>
+          <w:sz w:val="24"/>
+          <w:szCs w:val="24"/>
+        </w:rPr>
+        <w:t>, and the assembly process will use 24 threads for parallel processing.</w:t>
+      </w:r>
+    </w:p>
+    <w:p>
+      <w:pPr>
+        <w:pStyle w:val="Normal"/>
+        <w:rPr>
+          <w:sz w:val="24"/>
+          <w:szCs w:val="24"/>
+        </w:rPr>
+      </w:pPr>
+      <w:r>
+        <w:rPr>
+          <w:sz w:val="24"/>
+          <w:szCs w:val="24"/>
+        </w:rPr>
+      </w:r>
+      <w:r>
+        <w:br w:type="page"/>
+      </w:r>
+    </w:p>
+    <w:p>
+      <w:pPr>
+        <w:pStyle w:val="ListParagraph"/>
+        <w:numPr>
+          <w:ilvl w:val="0"/>
+          <w:numId w:val="1"/>
+        </w:numPr>
+        <w:spacing w:before="0" w:after="160"/>
+        <w:contextualSpacing/>
+        <w:rPr>
+          <w:sz w:val="24"/>
+          <w:szCs w:val="24"/>
+        </w:rPr>
+      </w:pPr>
+      <w:r>
+        <w:rPr>
+          <w:b/>
+          <w:bCs/>
+          <w:sz w:val="32"/>
+          <w:szCs w:val="32"/>
+        </w:rPr>
+        <w:t>Taxonomically annotate contigs with Kraken2:</w:t>
+      </w:r>
+    </w:p>
+    <w:p>
+      <w:pPr>
+        <w:pStyle w:val="ListParagraph"/>
+        <w:numPr>
+          <w:ilvl w:val="1"/>
+          <w:numId w:val="1"/>
+        </w:numPr>
+        <w:rPr>
+          <w:sz w:val="24"/>
+          <w:szCs w:val="24"/>
+        </w:rPr>
+      </w:pPr>
+      <w:r>
+        <w:rPr>
+          <w:sz w:val="24"/>
+          <w:szCs w:val="24"/>
+        </w:rPr>
+      </w:r>
+    </w:p>
+    <w:p>
+      <w:pPr>
+        <w:pStyle w:val="ListParagraph"/>
+        <w:numPr>
+          <w:ilvl w:val="1"/>
+          <w:numId w:val="1"/>
+        </w:numPr>
+        <w:spacing w:before="0" w:after="160"/>
+        <w:contextualSpacing/>
+        <w:rPr>
+          <w:sz w:val="24"/>
+          <w:szCs w:val="24"/>
+        </w:rPr>
       </w:pPr>
       <w:r>
         <w:rPr/>
         <w:drawing>
           <wp:inline distT="0" distB="0" distL="0" distR="0">
-            <wp:extent cx="6645910" cy="1754505"/>
+            <wp:extent cx="5993765" cy="3950335"/>
             <wp:effectExtent l="0" t="0" r="0" b="0"/>
-            <wp:docPr id="10" name="Picture 1" descr="A computer code on a dark background&#10;&#10;Description automatically generated"/>
+            <wp:docPr id="10" name="Picture 8" descr="A computer screen shot of a code&#10;&#10;Description automatically generated"/>
             <wp:cNvGraphicFramePr>
               <a:graphicFrameLocks xmlns:a="http://schemas.openxmlformats.org/drawingml/2006/main" noChangeAspect="1"/>
             </wp:cNvGraphicFramePr>
@@ -3723,497 +4782,13 @@
               <a:graphicData uri="http://schemas.openxmlformats.org/drawingml/2006/picture">
                 <pic:pic xmlns:pic="http://schemas.openxmlformats.org/drawingml/2006/picture">
                   <pic:nvPicPr>
-                    <pic:cNvPr id="10" name="Picture 1" descr="A computer code on a dark background&#10;&#10;Description automatically generated"/>
+                    <pic:cNvPr id="10" name="Picture 8" descr="A computer screen shot of a code&#10;&#10;Description automatically generated"/>
                     <pic:cNvPicPr>
                       <a:picLocks noChangeAspect="1" noChangeArrowheads="1"/>
                     </pic:cNvPicPr>
                   </pic:nvPicPr>
                   <pic:blipFill>
-                    <a:blip r:embed="rId30"/>
-                    <a:stretch>
-                      <a:fillRect/>
-                    </a:stretch>
-                  </pic:blipFill>
-                  <pic:spPr bwMode="auto">
-                    <a:xfrm>
-                      <a:off x="0" y="0"/>
-                      <a:ext cx="6645910" cy="1754505"/>
-                    </a:xfrm>
-                    <a:prstGeom prst="rect">
-                      <a:avLst/>
-                    </a:prstGeom>
-                  </pic:spPr>
-                </pic:pic>
-              </a:graphicData>
-            </a:graphic>
-          </wp:inline>
-        </w:drawing>
-      </w:r>
-    </w:p>
-    <w:p>
-      <w:pPr>
-        <w:pStyle w:val="ListParagraph"/>
-        <w:numPr>
-          <w:ilvl w:val="1"/>
-          <w:numId w:val="1"/>
-        </w:numPr>
-        <w:rPr/>
-      </w:pPr>
-      <w:r>
-        <w:rPr/>
-        <w:t>The command is described below:</w:t>
-      </w:r>
-    </w:p>
-    <w:p>
-      <w:pPr>
-        <w:pStyle w:val="NormalWeb"/>
-        <w:numPr>
-          <w:ilvl w:val="2"/>
-          <w:numId w:val="1"/>
-        </w:numPr>
-        <w:pBdr>
-          <w:top w:val="single" w:sz="2" w:space="0" w:color="D9D9E3"/>
-          <w:left w:val="single" w:sz="2" w:space="5" w:color="D9D9E3"/>
-          <w:bottom w:val="single" w:sz="2" w:space="0" w:color="D9D9E3"/>
-          <w:right w:val="single" w:sz="2" w:space="0" w:color="D9D9E3"/>
-        </w:pBdr>
-        <w:spacing w:beforeAutospacing="0" w:before="0" w:afterAutospacing="0" w:after="0"/>
-        <w:rPr>
-          <w:rStyle w:val="HTMLCode"/>
-          <w:rFonts w:ascii="Segoe UI" w:hAnsi="Segoe UI" w:cs="Segoe UI"/>
-          <w:b/>
-          <w:bCs/>
-          <w:color w:val="000000"/>
-          <w:sz w:val="24"/>
-          <w:szCs w:val="24"/>
-        </w:rPr>
-      </w:pPr>
-      <w:r>
-        <w:rPr>
-          <w:rFonts w:cs="Segoe UI" w:ascii="Segoe UI" w:hAnsi="Segoe UI"/>
-          <w:b/>
-          <w:bCs/>
-          <w:color w:val="343541"/>
-        </w:rPr>
-        <w:t>metaspades.py -1 sample_name_1 -2 sample_name_2 -o outdir -t 24</w:t>
-      </w:r>
-    </w:p>
-    <w:p>
-      <w:pPr>
-        <w:pStyle w:val="NormalWeb"/>
-        <w:numPr>
-          <w:ilvl w:val="2"/>
-          <w:numId w:val="1"/>
-        </w:numPr>
-        <w:pBdr>
-          <w:top w:val="single" w:sz="2" w:space="0" w:color="D9D9E3"/>
-          <w:left w:val="single" w:sz="2" w:space="5" w:color="D9D9E3"/>
-          <w:bottom w:val="single" w:sz="2" w:space="0" w:color="D9D9E3"/>
-          <w:right w:val="single" w:sz="2" w:space="0" w:color="D9D9E3"/>
-        </w:pBdr>
-        <w:spacing w:beforeAutospacing="0" w:before="0" w:afterAutospacing="0" w:after="0"/>
-        <w:rPr>
-          <w:rFonts w:ascii="Segoe UI" w:hAnsi="Segoe UI" w:cs="Segoe UI"/>
-          <w:color w:val="000000"/>
-        </w:rPr>
-      </w:pPr>
-      <w:r>
-        <w:rPr>
-          <w:rStyle w:val="HTMLCode"/>
-          <w:rFonts w:ascii="Ubuntu Mono" w:hAnsi="Ubuntu Mono"/>
-          <w:b/>
-          <w:bCs/>
-          <w:color w:val="000000"/>
-          <w:sz w:val="24"/>
-          <w:szCs w:val="24"/>
-          <w:bdr w:val="single" w:sz="2" w:space="0" w:color="D9D9E3"/>
-        </w:rPr>
-        <w:t>metaspades.py</w:t>
-      </w:r>
-      <w:r>
-        <w:rPr>
-          <w:rFonts w:cs="Segoe UI" w:ascii="Segoe UI" w:hAnsi="Segoe UI"/>
-          <w:color w:val="000000"/>
-        </w:rPr>
-        <w:t>: This is the command to run the MetaSPAdes assembler.</w:t>
-      </w:r>
-    </w:p>
-    <w:p>
-      <w:pPr>
-        <w:pStyle w:val="NormalWeb"/>
-        <w:numPr>
-          <w:ilvl w:val="2"/>
-          <w:numId w:val="1"/>
-        </w:numPr>
-        <w:pBdr>
-          <w:top w:val="single" w:sz="2" w:space="0" w:color="D9D9E3"/>
-          <w:left w:val="single" w:sz="2" w:space="5" w:color="D9D9E3"/>
-          <w:bottom w:val="single" w:sz="2" w:space="0" w:color="D9D9E3"/>
-          <w:right w:val="single" w:sz="2" w:space="0" w:color="D9D9E3"/>
-        </w:pBdr>
-        <w:spacing w:beforeAutospacing="0" w:before="0" w:afterAutospacing="0" w:after="0"/>
-        <w:rPr>
-          <w:rFonts w:ascii="Segoe UI" w:hAnsi="Segoe UI" w:cs="Segoe UI"/>
-          <w:color w:val="000000"/>
-        </w:rPr>
-      </w:pPr>
-      <w:r>
-        <w:rPr>
-          <w:rStyle w:val="HTMLCode"/>
-          <w:rFonts w:ascii="Ubuntu Mono" w:hAnsi="Ubuntu Mono"/>
-          <w:b/>
-          <w:bCs/>
-          <w:color w:val="000000"/>
-          <w:sz w:val="24"/>
-          <w:szCs w:val="24"/>
-          <w:bdr w:val="single" w:sz="2" w:space="0" w:color="D9D9E3"/>
-        </w:rPr>
-        <w:t>-1 sample_name_1 -2 sample_name_2</w:t>
-      </w:r>
-      <w:r>
-        <w:rPr>
-          <w:rFonts w:cs="Segoe UI" w:ascii="Segoe UI" w:hAnsi="Segoe UI"/>
-          <w:color w:val="000000"/>
-        </w:rPr>
-        <w:t xml:space="preserve">: These options specify the input paired-end FASTQ files for the assembly. </w:t>
-      </w:r>
-      <w:r>
-        <w:rPr>
-          <w:rStyle w:val="HTMLCode"/>
-          <w:rFonts w:ascii="Ubuntu Mono" w:hAnsi="Ubuntu Mono"/>
-          <w:b/>
-          <w:bCs/>
-          <w:color w:val="000000"/>
-          <w:sz w:val="24"/>
-          <w:szCs w:val="24"/>
-          <w:bdr w:val="single" w:sz="2" w:space="0" w:color="D9D9E3"/>
-        </w:rPr>
-        <w:t>sample_name_1</w:t>
-      </w:r>
-      <w:r>
-        <w:rPr>
-          <w:rFonts w:cs="Segoe UI" w:ascii="Segoe UI" w:hAnsi="Segoe UI"/>
-          <w:color w:val="000000"/>
-        </w:rPr>
-        <w:t xml:space="preserve"> and </w:t>
-      </w:r>
-      <w:r>
-        <w:rPr>
-          <w:rStyle w:val="HTMLCode"/>
-          <w:rFonts w:ascii="Ubuntu Mono" w:hAnsi="Ubuntu Mono"/>
-          <w:b/>
-          <w:bCs/>
-          <w:color w:val="000000"/>
-          <w:sz w:val="24"/>
-          <w:szCs w:val="24"/>
-          <w:bdr w:val="single" w:sz="2" w:space="0" w:color="D9D9E3"/>
-        </w:rPr>
-        <w:t>sample_name_2</w:t>
-      </w:r>
-      <w:r>
-        <w:rPr>
-          <w:rFonts w:cs="Segoe UI" w:ascii="Segoe UI" w:hAnsi="Segoe UI"/>
-          <w:color w:val="000000"/>
-        </w:rPr>
-        <w:t xml:space="preserve"> are the filenames of the first and second reads, respectively.</w:t>
-      </w:r>
-    </w:p>
-    <w:p>
-      <w:pPr>
-        <w:pStyle w:val="NormalWeb"/>
-        <w:numPr>
-          <w:ilvl w:val="2"/>
-          <w:numId w:val="1"/>
-        </w:numPr>
-        <w:pBdr>
-          <w:top w:val="single" w:sz="2" w:space="0" w:color="D9D9E3"/>
-          <w:left w:val="single" w:sz="2" w:space="5" w:color="D9D9E3"/>
-          <w:bottom w:val="single" w:sz="2" w:space="0" w:color="D9D9E3"/>
-          <w:right w:val="single" w:sz="2" w:space="0" w:color="D9D9E3"/>
-        </w:pBdr>
-        <w:spacing w:beforeAutospacing="0" w:before="0" w:afterAutospacing="0" w:after="0"/>
-        <w:rPr>
-          <w:rFonts w:ascii="Segoe UI" w:hAnsi="Segoe UI" w:cs="Segoe UI"/>
-          <w:color w:val="000000"/>
-        </w:rPr>
-      </w:pPr>
-      <w:r>
-        <w:rPr>
-          <w:rStyle w:val="HTMLCode"/>
-          <w:rFonts w:ascii="Ubuntu Mono" w:hAnsi="Ubuntu Mono"/>
-          <w:b/>
-          <w:bCs/>
-          <w:color w:val="000000"/>
-          <w:sz w:val="24"/>
-          <w:szCs w:val="24"/>
-          <w:bdr w:val="single" w:sz="2" w:space="0" w:color="D9D9E3"/>
-        </w:rPr>
-        <w:t>-o outdir</w:t>
-      </w:r>
-      <w:r>
-        <w:rPr>
-          <w:rFonts w:cs="Segoe UI" w:ascii="Segoe UI" w:hAnsi="Segoe UI"/>
-          <w:color w:val="000000"/>
-        </w:rPr>
-        <w:t xml:space="preserve">: This option specifies the output directory where the assembly results will be saved. </w:t>
-      </w:r>
-      <w:r>
-        <w:rPr>
-          <w:rStyle w:val="HTMLCode"/>
-          <w:rFonts w:ascii="Ubuntu Mono" w:hAnsi="Ubuntu Mono"/>
-          <w:b/>
-          <w:bCs/>
-          <w:color w:val="000000"/>
-          <w:sz w:val="24"/>
-          <w:szCs w:val="24"/>
-          <w:bdr w:val="single" w:sz="2" w:space="0" w:color="D9D9E3"/>
-        </w:rPr>
-        <w:t>outdir</w:t>
-      </w:r>
-      <w:r>
-        <w:rPr>
-          <w:rFonts w:cs="Segoe UI" w:ascii="Segoe UI" w:hAnsi="Segoe UI"/>
-          <w:color w:val="000000"/>
-        </w:rPr>
-        <w:t xml:space="preserve"> is the name of the directory where the output will be stored.</w:t>
-      </w:r>
-    </w:p>
-    <w:p>
-      <w:pPr>
-        <w:pStyle w:val="NormalWeb"/>
-        <w:numPr>
-          <w:ilvl w:val="2"/>
-          <w:numId w:val="1"/>
-        </w:numPr>
-        <w:pBdr>
-          <w:top w:val="single" w:sz="2" w:space="0" w:color="D9D9E3"/>
-          <w:left w:val="single" w:sz="2" w:space="5" w:color="D9D9E3"/>
-          <w:bottom w:val="single" w:sz="2" w:space="0" w:color="D9D9E3"/>
-          <w:right w:val="single" w:sz="2" w:space="0" w:color="D9D9E3"/>
-        </w:pBdr>
-        <w:spacing w:beforeAutospacing="0" w:before="0" w:afterAutospacing="0" w:after="0"/>
-        <w:rPr>
-          <w:rFonts w:ascii="Segoe UI" w:hAnsi="Segoe UI" w:cs="Segoe UI"/>
-          <w:color w:val="000000"/>
-        </w:rPr>
-      </w:pPr>
-      <w:r>
-        <w:rPr>
-          <w:rStyle w:val="HTMLCode"/>
-          <w:rFonts w:ascii="Ubuntu Mono" w:hAnsi="Ubuntu Mono"/>
-          <w:b/>
-          <w:bCs/>
-          <w:color w:val="000000"/>
-          <w:sz w:val="24"/>
-          <w:szCs w:val="24"/>
-          <w:bdr w:val="single" w:sz="2" w:space="0" w:color="D9D9E3"/>
-        </w:rPr>
-        <w:t>-t 24</w:t>
-      </w:r>
-      <w:r>
-        <w:rPr>
-          <w:rFonts w:cs="Segoe UI" w:ascii="Segoe UI" w:hAnsi="Segoe UI"/>
-          <w:color w:val="000000"/>
-        </w:rPr>
-        <w:t xml:space="preserve">: This option sets the number of threads (CPU cores) to use for parallel processing. In this case, it's set to </w:t>
-      </w:r>
-      <w:r>
-        <w:rPr>
-          <w:rStyle w:val="HTMLCode"/>
-          <w:rFonts w:ascii="Ubuntu Mono" w:hAnsi="Ubuntu Mono"/>
-          <w:b/>
-          <w:bCs/>
-          <w:color w:val="000000"/>
-          <w:sz w:val="24"/>
-          <w:szCs w:val="24"/>
-          <w:bdr w:val="single" w:sz="2" w:space="0" w:color="D9D9E3"/>
-        </w:rPr>
-        <w:t>24</w:t>
-      </w:r>
-      <w:r>
-        <w:rPr>
-          <w:rFonts w:cs="Segoe UI" w:ascii="Segoe UI" w:hAnsi="Segoe UI"/>
-          <w:color w:val="000000"/>
-        </w:rPr>
-        <w:t>.</w:t>
-      </w:r>
-    </w:p>
-    <w:p>
-      <w:pPr>
-        <w:pStyle w:val="ListParagraph"/>
-        <w:numPr>
-          <w:ilvl w:val="2"/>
-          <w:numId w:val="1"/>
-        </w:numPr>
-        <w:rPr>
-          <w:sz w:val="24"/>
-          <w:szCs w:val="24"/>
-        </w:rPr>
-      </w:pPr>
-      <w:r>
-        <w:rPr>
-          <w:sz w:val="24"/>
-          <w:szCs w:val="24"/>
-        </w:rPr>
-        <w:t xml:space="preserve">In summary, this command runs the MetaSPAdes metagenomic assembler on paired-end sequencing data provided in </w:t>
-      </w:r>
-      <w:r>
-        <w:rPr>
-          <w:rStyle w:val="HTMLCode"/>
-          <w:rFonts w:eastAsia="Calibri" w:ascii="Ubuntu Mono" w:hAnsi="Ubuntu Mono" w:eastAsiaTheme="minorHAnsi"/>
-          <w:b/>
-          <w:bCs/>
-          <w:color w:val="000000"/>
-          <w:sz w:val="24"/>
-          <w:szCs w:val="24"/>
-          <w:bdr w:val="single" w:sz="2" w:space="0" w:color="D9D9E3"/>
-        </w:rPr>
-        <w:t>sample_name_1</w:t>
-      </w:r>
-      <w:r>
-        <w:rPr>
-          <w:sz w:val="24"/>
-          <w:szCs w:val="24"/>
-        </w:rPr>
-        <w:t xml:space="preserve"> and </w:t>
-      </w:r>
-      <w:r>
-        <w:rPr>
-          <w:rStyle w:val="HTMLCode"/>
-          <w:rFonts w:eastAsia="Calibri" w:ascii="Ubuntu Mono" w:hAnsi="Ubuntu Mono" w:eastAsiaTheme="minorHAnsi"/>
-          <w:b/>
-          <w:bCs/>
-          <w:color w:val="000000"/>
-          <w:sz w:val="24"/>
-          <w:szCs w:val="24"/>
-          <w:bdr w:val="single" w:sz="2" w:space="0" w:color="D9D9E3"/>
-        </w:rPr>
-        <w:t>sample_name_2</w:t>
-      </w:r>
-      <w:r>
-        <w:rPr>
-          <w:sz w:val="24"/>
-          <w:szCs w:val="24"/>
-        </w:rPr>
-        <w:t xml:space="preserve"> files. The assembled contigs and other output files will be saved in the specified output directory </w:t>
-      </w:r>
-      <w:r>
-        <w:rPr>
-          <w:rStyle w:val="HTMLCode"/>
-          <w:rFonts w:eastAsia="Calibri" w:ascii="Ubuntu Mono" w:hAnsi="Ubuntu Mono" w:eastAsiaTheme="minorHAnsi"/>
-          <w:b/>
-          <w:bCs/>
-          <w:color w:val="000000"/>
-          <w:sz w:val="24"/>
-          <w:szCs w:val="24"/>
-          <w:bdr w:val="single" w:sz="2" w:space="0" w:color="D9D9E3"/>
-        </w:rPr>
-        <w:t>outdir</w:t>
-      </w:r>
-      <w:r>
-        <w:rPr>
-          <w:sz w:val="24"/>
-          <w:szCs w:val="24"/>
-        </w:rPr>
-        <w:t>, and the assembly process will use 24 threads for parallel processing.</w:t>
-      </w:r>
-    </w:p>
-    <w:p>
-      <w:pPr>
-        <w:pStyle w:val="Normal"/>
-        <w:rPr>
-          <w:sz w:val="24"/>
-          <w:szCs w:val="24"/>
-        </w:rPr>
-      </w:pPr>
-      <w:r>
-        <w:rPr>
-          <w:sz w:val="24"/>
-          <w:szCs w:val="24"/>
-        </w:rPr>
-      </w:r>
-      <w:r>
-        <w:br w:type="page"/>
-      </w:r>
-    </w:p>
-    <w:p>
-      <w:pPr>
-        <w:pStyle w:val="ListParagraph"/>
-        <w:numPr>
-          <w:ilvl w:val="0"/>
-          <w:numId w:val="1"/>
-        </w:numPr>
-        <w:spacing w:before="0" w:after="160"/>
-        <w:contextualSpacing/>
-        <w:rPr>
-          <w:sz w:val="24"/>
-          <w:szCs w:val="24"/>
-        </w:rPr>
-      </w:pPr>
-      <w:r>
-        <w:rPr>
-          <w:b/>
-          <w:bCs/>
-          <w:sz w:val="32"/>
-          <w:szCs w:val="32"/>
-        </w:rPr>
-        <w:t>Taxonomically annotate contigs with Kraken2:</w:t>
-      </w:r>
-    </w:p>
-    <w:p>
-      <w:pPr>
-        <w:pStyle w:val="ListParagraph"/>
-        <w:numPr>
-          <w:ilvl w:val="1"/>
-          <w:numId w:val="1"/>
-        </w:numPr>
-        <w:rPr>
-          <w:sz w:val="24"/>
-          <w:szCs w:val="24"/>
-        </w:rPr>
-      </w:pPr>
-      <w:r>
-        <w:rPr>
-          <w:sz w:val="24"/>
-          <w:szCs w:val="24"/>
-        </w:rPr>
-      </w:r>
-    </w:p>
-    <w:p>
-      <w:pPr>
-        <w:pStyle w:val="ListParagraph"/>
-        <w:numPr>
-          <w:ilvl w:val="1"/>
-          <w:numId w:val="1"/>
-        </w:numPr>
-        <w:spacing w:before="0" w:after="160"/>
-        <w:contextualSpacing/>
-        <w:rPr>
-          <w:sz w:val="24"/>
-          <w:szCs w:val="24"/>
-        </w:rPr>
-      </w:pPr>
-      <w:r>
-        <w:rPr/>
-        <w:drawing>
-          <wp:inline distT="0" distB="0" distL="0" distR="0">
-            <wp:extent cx="5993765" cy="3950335"/>
-            <wp:effectExtent l="0" t="0" r="0" b="0"/>
-            <wp:docPr id="11" name="Picture 8" descr="A computer screen shot of a code&#10;&#10;Description automatically generated"/>
-            <wp:cNvGraphicFramePr>
-              <a:graphicFrameLocks xmlns:a="http://schemas.openxmlformats.org/drawingml/2006/main" noChangeAspect="1"/>
-            </wp:cNvGraphicFramePr>
-            <a:graphic xmlns:a="http://schemas.openxmlformats.org/drawingml/2006/main">
-              <a:graphicData uri="http://schemas.openxmlformats.org/drawingml/2006/picture">
-                <pic:pic xmlns:pic="http://schemas.openxmlformats.org/drawingml/2006/picture">
-                  <pic:nvPicPr>
-                    <pic:cNvPr id="11" name="Picture 8" descr="A computer screen shot of a code&#10;&#10;Description automatically generated"/>
-                    <pic:cNvPicPr>
-                      <a:picLocks noChangeAspect="1" noChangeArrowheads="1"/>
-                    </pic:cNvPicPr>
-                  </pic:nvPicPr>
-                  <pic:blipFill>
-                    <a:blip r:embed="rId31"/>
+                    <a:blip r:embed="rId26"/>
                     <a:stretch>
                       <a:fillRect/>
                     </a:stretch>
@@ -4937,7 +5512,6 @@
     </w:lvl>
     <w:lvl w:ilvl="1">
       <w:start w:val="1"/>
-      <w:pStyle w:val="Heading2"/>
       <w:numFmt w:val="none"/>
       <w:suff w:val="nothing"/>
       <w:lvlText w:val=""/>
@@ -4951,7 +5525,6 @@
     </w:lvl>
     <w:lvl w:ilvl="2">
       <w:start w:val="1"/>
-      <w:pStyle w:val="Heading3"/>
       <w:numFmt w:val="none"/>
       <w:suff w:val="nothing"/>
       <w:lvlText w:val=""/>
@@ -5465,6 +6038,7 @@
     <w:qFormat/>
     <w:pPr>
       <w:widowControl/>
+      <w:suppressAutoHyphens w:val="true"/>
       <w:bidi w:val="0"/>
       <w:spacing w:lineRule="auto" w:line="259" w:before="0" w:after="160"/>
       <w:jc w:val="left"/>

</xml_diff>